<commit_message>
Did a bit of restructuring of how the IntakeForm was returning the Quesionts and Answers. Created the formatting required to write titles, and intake forms. Then also hooked up the logic required to populate the random fields in different docs.  Added an extension, and overrode the to string on Address Model. The end point is now retriving based on patient id. The document still needs to be persisted, that will be the next step.
</commit_message>
<xml_diff>
--- a/dotnet/PhysiciansReach/PR.Export/Documents/BLANK_EXAM_NOTE.docx
+++ b/dotnet/PhysiciansReach/PR.Export/Documents/BLANK_EXAM_NOTE.docx
@@ -386,8 +386,6 @@
         <w:spacing w:before="1" w:line="244" w:lineRule="auto"/>
         <w:ind w:left="100" w:right="1231"/>
       </w:pPr>
-      <w:bookmarkStart w:id="0" w:name="_GoBack"/>
-      <w:bookmarkEnd w:id="0"/>
       <w:r>
         <w:rPr>
           <w:w w:val="105"/>
@@ -695,7 +693,7 @@
                           </a:ln>
                           <a:extLst>
                             <a:ext uri="{909E8E84-426E-40dd-AFC4-6F175D3DCCD1}">
-                              <a14:hiddenFill xmlns="" xmlns:pic="http://schemas.openxmlformats.org/drawingml/2006/picture" xmlns:a14="http://schemas.microsoft.com/office/drawing/2010/main" xmlns:w="http://schemas.openxmlformats.org/wordprocessingml/2006/main" xmlns:w10="urn:schemas-microsoft-com:office:word" xmlns:v="urn:schemas-microsoft-com:vml" xmlns:o="urn:schemas-microsoft-com:office:office" xmlns:mv="urn:schemas-microsoft-com:mac:vml" xmlns:mo="http://schemas.microsoft.com/office/mac/office/2008/main">
+                              <a14:hiddenFill xmlns:mo="http://schemas.microsoft.com/office/mac/office/2008/main" xmlns:mv="urn:schemas-microsoft-com:mac:vml" xmlns:o="urn:schemas-microsoft-com:office:office" xmlns:v="urn:schemas-microsoft-com:vml" xmlns:w10="urn:schemas-microsoft-com:office:word" xmlns:w="http://schemas.openxmlformats.org/wordprocessingml/2006/main" xmlns:a14="http://schemas.microsoft.com/office/drawing/2010/main" xmlns:pic="http://schemas.openxmlformats.org/drawingml/2006/picture" xmlns="">
                                 <a:noFill/>
                               </a14:hiddenFill>
                             </a:ext>
@@ -709,7 +707,7 @@
               </wp:inline>
             </w:drawing>
           </mc:Choice>
-          <mc:Fallback xmlns:a="http://schemas.openxmlformats.org/drawingml/2006/main" xmlns:a14="http://schemas.microsoft.com/office/drawing/2010/main" xmlns:mv="urn:schemas-microsoft-com:mac:vml" xmlns:mo="http://schemas.microsoft.com/office/mac/office/2008/main" xmlns:pic="http://schemas.openxmlformats.org/drawingml/2006/picture">
+          <mc:Fallback xmlns:pic="http://schemas.openxmlformats.org/drawingml/2006/picture" xmlns:mo="http://schemas.microsoft.com/office/mac/office/2008/main" xmlns:mv="urn:schemas-microsoft-com:mac:vml" xmlns:a14="http://schemas.microsoft.com/office/drawing/2010/main" xmlns:a="http://schemas.openxmlformats.org/drawingml/2006/main">
             <w:pict>
               <v:group id="Group 6" style="width:486.15pt;height:.75pt;mso-position-horizontal-relative:char;mso-position-vertical-relative:line" coordsize="9723,15" o:spid="_x0000_s1026" w14:anchorId="54794BAA" o:gfxdata="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">
                 <v:line id="Line 7" style="position:absolute;visibility:visible;mso-wrap-style:square" o:spid="_x0000_s1027" strokecolor="#545454" o:connectortype="straight" from="9723,8" to="9723,8" o:gfxdata="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"/>
@@ -2703,14 +2701,14 @@
                           </a:ln>
                           <a:extLst>
                             <a:ext uri="{909E8E84-426E-40dd-AFC4-6F175D3DCCD1}">
-                              <a14:hiddenFill xmlns:lc="http://schemas.openxmlformats.org/drawingml/2006/lockedCanvas" xmlns:a14="http://schemas.microsoft.com/office/drawing/2010/main" xmlns:w="http://schemas.openxmlformats.org/wordprocessingml/2006/main" xmlns:w10="urn:schemas-microsoft-com:office:word" xmlns:v="urn:schemas-microsoft-com:vml" xmlns:o="urn:schemas-microsoft-com:office:office" xmlns:mv="urn:schemas-microsoft-com:mac:vml" xmlns:mo="http://schemas.microsoft.com/office/mac/office/2008/main" xmlns="">
+                              <a14:hiddenFill xmlns="" xmlns:mo="http://schemas.microsoft.com/office/mac/office/2008/main" xmlns:mv="urn:schemas-microsoft-com:mac:vml" xmlns:o="urn:schemas-microsoft-com:office:office" xmlns:v="urn:schemas-microsoft-com:vml" xmlns:w10="urn:schemas-microsoft-com:office:word" xmlns:w="http://schemas.openxmlformats.org/wordprocessingml/2006/main" xmlns:a14="http://schemas.microsoft.com/office/drawing/2010/main" xmlns:lc="http://schemas.openxmlformats.org/drawingml/2006/lockedCanvas">
                                 <a:solidFill>
                                   <a:srgbClr val="FFFFFF"/>
                                 </a:solidFill>
                               </a14:hiddenFill>
                             </a:ext>
                             <a:ext uri="{91240B29-F687-4f45-9708-019B960494DF}">
-                              <a14:hiddenLine xmlns:lc="http://schemas.openxmlformats.org/drawingml/2006/lockedCanvas" xmlns:a14="http://schemas.microsoft.com/office/drawing/2010/main" xmlns:w="http://schemas.openxmlformats.org/wordprocessingml/2006/main" xmlns:w10="urn:schemas-microsoft-com:office:word" xmlns:v="urn:schemas-microsoft-com:vml" xmlns:o="urn:schemas-microsoft-com:office:office" xmlns:mv="urn:schemas-microsoft-com:mac:vml" xmlns:mo="http://schemas.microsoft.com/office/mac/office/2008/main" xmlns="" w="9525">
+                              <a14:hiddenLine xmlns="" xmlns:mo="http://schemas.microsoft.com/office/mac/office/2008/main" xmlns:mv="urn:schemas-microsoft-com:mac:vml" xmlns:o="urn:schemas-microsoft-com:office:office" xmlns:v="urn:schemas-microsoft-com:vml" xmlns:w10="urn:schemas-microsoft-com:office:word" xmlns:w="http://schemas.openxmlformats.org/wordprocessingml/2006/main" xmlns:a14="http://schemas.microsoft.com/office/drawing/2010/main" xmlns:lc="http://schemas.openxmlformats.org/drawingml/2006/lockedCanvas" w="9525">
                                 <a:solidFill>
                                   <a:srgbClr val="000000"/>
                                 </a:solidFill>
@@ -2789,7 +2787,7 @@
                           </a:ln>
                           <a:extLst>
                             <a:ext uri="{909E8E84-426E-40dd-AFC4-6F175D3DCCD1}">
-                              <a14:hiddenFill xmlns:lc="http://schemas.openxmlformats.org/drawingml/2006/lockedCanvas" xmlns:a14="http://schemas.microsoft.com/office/drawing/2010/main" xmlns:w="http://schemas.openxmlformats.org/wordprocessingml/2006/main" xmlns:w10="urn:schemas-microsoft-com:office:word" xmlns:v="urn:schemas-microsoft-com:vml" xmlns:o="urn:schemas-microsoft-com:office:office" xmlns:mv="urn:schemas-microsoft-com:mac:vml" xmlns:mo="http://schemas.microsoft.com/office/mac/office/2008/main" xmlns="">
+                              <a14:hiddenFill xmlns="" xmlns:mo="http://schemas.microsoft.com/office/mac/office/2008/main" xmlns:mv="urn:schemas-microsoft-com:mac:vml" xmlns:o="urn:schemas-microsoft-com:office:office" xmlns:v="urn:schemas-microsoft-com:vml" xmlns:w10="urn:schemas-microsoft-com:office:word" xmlns:w="http://schemas.openxmlformats.org/wordprocessingml/2006/main" xmlns:a14="http://schemas.microsoft.com/office/drawing/2010/main" xmlns:lc="http://schemas.openxmlformats.org/drawingml/2006/lockedCanvas">
                                 <a:solidFill>
                                   <a:srgbClr val="FFFFFF"/>
                                 </a:solidFill>
@@ -2820,14 +2818,14 @@
                           </a:ln>
                           <a:extLst>
                             <a:ext uri="{909E8E84-426E-40dd-AFC4-6F175D3DCCD1}">
-                              <a14:hiddenFill xmlns:lc="http://schemas.openxmlformats.org/drawingml/2006/lockedCanvas" xmlns:a14="http://schemas.microsoft.com/office/drawing/2010/main" xmlns:w="http://schemas.openxmlformats.org/wordprocessingml/2006/main" xmlns:w10="urn:schemas-microsoft-com:office:word" xmlns:v="urn:schemas-microsoft-com:vml" xmlns:o="urn:schemas-microsoft-com:office:office" xmlns:mv="urn:schemas-microsoft-com:mac:vml" xmlns:mo="http://schemas.microsoft.com/office/mac/office/2008/main" xmlns="">
+                              <a14:hiddenFill xmlns="" xmlns:mo="http://schemas.microsoft.com/office/mac/office/2008/main" xmlns:mv="urn:schemas-microsoft-com:mac:vml" xmlns:o="urn:schemas-microsoft-com:office:office" xmlns:v="urn:schemas-microsoft-com:vml" xmlns:w10="urn:schemas-microsoft-com:office:word" xmlns:w="http://schemas.openxmlformats.org/wordprocessingml/2006/main" xmlns:a14="http://schemas.microsoft.com/office/drawing/2010/main" xmlns:lc="http://schemas.openxmlformats.org/drawingml/2006/lockedCanvas">
                                 <a:solidFill>
                                   <a:srgbClr val="FFFFFF"/>
                                 </a:solidFill>
                               </a14:hiddenFill>
                             </a:ext>
                             <a:ext uri="{91240B29-F687-4f45-9708-019B960494DF}">
-                              <a14:hiddenLine xmlns:lc="http://schemas.openxmlformats.org/drawingml/2006/lockedCanvas" xmlns:a14="http://schemas.microsoft.com/office/drawing/2010/main" xmlns:w="http://schemas.openxmlformats.org/wordprocessingml/2006/main" xmlns:w10="urn:schemas-microsoft-com:office:word" xmlns:v="urn:schemas-microsoft-com:vml" xmlns:o="urn:schemas-microsoft-com:office:office" xmlns:mv="urn:schemas-microsoft-com:mac:vml" xmlns:mo="http://schemas.microsoft.com/office/mac/office/2008/main" xmlns="" w="9525">
+                              <a14:hiddenLine xmlns="" xmlns:mo="http://schemas.microsoft.com/office/mac/office/2008/main" xmlns:mv="urn:schemas-microsoft-com:mac:vml" xmlns:o="urn:schemas-microsoft-com:office:office" xmlns:v="urn:schemas-microsoft-com:vml" xmlns:w10="urn:schemas-microsoft-com:office:word" xmlns:w="http://schemas.openxmlformats.org/wordprocessingml/2006/main" xmlns:a14="http://schemas.microsoft.com/office/drawing/2010/main" xmlns:lc="http://schemas.openxmlformats.org/drawingml/2006/lockedCanvas" w="9525">
                                 <a:solidFill>
                                   <a:srgbClr val="000000"/>
                                 </a:solidFill>
@@ -3515,11 +3513,21 @@
       <w:r>
         <w:t>DOB: _</w:t>
       </w:r>
-      <w:fldSimple w:instr=" DOCPROPERTY  Dob  \* MERGEFORMAT ">
-        <w:r>
-          <w:t>7</w:t>
-        </w:r>
-      </w:fldSimple>
+      <w:r>
+        <w:fldChar w:fldCharType="begin"/>
+      </w:r>
+      <w:r>
+        <w:instrText xml:space="preserve"> DOCPROPERTY  Dob  \* MERGEFORMAT </w:instrText>
+      </w:r>
+      <w:r>
+        <w:fldChar w:fldCharType="separate"/>
+      </w:r>
+      <w:r>
+        <w:t>7</w:t>
+      </w:r>
+      <w:r>
+        <w:fldChar w:fldCharType="end"/>
+      </w:r>
       <w:r>
         <w:t>_</w:t>
       </w:r>
@@ -4125,41 +4133,41 @@
       <w:r>
         <w:t>Member ID: _</w:t>
       </w:r>
-      <w:fldSimple w:instr=" DOCPROPERTY  MemberId  \* MERGEFORMAT ">
+      <w:r>
+        <w:fldChar w:fldCharType="begin"/>
+      </w:r>
+      <w:r>
+        <w:instrText xml:space="preserve"> DOCPROPERTY  MemberId  \* MERGEFORMAT </w:instrText>
+      </w:r>
+      <w:r>
+        <w:fldChar w:fldCharType="separate"/>
+      </w:r>
+      <w:r>
+        <w:t>10</w:t>
+      </w:r>
+      <w:r>
+        <w:fldChar w:fldCharType="end"/>
+      </w:r>
+      <w:r>
+        <w:t>_</w:t>
+      </w:r>
+    </w:p>
+    <w:p>
+      <w:pPr>
+        <w:pStyle w:val="BodyText"/>
+        <w:spacing w:line="231" w:lineRule="exact"/>
+      </w:pPr>
+      <w:r>
+        <w:t xml:space="preserve">Insurance Type: </w:t>
+      </w:r>
+      <w:r>
+        <w:t>_</w:t>
+      </w:r>
+      <w:fldSimple w:instr=" DOCPROPERTY  Insurance  \* MERGEFORMAT ">
         <w:r>
-          <w:t>10</w:t>
+          <w:t>25</w:t>
         </w:r>
       </w:fldSimple>
-      <w:r>
-        <w:t>_</w:t>
-      </w:r>
-    </w:p>
-    <w:p>
-      <w:pPr>
-        <w:pStyle w:val="BodyText"/>
-        <w:spacing w:line="231" w:lineRule="exact"/>
-      </w:pPr>
-      <w:r>
-        <w:t xml:space="preserve">Insurance Type: </w:t>
-      </w:r>
-      <w:r>
-        <w:t>_</w:t>
-      </w:r>
-      <w:r>
-        <w:fldChar w:fldCharType="begin"/>
-      </w:r>
-      <w:r>
-        <w:instrText xml:space="preserve"> DOCPROPERTY  Insurance  \* MERGEFORMAT </w:instrText>
-      </w:r>
-      <w:r>
-        <w:fldChar w:fldCharType="separate"/>
-      </w:r>
-      <w:r>
-        <w:t>25</w:t>
-      </w:r>
-      <w:r>
-        <w:fldChar w:fldCharType="end"/>
-      </w:r>
       <w:r>
         <w:t>_</w:t>
       </w:r>
@@ -4867,14 +4875,14 @@
                           </a:ln>
                           <a:extLst>
                             <a:ext uri="{909E8E84-426E-40dd-AFC4-6F175D3DCCD1}">
-                              <a14:hiddenFill xmlns:lc="http://schemas.openxmlformats.org/drawingml/2006/lockedCanvas" xmlns:a14="http://schemas.microsoft.com/office/drawing/2010/main" xmlns:w="http://schemas.openxmlformats.org/wordprocessingml/2006/main" xmlns:w10="urn:schemas-microsoft-com:office:word" xmlns:v="urn:schemas-microsoft-com:vml" xmlns:o="urn:schemas-microsoft-com:office:office" xmlns:mv="urn:schemas-microsoft-com:mac:vml" xmlns:mo="http://schemas.microsoft.com/office/mac/office/2008/main" xmlns="">
+                              <a14:hiddenFill xmlns="" xmlns:mo="http://schemas.microsoft.com/office/mac/office/2008/main" xmlns:mv="urn:schemas-microsoft-com:mac:vml" xmlns:o="urn:schemas-microsoft-com:office:office" xmlns:v="urn:schemas-microsoft-com:vml" xmlns:w10="urn:schemas-microsoft-com:office:word" xmlns:w="http://schemas.openxmlformats.org/wordprocessingml/2006/main" xmlns:a14="http://schemas.microsoft.com/office/drawing/2010/main" xmlns:lc="http://schemas.openxmlformats.org/drawingml/2006/lockedCanvas">
                                 <a:solidFill>
                                   <a:srgbClr val="FFFFFF"/>
                                 </a:solidFill>
                               </a14:hiddenFill>
                             </a:ext>
                             <a:ext uri="{91240B29-F687-4f45-9708-019B960494DF}">
-                              <a14:hiddenLine xmlns:lc="http://schemas.openxmlformats.org/drawingml/2006/lockedCanvas" xmlns:a14="http://schemas.microsoft.com/office/drawing/2010/main" xmlns:w="http://schemas.openxmlformats.org/wordprocessingml/2006/main" xmlns:w10="urn:schemas-microsoft-com:office:word" xmlns:v="urn:schemas-microsoft-com:vml" xmlns:o="urn:schemas-microsoft-com:office:office" xmlns:mv="urn:schemas-microsoft-com:mac:vml" xmlns:mo="http://schemas.microsoft.com/office/mac/office/2008/main" xmlns="" w="9525">
+                              <a14:hiddenLine xmlns="" xmlns:mo="http://schemas.microsoft.com/office/mac/office/2008/main" xmlns:mv="urn:schemas-microsoft-com:mac:vml" xmlns:o="urn:schemas-microsoft-com:office:office" xmlns:v="urn:schemas-microsoft-com:vml" xmlns:w10="urn:schemas-microsoft-com:office:word" xmlns:w="http://schemas.openxmlformats.org/wordprocessingml/2006/main" xmlns:a14="http://schemas.microsoft.com/office/drawing/2010/main" xmlns:lc="http://schemas.openxmlformats.org/drawingml/2006/lockedCanvas" w="9525">
                                 <a:solidFill>
                                   <a:srgbClr val="000000"/>
                                 </a:solidFill>
@@ -4953,7 +4961,7 @@
                           </a:ln>
                           <a:extLst>
                             <a:ext uri="{909E8E84-426E-40dd-AFC4-6F175D3DCCD1}">
-                              <a14:hiddenFill xmlns:lc="http://schemas.openxmlformats.org/drawingml/2006/lockedCanvas" xmlns:a14="http://schemas.microsoft.com/office/drawing/2010/main" xmlns:w="http://schemas.openxmlformats.org/wordprocessingml/2006/main" xmlns:w10="urn:schemas-microsoft-com:office:word" xmlns:v="urn:schemas-microsoft-com:vml" xmlns:o="urn:schemas-microsoft-com:office:office" xmlns:mv="urn:schemas-microsoft-com:mac:vml" xmlns:mo="http://schemas.microsoft.com/office/mac/office/2008/main" xmlns="">
+                              <a14:hiddenFill xmlns="" xmlns:mo="http://schemas.microsoft.com/office/mac/office/2008/main" xmlns:mv="urn:schemas-microsoft-com:mac:vml" xmlns:o="urn:schemas-microsoft-com:office:office" xmlns:v="urn:schemas-microsoft-com:vml" xmlns:w10="urn:schemas-microsoft-com:office:word" xmlns:w="http://schemas.openxmlformats.org/wordprocessingml/2006/main" xmlns:a14="http://schemas.microsoft.com/office/drawing/2010/main" xmlns:lc="http://schemas.openxmlformats.org/drawingml/2006/lockedCanvas">
                                 <a:solidFill>
                                   <a:srgbClr val="FFFFFF"/>
                                 </a:solidFill>
@@ -4984,14 +4992,14 @@
                           </a:ln>
                           <a:extLst>
                             <a:ext uri="{909E8E84-426E-40dd-AFC4-6F175D3DCCD1}">
-                              <a14:hiddenFill xmlns:lc="http://schemas.openxmlformats.org/drawingml/2006/lockedCanvas" xmlns:a14="http://schemas.microsoft.com/office/drawing/2010/main" xmlns:w="http://schemas.openxmlformats.org/wordprocessingml/2006/main" xmlns:w10="urn:schemas-microsoft-com:office:word" xmlns:v="urn:schemas-microsoft-com:vml" xmlns:o="urn:schemas-microsoft-com:office:office" xmlns:mv="urn:schemas-microsoft-com:mac:vml" xmlns:mo="http://schemas.microsoft.com/office/mac/office/2008/main" xmlns="">
+                              <a14:hiddenFill xmlns="" xmlns:mo="http://schemas.microsoft.com/office/mac/office/2008/main" xmlns:mv="urn:schemas-microsoft-com:mac:vml" xmlns:o="urn:schemas-microsoft-com:office:office" xmlns:v="urn:schemas-microsoft-com:vml" xmlns:w10="urn:schemas-microsoft-com:office:word" xmlns:w="http://schemas.openxmlformats.org/wordprocessingml/2006/main" xmlns:a14="http://schemas.microsoft.com/office/drawing/2010/main" xmlns:lc="http://schemas.openxmlformats.org/drawingml/2006/lockedCanvas">
                                 <a:solidFill>
                                   <a:srgbClr val="FFFFFF"/>
                                 </a:solidFill>
                               </a14:hiddenFill>
                             </a:ext>
                             <a:ext uri="{91240B29-F687-4f45-9708-019B960494DF}">
-                              <a14:hiddenLine xmlns:lc="http://schemas.openxmlformats.org/drawingml/2006/lockedCanvas" xmlns:a14="http://schemas.microsoft.com/office/drawing/2010/main" xmlns:w="http://schemas.openxmlformats.org/wordprocessingml/2006/main" xmlns:w10="urn:schemas-microsoft-com:office:word" xmlns:v="urn:schemas-microsoft-com:vml" xmlns:o="urn:schemas-microsoft-com:office:office" xmlns:mv="urn:schemas-microsoft-com:mac:vml" xmlns:mo="http://schemas.microsoft.com/office/mac/office/2008/main" xmlns="" w="9525">
+                              <a14:hiddenLine xmlns="" xmlns:mo="http://schemas.microsoft.com/office/mac/office/2008/main" xmlns:mv="urn:schemas-microsoft-com:mac:vml" xmlns:o="urn:schemas-microsoft-com:office:office" xmlns:v="urn:schemas-microsoft-com:vml" xmlns:w10="urn:schemas-microsoft-com:office:word" xmlns:w="http://schemas.openxmlformats.org/wordprocessingml/2006/main" xmlns:a14="http://schemas.microsoft.com/office/drawing/2010/main" xmlns:lc="http://schemas.openxmlformats.org/drawingml/2006/lockedCanvas" w="9525">
                                 <a:solidFill>
                                   <a:srgbClr val="000000"/>
                                 </a:solidFill>
@@ -6629,6 +6637,17 @@
           <w:szCs w:val="28"/>
         </w:rPr>
       </w:pPr>
+    </w:p>
+    <w:p>
+      <w:pPr>
+        <w:rPr>
+          <w:rFonts w:ascii="Arial" w:hAnsi="Arial" w:cs="Arial"/>
+          <w:sz w:val="28"/>
+          <w:szCs w:val="28"/>
+        </w:rPr>
+      </w:pPr>
+      <w:bookmarkStart w:id="0" w:name="_GoBack"/>
+      <w:bookmarkEnd w:id="0"/>
       <w:r>
         <w:rPr>
           <w:rFonts w:ascii="Arial" w:hAnsi="Arial" w:cs="Arial"/>
@@ -6805,14 +6824,14 @@
                       </a:ln>
                       <a:extLst>
                         <a:ext uri="{909E8E84-426E-40dd-AFC4-6F175D3DCCD1}">
-                          <a14:hiddenFill xmlns:a14="http://schemas.microsoft.com/office/drawing/2010/main" xmlns:w="http://schemas.openxmlformats.org/wordprocessingml/2006/main" xmlns:w10="urn:schemas-microsoft-com:office:word" xmlns:v="urn:schemas-microsoft-com:vml" xmlns:o="urn:schemas-microsoft-com:office:office" xmlns:mv="urn:schemas-microsoft-com:mac:vml" xmlns:mo="http://schemas.microsoft.com/office/mac/office/2008/main" xmlns="">
+                          <a14:hiddenFill xmlns="" xmlns:mo="http://schemas.microsoft.com/office/mac/office/2008/main" xmlns:mv="urn:schemas-microsoft-com:mac:vml" xmlns:o="urn:schemas-microsoft-com:office:office" xmlns:v="urn:schemas-microsoft-com:vml" xmlns:w10="urn:schemas-microsoft-com:office:word" xmlns:w="http://schemas.openxmlformats.org/wordprocessingml/2006/main" xmlns:a14="http://schemas.microsoft.com/office/drawing/2010/main">
                             <a:solidFill>
                               <a:srgbClr val="FFFFFF"/>
                             </a:solidFill>
                           </a14:hiddenFill>
                         </a:ext>
                         <a:ext uri="{91240B29-F687-4f45-9708-019B960494DF}">
-                          <a14:hiddenLine xmlns:a14="http://schemas.microsoft.com/office/drawing/2010/main" xmlns:w="http://schemas.openxmlformats.org/wordprocessingml/2006/main" xmlns:w10="urn:schemas-microsoft-com:office:word" xmlns:v="urn:schemas-microsoft-com:vml" xmlns:o="urn:schemas-microsoft-com:office:office" xmlns:mv="urn:schemas-microsoft-com:mac:vml" xmlns:mo="http://schemas.microsoft.com/office/mac/office/2008/main" xmlns="" w="9525">
+                          <a14:hiddenLine xmlns="" xmlns:mo="http://schemas.microsoft.com/office/mac/office/2008/main" xmlns:mv="urn:schemas-microsoft-com:mac:vml" xmlns:o="urn:schemas-microsoft-com:office:office" xmlns:v="urn:schemas-microsoft-com:vml" xmlns:w10="urn:schemas-microsoft-com:office:word" xmlns:w="http://schemas.openxmlformats.org/wordprocessingml/2006/main" xmlns:a14="http://schemas.microsoft.com/office/drawing/2010/main" w="9525">
                             <a:solidFill>
                               <a:srgbClr val="000000"/>
                             </a:solidFill>
@@ -7031,14 +7050,14 @@
                       </a:ln>
                       <a:extLst>
                         <a:ext uri="{909E8E84-426E-40dd-AFC4-6F175D3DCCD1}">
-                          <a14:hiddenFill xmlns:a14="http://schemas.microsoft.com/office/drawing/2010/main" xmlns:w="http://schemas.openxmlformats.org/wordprocessingml/2006/main" xmlns:w10="urn:schemas-microsoft-com:office:word" xmlns:v="urn:schemas-microsoft-com:vml" xmlns:o="urn:schemas-microsoft-com:office:office" xmlns:mv="urn:schemas-microsoft-com:mac:vml" xmlns:mo="http://schemas.microsoft.com/office/mac/office/2008/main" xmlns="">
+                          <a14:hiddenFill xmlns="" xmlns:mo="http://schemas.microsoft.com/office/mac/office/2008/main" xmlns:mv="urn:schemas-microsoft-com:mac:vml" xmlns:o="urn:schemas-microsoft-com:office:office" xmlns:v="urn:schemas-microsoft-com:vml" xmlns:w10="urn:schemas-microsoft-com:office:word" xmlns:w="http://schemas.openxmlformats.org/wordprocessingml/2006/main" xmlns:a14="http://schemas.microsoft.com/office/drawing/2010/main">
                             <a:solidFill>
                               <a:srgbClr val="FFFFFF"/>
                             </a:solidFill>
                           </a14:hiddenFill>
                         </a:ext>
                         <a:ext uri="{91240B29-F687-4f45-9708-019B960494DF}">
-                          <a14:hiddenLine xmlns:a14="http://schemas.microsoft.com/office/drawing/2010/main" xmlns:w="http://schemas.openxmlformats.org/wordprocessingml/2006/main" xmlns:w10="urn:schemas-microsoft-com:office:word" xmlns:v="urn:schemas-microsoft-com:vml" xmlns:o="urn:schemas-microsoft-com:office:office" xmlns:mv="urn:schemas-microsoft-com:mac:vml" xmlns:mo="http://schemas.microsoft.com/office/mac/office/2008/main" xmlns="" w="9525">
+                          <a14:hiddenLine xmlns="" xmlns:mo="http://schemas.microsoft.com/office/mac/office/2008/main" xmlns:mv="urn:schemas-microsoft-com:mac:vml" xmlns:o="urn:schemas-microsoft-com:office:office" xmlns:v="urn:schemas-microsoft-com:vml" xmlns:w10="urn:schemas-microsoft-com:office:word" xmlns:w="http://schemas.openxmlformats.org/wordprocessingml/2006/main" xmlns:a14="http://schemas.microsoft.com/office/drawing/2010/main" w="9525">
                             <a:solidFill>
                               <a:srgbClr val="000000"/>
                             </a:solidFill>
@@ -7237,14 +7256,14 @@
                       </a:ln>
                       <a:extLst>
                         <a:ext uri="{909E8E84-426E-40dd-AFC4-6F175D3DCCD1}">
-                          <a14:hiddenFill xmlns:a14="http://schemas.microsoft.com/office/drawing/2010/main" xmlns:w="http://schemas.openxmlformats.org/wordprocessingml/2006/main" xmlns:w10="urn:schemas-microsoft-com:office:word" xmlns:v="urn:schemas-microsoft-com:vml" xmlns:o="urn:schemas-microsoft-com:office:office" xmlns:mv="urn:schemas-microsoft-com:mac:vml" xmlns:mo="http://schemas.microsoft.com/office/mac/office/2008/main" xmlns="">
+                          <a14:hiddenFill xmlns="" xmlns:mo="http://schemas.microsoft.com/office/mac/office/2008/main" xmlns:mv="urn:schemas-microsoft-com:mac:vml" xmlns:o="urn:schemas-microsoft-com:office:office" xmlns:v="urn:schemas-microsoft-com:vml" xmlns:w10="urn:schemas-microsoft-com:office:word" xmlns:w="http://schemas.openxmlformats.org/wordprocessingml/2006/main" xmlns:a14="http://schemas.microsoft.com/office/drawing/2010/main">
                             <a:solidFill>
                               <a:srgbClr val="FFFFFF"/>
                             </a:solidFill>
                           </a14:hiddenFill>
                         </a:ext>
                         <a:ext uri="{91240B29-F687-4f45-9708-019B960494DF}">
-                          <a14:hiddenLine xmlns:a14="http://schemas.microsoft.com/office/drawing/2010/main" xmlns:w="http://schemas.openxmlformats.org/wordprocessingml/2006/main" xmlns:w10="urn:schemas-microsoft-com:office:word" xmlns:v="urn:schemas-microsoft-com:vml" xmlns:o="urn:schemas-microsoft-com:office:office" xmlns:mv="urn:schemas-microsoft-com:mac:vml" xmlns:mo="http://schemas.microsoft.com/office/mac/office/2008/main" xmlns="" w="9525">
+                          <a14:hiddenLine xmlns="" xmlns:mo="http://schemas.microsoft.com/office/mac/office/2008/main" xmlns:mv="urn:schemas-microsoft-com:mac:vml" xmlns:o="urn:schemas-microsoft-com:office:office" xmlns:v="urn:schemas-microsoft-com:vml" xmlns:w10="urn:schemas-microsoft-com:office:word" xmlns:w="http://schemas.openxmlformats.org/wordprocessingml/2006/main" xmlns:a14="http://schemas.microsoft.com/office/drawing/2010/main" w="9525">
                             <a:solidFill>
                               <a:srgbClr val="000000"/>
                             </a:solidFill>
@@ -8603,7 +8622,7 @@
 </file>
 
 <file path=customXml/itemProps1.xml><?xml version="1.0" encoding="utf-8"?>
-<ds:datastoreItem xmlns:ds="http://schemas.openxmlformats.org/officeDocument/2006/customXml" ds:itemID="{D01D36F0-3FF6-4B33-B696-207DC8D6F746}">
+<ds:datastoreItem xmlns:ds="http://schemas.openxmlformats.org/officeDocument/2006/customXml" ds:itemID="{0B130FC0-63AE-49D3-AEB5-C63CC1D2969F}">
   <ds:schemaRefs>
     <ds:schemaRef ds:uri="http://schemas.openxmlformats.org/officeDocument/2006/bibliography"/>
   </ds:schemaRefs>

</xml_diff>

<commit_message>
Minor refactoring in the intake exporter so the memory stream is not a property on the class and the reference is being passed around. Changed a bit of formatting on the word doc.
</commit_message>
<xml_diff>
--- a/dotnet/PhysiciansReach/PR.Export/Documents/BLANK_EXAM_NOTE.docx
+++ b/dotnet/PhysiciansReach/PR.Export/Documents/BLANK_EXAM_NOTE.docx
@@ -134,8 +134,10 @@
         <w:rPr>
           <w:w w:val="105"/>
         </w:rPr>
-        <w:t>The patient complains of _</w:t>
-      </w:r>
+        <w:t xml:space="preserve">The patient complains of </w:t>
+      </w:r>
+      <w:bookmarkStart w:id="0" w:name="_GoBack"/>
+      <w:bookmarkEnd w:id="0"/>
       <w:r>
         <w:rPr>
           <w:w w:val="105"/>
@@ -170,7 +172,7 @@
         <w:rPr>
           <w:w w:val="105"/>
         </w:rPr>
-        <w:t>_ pain at the time of this assessment.</w:t>
+        <w:t xml:space="preserve"> pain at the time of this assessment.</w:t>
       </w:r>
     </w:p>
     <w:p>
@@ -204,7 +206,7 @@
         <w:rPr>
           <w:w w:val="110"/>
         </w:rPr>
-        <w:t>Height: _</w:t>
+        <w:t xml:space="preserve">Height: </w:t>
       </w:r>
       <w:r>
         <w:rPr>
@@ -235,12 +237,6 @@
           <w:w w:val="110"/>
         </w:rPr>
         <w:fldChar w:fldCharType="end"/>
-      </w:r>
-      <w:r>
-        <w:rPr>
-          <w:w w:val="110"/>
-        </w:rPr>
-        <w:t>_</w:t>
       </w:r>
     </w:p>
     <w:p>
@@ -253,7 +249,7 @@
         <w:rPr>
           <w:w w:val="105"/>
         </w:rPr>
-        <w:t>Weight: _</w:t>
+        <w:t xml:space="preserve">Weight: </w:t>
       </w:r>
       <w:r>
         <w:rPr>
@@ -289,7 +285,39 @@
         <w:rPr>
           <w:w w:val="105"/>
         </w:rPr>
-        <w:t>_ lbs. Shoe Size : _</w:t>
+        <w:t xml:space="preserve"> </w:t>
+      </w:r>
+      <w:r>
+        <w:rPr>
+          <w:w w:val="105"/>
+        </w:rPr>
+        <w:t>lbs.</w:t>
+      </w:r>
+      <w:r>
+        <w:rPr>
+          <w:w w:val="105"/>
+        </w:rPr>
+        <w:t xml:space="preserve">     </w:t>
+      </w:r>
+      <w:r>
+        <w:rPr>
+          <w:w w:val="105"/>
+        </w:rPr>
+        <w:t xml:space="preserve"> Shoe </w:t>
+      </w:r>
+      <w:proofErr w:type="gramStart"/>
+      <w:r>
+        <w:rPr>
+          <w:w w:val="105"/>
+        </w:rPr>
+        <w:t>Size :</w:t>
+      </w:r>
+      <w:proofErr w:type="gramEnd"/>
+      <w:r>
+        <w:rPr>
+          <w:w w:val="105"/>
+        </w:rPr>
+        <w:t xml:space="preserve"> </w:t>
       </w:r>
       <w:r>
         <w:rPr>
@@ -320,12 +348,6 @@
           <w:w w:val="105"/>
         </w:rPr>
         <w:fldChar w:fldCharType="end"/>
-      </w:r>
-      <w:r>
-        <w:rPr>
-          <w:w w:val="105"/>
-        </w:rPr>
-        <w:t>_</w:t>
       </w:r>
     </w:p>
     <w:p>
@@ -341,7 +363,7 @@
         <w:rPr>
           <w:w w:val="105"/>
         </w:rPr>
-        <w:t>Waist Size: _</w:t>
+        <w:t xml:space="preserve">Waist Size: </w:t>
       </w:r>
       <w:r>
         <w:rPr>
@@ -377,7 +399,7 @@
         <w:rPr>
           <w:w w:val="105"/>
         </w:rPr>
-        <w:t xml:space="preserve">_ </w:t>
+        <w:t xml:space="preserve"> </w:t>
       </w:r>
     </w:p>
     <w:p>
@@ -396,12 +418,6 @@
         <w:rPr>
           <w:w w:val="105"/>
         </w:rPr>
-        <w:t>____</w:t>
-      </w:r>
-      <w:r>
-        <w:rPr>
-          <w:w w:val="105"/>
-        </w:rPr>
         <w:fldChar w:fldCharType="begin"/>
       </w:r>
       <w:r>
@@ -427,12 +443,6 @@
           <w:w w:val="105"/>
         </w:rPr>
         <w:fldChar w:fldCharType="end"/>
-      </w:r>
-      <w:r>
-        <w:rPr>
-          <w:w w:val="105"/>
-        </w:rPr>
-        <w:t>______</w:t>
       </w:r>
     </w:p>
     <w:p>
@@ -2500,6 +2510,7 @@
         <w:rPr>
           <w:w w:val="105"/>
         </w:rPr>
+        <w:lastRenderedPageBreak/>
         <w:t xml:space="preserve">Our telephone number has been provided to </w:t>
       </w:r>
       <w:r>
@@ -5599,53 +5610,61 @@
           <w:sz w:val="24"/>
           <w:szCs w:val="24"/>
         </w:rPr>
-        <w:t xml:space="preserve">Address: </w:t>
-      </w:r>
-      <w:r>
-        <w:rPr>
-          <w:rFonts w:ascii="Arial" w:hAnsi="Arial" w:cs="Arial"/>
-          <w:sz w:val="24"/>
-          <w:szCs w:val="24"/>
+        <w:t>Address:</w:t>
+      </w:r>
+      <w:r>
+        <w:rPr>
+          <w:rFonts w:ascii="Arial" w:hAnsi="Arial" w:cs="Arial"/>
+          <w:sz w:val="20"/>
+          <w:szCs w:val="20"/>
+        </w:rPr>
+        <w:t xml:space="preserve"> </w:t>
+      </w:r>
+      <w:r>
+        <w:rPr>
+          <w:rFonts w:ascii="Arial" w:hAnsi="Arial" w:cs="Arial"/>
+          <w:sz w:val="20"/>
+          <w:szCs w:val="20"/>
         </w:rPr>
         <w:fldChar w:fldCharType="begin"/>
       </w:r>
       <w:r>
         <w:rPr>
           <w:rFonts w:ascii="Arial" w:hAnsi="Arial" w:cs="Arial"/>
-          <w:sz w:val="24"/>
-          <w:szCs w:val="24"/>
+          <w:sz w:val="20"/>
+          <w:szCs w:val="20"/>
         </w:rPr>
         <w:instrText xml:space="preserve"> DOCPROPERTY  Address  \* MERGEFORMAT </w:instrText>
       </w:r>
       <w:r>
         <w:rPr>
           <w:rFonts w:ascii="Arial" w:hAnsi="Arial" w:cs="Arial"/>
-          <w:sz w:val="24"/>
-          <w:szCs w:val="24"/>
+          <w:sz w:val="20"/>
+          <w:szCs w:val="20"/>
         </w:rPr>
         <w:fldChar w:fldCharType="separate"/>
       </w:r>
       <w:r>
         <w:rPr>
           <w:rFonts w:ascii="Arial" w:hAnsi="Arial" w:cs="Arial"/>
-          <w:sz w:val="24"/>
-          <w:szCs w:val="24"/>
+          <w:sz w:val="20"/>
+          <w:szCs w:val="20"/>
         </w:rPr>
         <w:t>2</w:t>
       </w:r>
       <w:r>
         <w:rPr>
           <w:rFonts w:ascii="Arial" w:hAnsi="Arial" w:cs="Arial"/>
-          <w:sz w:val="24"/>
-          <w:szCs w:val="24"/>
+          <w:sz w:val="20"/>
+          <w:szCs w:val="20"/>
         </w:rPr>
         <w:fldChar w:fldCharType="end"/>
       </w:r>
       <w:r>
         <w:rPr>
           <w:rFonts w:ascii="Arial" w:hAnsi="Arial" w:cs="Arial"/>
-          <w:sz w:val="24"/>
-          <w:szCs w:val="24"/>
+          <w:sz w:val="20"/>
+          <w:szCs w:val="20"/>
         </w:rPr>
         <w:tab/>
       </w:r>
@@ -6646,8 +6665,6 @@
           <w:szCs w:val="28"/>
         </w:rPr>
       </w:pPr>
-      <w:bookmarkStart w:id="0" w:name="_GoBack"/>
-      <w:bookmarkEnd w:id="0"/>
       <w:r>
         <w:rPr>
           <w:rFonts w:ascii="Arial" w:hAnsi="Arial" w:cs="Arial"/>
@@ -8622,7 +8639,7 @@
 </file>
 
 <file path=customXml/itemProps1.xml><?xml version="1.0" encoding="utf-8"?>
-<ds:datastoreItem xmlns:ds="http://schemas.openxmlformats.org/officeDocument/2006/customXml" ds:itemID="{0B130FC0-63AE-49D3-AEB5-C63CC1D2969F}">
+<ds:datastoreItem xmlns:ds="http://schemas.openxmlformats.org/officeDocument/2006/customXml" ds:itemID="{36D27AAA-5039-492C-9EAA-F29F06E87707}">
   <ds:schemaRefs>
     <ds:schemaRef ds:uri="http://schemas.openxmlformats.org/officeDocument/2006/bibliography"/>
   </ds:schemaRefs>

</xml_diff>

<commit_message>
Created a Temp endpoint that will allow me to save the word doc into the document table. Then created the download endpoint that will actually be used. Added the address create to the sql script
</commit_message>
<xml_diff>
--- a/dotnet/PhysiciansReach/PR.Export/Documents/BLANK_EXAM_NOTE.docx
+++ b/dotnet/PhysiciansReach/PR.Export/Documents/BLANK_EXAM_NOTE.docx
@@ -11,6 +11,8 @@
           <w:sz w:val="23"/>
         </w:rPr>
       </w:pPr>
+      <w:bookmarkStart w:id="0" w:name="_GoBack"/>
+      <w:bookmarkEnd w:id="0"/>
     </w:p>
     <w:p>
       <w:pPr>
@@ -136,8 +138,6 @@
         </w:rPr>
         <w:t xml:space="preserve">The patient complains of </w:t>
       </w:r>
-      <w:bookmarkStart w:id="0" w:name="_GoBack"/>
-      <w:bookmarkEnd w:id="0"/>
       <w:r>
         <w:rPr>
           <w:w w:val="105"/>
@@ -303,21 +303,7 @@
         <w:rPr>
           <w:w w:val="105"/>
         </w:rPr>
-        <w:t xml:space="preserve"> Shoe </w:t>
-      </w:r>
-      <w:proofErr w:type="gramStart"/>
-      <w:r>
-        <w:rPr>
-          <w:w w:val="105"/>
-        </w:rPr>
-        <w:t>Size :</w:t>
-      </w:r>
-      <w:proofErr w:type="gramEnd"/>
-      <w:r>
-        <w:rPr>
-          <w:w w:val="105"/>
-        </w:rPr>
-        <w:t xml:space="preserve"> </w:t>
+        <w:t xml:space="preserve"> Shoe Size : </w:t>
       </w:r>
       <w:r>
         <w:rPr>
@@ -703,7 +689,7 @@
                           </a:ln>
                           <a:extLst>
                             <a:ext uri="{909E8E84-426E-40dd-AFC4-6F175D3DCCD1}">
-                              <a14:hiddenFill xmlns:mo="http://schemas.microsoft.com/office/mac/office/2008/main" xmlns:mv="urn:schemas-microsoft-com:mac:vml" xmlns:o="urn:schemas-microsoft-com:office:office" xmlns:v="urn:schemas-microsoft-com:vml" xmlns:w10="urn:schemas-microsoft-com:office:word" xmlns:w="http://schemas.openxmlformats.org/wordprocessingml/2006/main" xmlns:a14="http://schemas.microsoft.com/office/drawing/2010/main" xmlns:pic="http://schemas.openxmlformats.org/drawingml/2006/picture" xmlns="">
+                              <a14:hiddenFill xmlns="" xmlns:pic="http://schemas.openxmlformats.org/drawingml/2006/picture" xmlns:a14="http://schemas.microsoft.com/office/drawing/2010/main" xmlns:w="http://schemas.openxmlformats.org/wordprocessingml/2006/main" xmlns:w10="urn:schemas-microsoft-com:office:word" xmlns:v="urn:schemas-microsoft-com:vml" xmlns:o="urn:schemas-microsoft-com:office:office" xmlns:mv="urn:schemas-microsoft-com:mac:vml" xmlns:mo="http://schemas.microsoft.com/office/mac/office/2008/main">
                                 <a:noFill/>
                               </a14:hiddenFill>
                             </a:ext>
@@ -717,7 +703,7 @@
               </wp:inline>
             </w:drawing>
           </mc:Choice>
-          <mc:Fallback xmlns:pic="http://schemas.openxmlformats.org/drawingml/2006/picture" xmlns:mo="http://schemas.microsoft.com/office/mac/office/2008/main" xmlns:mv="urn:schemas-microsoft-com:mac:vml" xmlns:a14="http://schemas.microsoft.com/office/drawing/2010/main" xmlns:a="http://schemas.openxmlformats.org/drawingml/2006/main">
+          <mc:Fallback xmlns:a="http://schemas.openxmlformats.org/drawingml/2006/main" xmlns:a14="http://schemas.microsoft.com/office/drawing/2010/main" xmlns:mv="urn:schemas-microsoft-com:mac:vml" xmlns:mo="http://schemas.microsoft.com/office/mac/office/2008/main" xmlns:pic="http://schemas.openxmlformats.org/drawingml/2006/picture">
             <w:pict>
               <v:group id="Group 6" style="width:486.15pt;height:.75pt;mso-position-horizontal-relative:char;mso-position-vertical-relative:line" coordsize="9723,15" o:spid="_x0000_s1026" w14:anchorId="54794BAA" o:gfxdata="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">
                 <v:line id="Line 7" style="position:absolute;visibility:visible;mso-wrap-style:square" o:spid="_x0000_s1027" strokecolor="#545454" o:connectortype="straight" from="9723,8" to="9723,8" o:gfxdata="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"/>
@@ -1572,21 +1558,7 @@
         <w:rPr>
           <w:w w:val="105"/>
         </w:rPr>
-        <w:t xml:space="preserve">. When asked about previous surgery, the </w:t>
-      </w:r>
-      <w:proofErr w:type="gramStart"/>
-      <w:r>
-        <w:rPr>
-          <w:w w:val="105"/>
-        </w:rPr>
-        <w:t>patients</w:t>
-      </w:r>
-      <w:proofErr w:type="gramEnd"/>
-      <w:r>
-        <w:rPr>
-          <w:w w:val="105"/>
-        </w:rPr>
-        <w:t xml:space="preserve"> response was </w:t>
+        <w:t xml:space="preserve">. When asked about previous surgery, the patients response was </w:t>
       </w:r>
       <w:r>
         <w:rPr>
@@ -1792,21 +1764,7 @@
         <w:rPr>
           <w:w w:val="105"/>
         </w:rPr>
-        <w:t xml:space="preserve">pain in more than one plane. Adjustments   and assistance with ﬁtting and sizing will not be required for the Back </w:t>
-      </w:r>
-      <w:proofErr w:type="gramStart"/>
-      <w:r>
-        <w:rPr>
-          <w:w w:val="105"/>
-        </w:rPr>
-        <w:t>Brace .</w:t>
-      </w:r>
-      <w:proofErr w:type="gramEnd"/>
-      <w:r>
-        <w:rPr>
-          <w:w w:val="105"/>
-        </w:rPr>
-        <w:t xml:space="preserve"> The Back Brace is prescribed for the following indication(s); the patient is ambulatory and has weakness of the </w:t>
+        <w:t xml:space="preserve">pain in more than one plane. Adjustments   and assistance with ﬁtting and sizing will not be required for the Back Brace . The Back Brace is prescribed for the following indication(s); the patient is ambulatory and has weakness of the </w:t>
       </w:r>
       <w:r>
         <w:rPr>
@@ -1900,16 +1858,8 @@
         <w:rPr>
           <w:w w:val="105"/>
         </w:rPr>
-        <w:t>Lower Back pain m51.37 other intervertebral disc degeneration, lumbosacral region, m54.5 low back pain, g89.4 chronic pain</w:t>
-      </w:r>
-      <w:proofErr w:type="gramStart"/>
-      <w:r>
-        <w:rPr>
-          <w:w w:val="105"/>
-        </w:rPr>
-        <w:t>, .</w:t>
-      </w:r>
-      <w:proofErr w:type="gramEnd"/>
+        <w:t>Lower Back pain m51.37 other intervertebral disc degeneration, lumbosacral region, m54.5 low back pain, g89.4 chronic pain, .</w:t>
+      </w:r>
     </w:p>
     <w:p>
       <w:pPr>
@@ -2047,21 +1997,7 @@
         <w:rPr>
           <w:w w:val="105"/>
         </w:rPr>
-        <w:t xml:space="preserve">: Back Brace -  L0650 (Lumbar-sacral orthosis. Sagittal control with rigid anterior and posterior panels, posterior panels, posterior extends from </w:t>
-      </w:r>
-      <w:proofErr w:type="gramStart"/>
-      <w:r>
-        <w:rPr>
-          <w:w w:val="105"/>
-        </w:rPr>
-        <w:t>Sacrococcygeal  junction</w:t>
-      </w:r>
-      <w:proofErr w:type="gramEnd"/>
-      <w:r>
-        <w:rPr>
-          <w:w w:val="105"/>
-        </w:rPr>
-        <w:t xml:space="preserve"> to the T-9 vertebra, lateral strength, with rigid lateral panels, prefabricated and oﬀ the shelf. Custom ﬁtting of the orthosis is not required and  the patient or an assisting care giver can apply the prescribed orthotic device with minimal self- adjusting.) , the patient has been advised to use the device for </w:t>
+        <w:t xml:space="preserve">: Back Brace -  L0650 (Lumbar-sacral orthosis. Sagittal control with rigid anterior and posterior panels, posterior panels, posterior extends from Sacrococcygeal  junction to the T-9 vertebra, lateral strength, with rigid lateral panels, prefabricated and oﬀ the shelf. Custom ﬁtting of the orthosis is not required and  the patient or an assisting care giver can apply the prescribed orthotic device with minimal self- adjusting.) , the patient has been advised to use the device for </w:t>
       </w:r>
       <w:r>
         <w:rPr>
@@ -2559,21 +2495,7 @@
         <w:rPr>
           <w:w w:val="105"/>
         </w:rPr>
-        <w:t xml:space="preserve"> in case there are follow up questions for his use and/or adjustment directions from our oﬃces. I have also recommended for the patient to speak with their primary care Physician </w:t>
-      </w:r>
-      <w:proofErr w:type="gramStart"/>
-      <w:r>
-        <w:rPr>
-          <w:w w:val="105"/>
-        </w:rPr>
-        <w:t>in the near future</w:t>
-      </w:r>
-      <w:proofErr w:type="gramEnd"/>
-      <w:r>
-        <w:rPr>
-          <w:w w:val="105"/>
-        </w:rPr>
-        <w:t xml:space="preserve"> as part of their ongoing plan of care.</w:t>
+        <w:t xml:space="preserve"> in case there are follow up questions for his use and/or adjustment directions from our oﬃces. I have also recommended for the patient to speak with their primary care Physician in the near future as part of their ongoing plan of care.</w:t>
       </w:r>
     </w:p>
     <w:p>
@@ -2712,14 +2634,14 @@
                           </a:ln>
                           <a:extLst>
                             <a:ext uri="{909E8E84-426E-40dd-AFC4-6F175D3DCCD1}">
-                              <a14:hiddenFill xmlns="" xmlns:mo="http://schemas.microsoft.com/office/mac/office/2008/main" xmlns:mv="urn:schemas-microsoft-com:mac:vml" xmlns:o="urn:schemas-microsoft-com:office:office" xmlns:v="urn:schemas-microsoft-com:vml" xmlns:w10="urn:schemas-microsoft-com:office:word" xmlns:w="http://schemas.openxmlformats.org/wordprocessingml/2006/main" xmlns:a14="http://schemas.microsoft.com/office/drawing/2010/main" xmlns:lc="http://schemas.openxmlformats.org/drawingml/2006/lockedCanvas">
+                              <a14:hiddenFill xmlns:lc="http://schemas.openxmlformats.org/drawingml/2006/lockedCanvas" xmlns:a14="http://schemas.microsoft.com/office/drawing/2010/main" xmlns:w="http://schemas.openxmlformats.org/wordprocessingml/2006/main" xmlns:w10="urn:schemas-microsoft-com:office:word" xmlns:v="urn:schemas-microsoft-com:vml" xmlns:o="urn:schemas-microsoft-com:office:office" xmlns:mv="urn:schemas-microsoft-com:mac:vml" xmlns:mo="http://schemas.microsoft.com/office/mac/office/2008/main" xmlns="">
                                 <a:solidFill>
                                   <a:srgbClr val="FFFFFF"/>
                                 </a:solidFill>
                               </a14:hiddenFill>
                             </a:ext>
                             <a:ext uri="{91240B29-F687-4f45-9708-019B960494DF}">
-                              <a14:hiddenLine xmlns="" xmlns:mo="http://schemas.microsoft.com/office/mac/office/2008/main" xmlns:mv="urn:schemas-microsoft-com:mac:vml" xmlns:o="urn:schemas-microsoft-com:office:office" xmlns:v="urn:schemas-microsoft-com:vml" xmlns:w10="urn:schemas-microsoft-com:office:word" xmlns:w="http://schemas.openxmlformats.org/wordprocessingml/2006/main" xmlns:a14="http://schemas.microsoft.com/office/drawing/2010/main" xmlns:lc="http://schemas.openxmlformats.org/drawingml/2006/lockedCanvas" w="9525">
+                              <a14:hiddenLine xmlns:lc="http://schemas.openxmlformats.org/drawingml/2006/lockedCanvas" xmlns:a14="http://schemas.microsoft.com/office/drawing/2010/main" xmlns:w="http://schemas.openxmlformats.org/wordprocessingml/2006/main" xmlns:w10="urn:schemas-microsoft-com:office:word" xmlns:v="urn:schemas-microsoft-com:vml" xmlns:o="urn:schemas-microsoft-com:office:office" xmlns:mv="urn:schemas-microsoft-com:mac:vml" xmlns:mo="http://schemas.microsoft.com/office/mac/office/2008/main" xmlns="" w="9525">
                                 <a:solidFill>
                                   <a:srgbClr val="000000"/>
                                 </a:solidFill>
@@ -2798,7 +2720,7 @@
                           </a:ln>
                           <a:extLst>
                             <a:ext uri="{909E8E84-426E-40dd-AFC4-6F175D3DCCD1}">
-                              <a14:hiddenFill xmlns="" xmlns:mo="http://schemas.microsoft.com/office/mac/office/2008/main" xmlns:mv="urn:schemas-microsoft-com:mac:vml" xmlns:o="urn:schemas-microsoft-com:office:office" xmlns:v="urn:schemas-microsoft-com:vml" xmlns:w10="urn:schemas-microsoft-com:office:word" xmlns:w="http://schemas.openxmlformats.org/wordprocessingml/2006/main" xmlns:a14="http://schemas.microsoft.com/office/drawing/2010/main" xmlns:lc="http://schemas.openxmlformats.org/drawingml/2006/lockedCanvas">
+                              <a14:hiddenFill xmlns:lc="http://schemas.openxmlformats.org/drawingml/2006/lockedCanvas" xmlns:a14="http://schemas.microsoft.com/office/drawing/2010/main" xmlns:w="http://schemas.openxmlformats.org/wordprocessingml/2006/main" xmlns:w10="urn:schemas-microsoft-com:office:word" xmlns:v="urn:schemas-microsoft-com:vml" xmlns:o="urn:schemas-microsoft-com:office:office" xmlns:mv="urn:schemas-microsoft-com:mac:vml" xmlns:mo="http://schemas.microsoft.com/office/mac/office/2008/main" xmlns="">
                                 <a:solidFill>
                                   <a:srgbClr val="FFFFFF"/>
                                 </a:solidFill>
@@ -2829,14 +2751,14 @@
                           </a:ln>
                           <a:extLst>
                             <a:ext uri="{909E8E84-426E-40dd-AFC4-6F175D3DCCD1}">
-                              <a14:hiddenFill xmlns="" xmlns:mo="http://schemas.microsoft.com/office/mac/office/2008/main" xmlns:mv="urn:schemas-microsoft-com:mac:vml" xmlns:o="urn:schemas-microsoft-com:office:office" xmlns:v="urn:schemas-microsoft-com:vml" xmlns:w10="urn:schemas-microsoft-com:office:word" xmlns:w="http://schemas.openxmlformats.org/wordprocessingml/2006/main" xmlns:a14="http://schemas.microsoft.com/office/drawing/2010/main" xmlns:lc="http://schemas.openxmlformats.org/drawingml/2006/lockedCanvas">
+                              <a14:hiddenFill xmlns:lc="http://schemas.openxmlformats.org/drawingml/2006/lockedCanvas" xmlns:a14="http://schemas.microsoft.com/office/drawing/2010/main" xmlns:w="http://schemas.openxmlformats.org/wordprocessingml/2006/main" xmlns:w10="urn:schemas-microsoft-com:office:word" xmlns:v="urn:schemas-microsoft-com:vml" xmlns:o="urn:schemas-microsoft-com:office:office" xmlns:mv="urn:schemas-microsoft-com:mac:vml" xmlns:mo="http://schemas.microsoft.com/office/mac/office/2008/main" xmlns="">
                                 <a:solidFill>
                                   <a:srgbClr val="FFFFFF"/>
                                 </a:solidFill>
                               </a14:hiddenFill>
                             </a:ext>
                             <a:ext uri="{91240B29-F687-4f45-9708-019B960494DF}">
-                              <a14:hiddenLine xmlns="" xmlns:mo="http://schemas.microsoft.com/office/mac/office/2008/main" xmlns:mv="urn:schemas-microsoft-com:mac:vml" xmlns:o="urn:schemas-microsoft-com:office:office" xmlns:v="urn:schemas-microsoft-com:vml" xmlns:w10="urn:schemas-microsoft-com:office:word" xmlns:w="http://schemas.openxmlformats.org/wordprocessingml/2006/main" xmlns:a14="http://schemas.microsoft.com/office/drawing/2010/main" xmlns:lc="http://schemas.openxmlformats.org/drawingml/2006/lockedCanvas" w="9525">
+                              <a14:hiddenLine xmlns:lc="http://schemas.openxmlformats.org/drawingml/2006/lockedCanvas" xmlns:a14="http://schemas.microsoft.com/office/drawing/2010/main" xmlns:w="http://schemas.openxmlformats.org/wordprocessingml/2006/main" xmlns:w10="urn:schemas-microsoft-com:office:word" xmlns:v="urn:schemas-microsoft-com:vml" xmlns:o="urn:schemas-microsoft-com:office:office" xmlns:mv="urn:schemas-microsoft-com:mac:vml" xmlns:mo="http://schemas.microsoft.com/office/mac/office/2008/main" xmlns="" w="9525">
                                 <a:solidFill>
                                   <a:srgbClr val="000000"/>
                                 </a:solidFill>
@@ -3524,21 +3446,11 @@
       <w:r>
         <w:t>DOB: _</w:t>
       </w:r>
-      <w:r>
-        <w:fldChar w:fldCharType="begin"/>
-      </w:r>
-      <w:r>
-        <w:instrText xml:space="preserve"> DOCPROPERTY  Dob  \* MERGEFORMAT </w:instrText>
-      </w:r>
-      <w:r>
-        <w:fldChar w:fldCharType="separate"/>
-      </w:r>
-      <w:r>
-        <w:t>7</w:t>
-      </w:r>
-      <w:r>
-        <w:fldChar w:fldCharType="end"/>
-      </w:r>
+      <w:fldSimple w:instr=" DOCPROPERTY  Dob  \* MERGEFORMAT ">
+        <w:r>
+          <w:t>7</w:t>
+        </w:r>
+      </w:fldSimple>
       <w:r>
         <w:t>_</w:t>
       </w:r>
@@ -4144,41 +4056,41 @@
       <w:r>
         <w:t>Member ID: _</w:t>
       </w:r>
-      <w:r>
-        <w:fldChar w:fldCharType="begin"/>
-      </w:r>
-      <w:r>
-        <w:instrText xml:space="preserve"> DOCPROPERTY  MemberId  \* MERGEFORMAT </w:instrText>
-      </w:r>
-      <w:r>
-        <w:fldChar w:fldCharType="separate"/>
-      </w:r>
-      <w:r>
-        <w:t>10</w:t>
-      </w:r>
-      <w:r>
-        <w:fldChar w:fldCharType="end"/>
-      </w:r>
-      <w:r>
-        <w:t>_</w:t>
-      </w:r>
-    </w:p>
-    <w:p>
-      <w:pPr>
-        <w:pStyle w:val="BodyText"/>
-        <w:spacing w:line="231" w:lineRule="exact"/>
-      </w:pPr>
-      <w:r>
-        <w:t xml:space="preserve">Insurance Type: </w:t>
-      </w:r>
-      <w:r>
-        <w:t>_</w:t>
-      </w:r>
-      <w:fldSimple w:instr=" DOCPROPERTY  Insurance  \* MERGEFORMAT ">
+      <w:fldSimple w:instr=" DOCPROPERTY  MemberId  \* MERGEFORMAT ">
         <w:r>
-          <w:t>25</w:t>
+          <w:t>10</w:t>
         </w:r>
       </w:fldSimple>
+      <w:r>
+        <w:t>_</w:t>
+      </w:r>
+    </w:p>
+    <w:p>
+      <w:pPr>
+        <w:pStyle w:val="BodyText"/>
+        <w:spacing w:line="231" w:lineRule="exact"/>
+      </w:pPr>
+      <w:r>
+        <w:t xml:space="preserve">Insurance Type: </w:t>
+      </w:r>
+      <w:r>
+        <w:t>_</w:t>
+      </w:r>
+      <w:r>
+        <w:fldChar w:fldCharType="begin"/>
+      </w:r>
+      <w:r>
+        <w:instrText xml:space="preserve"> DOCPROPERTY  Insurance  \* MERGEFORMAT </w:instrText>
+      </w:r>
+      <w:r>
+        <w:fldChar w:fldCharType="separate"/>
+      </w:r>
+      <w:r>
+        <w:t>25</w:t>
+      </w:r>
+      <w:r>
+        <w:fldChar w:fldCharType="end"/>
+      </w:r>
       <w:r>
         <w:t>_</w:t>
       </w:r>
@@ -4282,21 +4194,7 @@
         <w:rPr>
           <w:w w:val="105"/>
         </w:rPr>
-        <w:t xml:space="preserve">First date patient is authorized to begin using Back </w:t>
-      </w:r>
-      <w:proofErr w:type="gramStart"/>
-      <w:r>
-        <w:rPr>
-          <w:w w:val="105"/>
-        </w:rPr>
-        <w:t>Brace :</w:t>
-      </w:r>
-      <w:proofErr w:type="gramEnd"/>
-      <w:r>
-        <w:rPr>
-          <w:w w:val="105"/>
-        </w:rPr>
-        <w:t xml:space="preserve"> </w:t>
+        <w:t xml:space="preserve">First date patient is authorized to begin using Back Brace : </w:t>
       </w:r>
       <w:r>
         <w:rPr>
@@ -4704,35 +4602,7 @@
         <w:rPr>
           <w:w w:val="105"/>
         </w:rPr>
-        <w:t xml:space="preserve">, today for further evaluation and remote examination. Patient advised to f/u with PCP regarding this and other ongoing medical issues. Consultant's n/n provided for future reference, as needed. Patient with understanding of </w:t>
-      </w:r>
-      <w:proofErr w:type="spellStart"/>
-      <w:r>
-        <w:rPr>
-          <w:w w:val="105"/>
-        </w:rPr>
-        <w:t>and</w:t>
-      </w:r>
-      <w:proofErr w:type="spellEnd"/>
-      <w:r>
-        <w:rPr>
-          <w:w w:val="105"/>
-        </w:rPr>
-        <w:t xml:space="preserve"> agreement with plan of care. </w:t>
-      </w:r>
-      <w:proofErr w:type="spellStart"/>
-      <w:r>
-        <w:rPr>
-          <w:w w:val="105"/>
-        </w:rPr>
-        <w:t>cdb</w:t>
-      </w:r>
-      <w:proofErr w:type="spellEnd"/>
-      <w:r>
-        <w:rPr>
-          <w:w w:val="105"/>
-        </w:rPr>
-        <w:t xml:space="preserve">. </w:t>
+        <w:t xml:space="preserve">, today for further evaluation and remote examination. Patient advised to f/u with PCP regarding this and other ongoing medical issues. Consultant's n/n provided for future reference, as needed. Patient with understanding of and agreement with plan of care. cdb. </w:t>
       </w:r>
       <w:r>
         <w:rPr>
@@ -4886,14 +4756,14 @@
                           </a:ln>
                           <a:extLst>
                             <a:ext uri="{909E8E84-426E-40dd-AFC4-6F175D3DCCD1}">
-                              <a14:hiddenFill xmlns="" xmlns:mo="http://schemas.microsoft.com/office/mac/office/2008/main" xmlns:mv="urn:schemas-microsoft-com:mac:vml" xmlns:o="urn:schemas-microsoft-com:office:office" xmlns:v="urn:schemas-microsoft-com:vml" xmlns:w10="urn:schemas-microsoft-com:office:word" xmlns:w="http://schemas.openxmlformats.org/wordprocessingml/2006/main" xmlns:a14="http://schemas.microsoft.com/office/drawing/2010/main" xmlns:lc="http://schemas.openxmlformats.org/drawingml/2006/lockedCanvas">
+                              <a14:hiddenFill xmlns:lc="http://schemas.openxmlformats.org/drawingml/2006/lockedCanvas" xmlns:a14="http://schemas.microsoft.com/office/drawing/2010/main" xmlns:w="http://schemas.openxmlformats.org/wordprocessingml/2006/main" xmlns:w10="urn:schemas-microsoft-com:office:word" xmlns:v="urn:schemas-microsoft-com:vml" xmlns:o="urn:schemas-microsoft-com:office:office" xmlns:mv="urn:schemas-microsoft-com:mac:vml" xmlns:mo="http://schemas.microsoft.com/office/mac/office/2008/main" xmlns="">
                                 <a:solidFill>
                                   <a:srgbClr val="FFFFFF"/>
                                 </a:solidFill>
                               </a14:hiddenFill>
                             </a:ext>
                             <a:ext uri="{91240B29-F687-4f45-9708-019B960494DF}">
-                              <a14:hiddenLine xmlns="" xmlns:mo="http://schemas.microsoft.com/office/mac/office/2008/main" xmlns:mv="urn:schemas-microsoft-com:mac:vml" xmlns:o="urn:schemas-microsoft-com:office:office" xmlns:v="urn:schemas-microsoft-com:vml" xmlns:w10="urn:schemas-microsoft-com:office:word" xmlns:w="http://schemas.openxmlformats.org/wordprocessingml/2006/main" xmlns:a14="http://schemas.microsoft.com/office/drawing/2010/main" xmlns:lc="http://schemas.openxmlformats.org/drawingml/2006/lockedCanvas" w="9525">
+                              <a14:hiddenLine xmlns:lc="http://schemas.openxmlformats.org/drawingml/2006/lockedCanvas" xmlns:a14="http://schemas.microsoft.com/office/drawing/2010/main" xmlns:w="http://schemas.openxmlformats.org/wordprocessingml/2006/main" xmlns:w10="urn:schemas-microsoft-com:office:word" xmlns:v="urn:schemas-microsoft-com:vml" xmlns:o="urn:schemas-microsoft-com:office:office" xmlns:mv="urn:schemas-microsoft-com:mac:vml" xmlns:mo="http://schemas.microsoft.com/office/mac/office/2008/main" xmlns="" w="9525">
                                 <a:solidFill>
                                   <a:srgbClr val="000000"/>
                                 </a:solidFill>
@@ -4972,7 +4842,7 @@
                           </a:ln>
                           <a:extLst>
                             <a:ext uri="{909E8E84-426E-40dd-AFC4-6F175D3DCCD1}">
-                              <a14:hiddenFill xmlns="" xmlns:mo="http://schemas.microsoft.com/office/mac/office/2008/main" xmlns:mv="urn:schemas-microsoft-com:mac:vml" xmlns:o="urn:schemas-microsoft-com:office:office" xmlns:v="urn:schemas-microsoft-com:vml" xmlns:w10="urn:schemas-microsoft-com:office:word" xmlns:w="http://schemas.openxmlformats.org/wordprocessingml/2006/main" xmlns:a14="http://schemas.microsoft.com/office/drawing/2010/main" xmlns:lc="http://schemas.openxmlformats.org/drawingml/2006/lockedCanvas">
+                              <a14:hiddenFill xmlns:lc="http://schemas.openxmlformats.org/drawingml/2006/lockedCanvas" xmlns:a14="http://schemas.microsoft.com/office/drawing/2010/main" xmlns:w="http://schemas.openxmlformats.org/wordprocessingml/2006/main" xmlns:w10="urn:schemas-microsoft-com:office:word" xmlns:v="urn:schemas-microsoft-com:vml" xmlns:o="urn:schemas-microsoft-com:office:office" xmlns:mv="urn:schemas-microsoft-com:mac:vml" xmlns:mo="http://schemas.microsoft.com/office/mac/office/2008/main" xmlns="">
                                 <a:solidFill>
                                   <a:srgbClr val="FFFFFF"/>
                                 </a:solidFill>
@@ -5003,14 +4873,14 @@
                           </a:ln>
                           <a:extLst>
                             <a:ext uri="{909E8E84-426E-40dd-AFC4-6F175D3DCCD1}">
-                              <a14:hiddenFill xmlns="" xmlns:mo="http://schemas.microsoft.com/office/mac/office/2008/main" xmlns:mv="urn:schemas-microsoft-com:mac:vml" xmlns:o="urn:schemas-microsoft-com:office:office" xmlns:v="urn:schemas-microsoft-com:vml" xmlns:w10="urn:schemas-microsoft-com:office:word" xmlns:w="http://schemas.openxmlformats.org/wordprocessingml/2006/main" xmlns:a14="http://schemas.microsoft.com/office/drawing/2010/main" xmlns:lc="http://schemas.openxmlformats.org/drawingml/2006/lockedCanvas">
+                              <a14:hiddenFill xmlns:lc="http://schemas.openxmlformats.org/drawingml/2006/lockedCanvas" xmlns:a14="http://schemas.microsoft.com/office/drawing/2010/main" xmlns:w="http://schemas.openxmlformats.org/wordprocessingml/2006/main" xmlns:w10="urn:schemas-microsoft-com:office:word" xmlns:v="urn:schemas-microsoft-com:vml" xmlns:o="urn:schemas-microsoft-com:office:office" xmlns:mv="urn:schemas-microsoft-com:mac:vml" xmlns:mo="http://schemas.microsoft.com/office/mac/office/2008/main" xmlns="">
                                 <a:solidFill>
                                   <a:srgbClr val="FFFFFF"/>
                                 </a:solidFill>
                               </a14:hiddenFill>
                             </a:ext>
                             <a:ext uri="{91240B29-F687-4f45-9708-019B960494DF}">
-                              <a14:hiddenLine xmlns="" xmlns:mo="http://schemas.microsoft.com/office/mac/office/2008/main" xmlns:mv="urn:schemas-microsoft-com:mac:vml" xmlns:o="urn:schemas-microsoft-com:office:office" xmlns:v="urn:schemas-microsoft-com:vml" xmlns:w10="urn:schemas-microsoft-com:office:word" xmlns:w="http://schemas.openxmlformats.org/wordprocessingml/2006/main" xmlns:a14="http://schemas.microsoft.com/office/drawing/2010/main" xmlns:lc="http://schemas.openxmlformats.org/drawingml/2006/lockedCanvas" w="9525">
+                              <a14:hiddenLine xmlns:lc="http://schemas.openxmlformats.org/drawingml/2006/lockedCanvas" xmlns:a14="http://schemas.microsoft.com/office/drawing/2010/main" xmlns:w="http://schemas.openxmlformats.org/wordprocessingml/2006/main" xmlns:w10="urn:schemas-microsoft-com:office:word" xmlns:v="urn:schemas-microsoft-com:vml" xmlns:o="urn:schemas-microsoft-com:office:office" xmlns:mv="urn:schemas-microsoft-com:mac:vml" xmlns:mo="http://schemas.microsoft.com/office/mac/office/2008/main" xmlns="" w="9525">
                                 <a:solidFill>
                                   <a:srgbClr val="000000"/>
                                 </a:solidFill>
@@ -5302,23 +5172,13 @@
           <w:szCs w:val="24"/>
         </w:rPr>
       </w:pPr>
-      <w:proofErr w:type="gramStart"/>
-      <w:r>
-        <w:rPr>
-          <w:rFonts w:ascii="Arial" w:hAnsi="Arial" w:cs="Arial"/>
-          <w:sz w:val="24"/>
-          <w:szCs w:val="24"/>
-        </w:rPr>
-        <w:t>DEA:BL</w:t>
-      </w:r>
-      <w:proofErr w:type="gramEnd"/>
-      <w:r>
-        <w:rPr>
-          <w:rFonts w:ascii="Arial" w:hAnsi="Arial" w:cs="Arial"/>
-          <w:sz w:val="24"/>
-          <w:szCs w:val="24"/>
-        </w:rPr>
-        <w:t>5818969</w:t>
+      <w:r>
+        <w:rPr>
+          <w:rFonts w:ascii="Arial" w:hAnsi="Arial" w:cs="Arial"/>
+          <w:sz w:val="24"/>
+          <w:szCs w:val="24"/>
+        </w:rPr>
+        <w:t>DEA:BL5818969</w:t>
       </w:r>
     </w:p>
     <w:p>
@@ -5366,23 +5226,13 @@
           <w:szCs w:val="24"/>
         </w:rPr>
       </w:pPr>
-      <w:proofErr w:type="gramStart"/>
-      <w:r>
-        <w:rPr>
-          <w:rFonts w:ascii="Arial" w:hAnsi="Arial" w:cs="Arial"/>
-          <w:sz w:val="24"/>
-          <w:szCs w:val="24"/>
-        </w:rPr>
-        <w:t>Fax:-</w:t>
-      </w:r>
-      <w:proofErr w:type="gramEnd"/>
-      <w:r>
-        <w:rPr>
-          <w:rFonts w:ascii="Arial" w:hAnsi="Arial" w:cs="Arial"/>
-          <w:sz w:val="24"/>
-          <w:szCs w:val="24"/>
-        </w:rPr>
-        <w:t>NA-</w:t>
+      <w:r>
+        <w:rPr>
+          <w:rFonts w:ascii="Arial" w:hAnsi="Arial" w:cs="Arial"/>
+          <w:sz w:val="24"/>
+          <w:szCs w:val="24"/>
+        </w:rPr>
+        <w:t>Fax:-NA-</w:t>
       </w:r>
     </w:p>
     <w:p>
@@ -5407,26 +5257,41 @@
     </w:p>
     <w:p>
       <w:pPr>
-        <w:rPr>
-          <w:rFonts w:ascii="Arial" w:hAnsi="Arial" w:cs="Arial"/>
-          <w:sz w:val="24"/>
-          <w:szCs w:val="24"/>
-        </w:rPr>
-      </w:pPr>
-      <w:r>
         <w:rPr>
           <w:rFonts w:ascii="Arial" w:hAnsi="Arial" w:cs="Arial"/>
           <w:sz w:val="28"/>
           <w:szCs w:val="28"/>
         </w:rPr>
-        <w:t>Patient Information</w:t>
-      </w:r>
+        <w:sectPr>
+          <w:type w:val="continuous"/>
+          <w:pgSz w:w="11910" w:h="16840"/>
+          <w:pgMar w:top="640" w:right="600" w:bottom="280" w:left="600" w:header="720" w:footer="720" w:gutter="0"/>
+          <w:cols w:space="46"/>
+        </w:sectPr>
+      </w:pPr>
+    </w:p>
+    <w:p>
+      <w:pPr>
+        <w:rPr>
+          <w:rFonts w:ascii="Arial" w:hAnsi="Arial" w:cs="Arial"/>
+          <w:sz w:val="24"/>
+          <w:szCs w:val="24"/>
+        </w:rPr>
+      </w:pPr>
       <w:r>
         <w:rPr>
           <w:rFonts w:ascii="Arial" w:hAnsi="Arial" w:cs="Arial"/>
           <w:sz w:val="28"/>
           <w:szCs w:val="28"/>
         </w:rPr>
+        <w:t>Patient Information</w:t>
+      </w:r>
+      <w:r>
+        <w:rPr>
+          <w:rFonts w:ascii="Arial" w:hAnsi="Arial" w:cs="Arial"/>
+          <w:sz w:val="28"/>
+          <w:szCs w:val="28"/>
+        </w:rPr>
         <w:tab/>
       </w:r>
       <w:r>
@@ -5454,12 +5319,770 @@
         <w:tab/>
         <w:t xml:space="preserve">    </w:t>
       </w:r>
-      <w:r>
+    </w:p>
+    <w:p>
+      <w:pPr>
+        <w:rPr>
+          <w:rFonts w:ascii="Arial" w:hAnsi="Arial" w:cs="Arial"/>
+          <w:sz w:val="24"/>
+          <w:szCs w:val="24"/>
+        </w:rPr>
+      </w:pPr>
+    </w:p>
+    <w:p>
+      <w:pPr>
+        <w:rPr>
+          <w:rFonts w:ascii="Arial" w:hAnsi="Arial" w:cs="Arial"/>
+          <w:sz w:val="24"/>
+          <w:szCs w:val="24"/>
+        </w:rPr>
+      </w:pPr>
+      <w:r>
+        <w:rPr>
+          <w:rFonts w:ascii="Arial" w:hAnsi="Arial" w:cs="Arial"/>
+          <w:sz w:val="24"/>
+          <w:szCs w:val="24"/>
+        </w:rPr>
+        <w:t>Patient:</w:t>
+      </w:r>
+      <w:r>
+        <w:rPr>
+          <w:rFonts w:ascii="Arial" w:hAnsi="Arial" w:cs="Arial"/>
+          <w:sz w:val="24"/>
+          <w:szCs w:val="24"/>
+        </w:rPr>
+        <w:fldChar w:fldCharType="begin"/>
+      </w:r>
+      <w:r>
+        <w:rPr>
+          <w:rFonts w:ascii="Arial" w:hAnsi="Arial" w:cs="Arial"/>
+          <w:sz w:val="24"/>
+          <w:szCs w:val="24"/>
+        </w:rPr>
+        <w:instrText xml:space="preserve"> DOCPROPERTY  PatientName  \* MERGEFORMAT </w:instrText>
+      </w:r>
+      <w:r>
+        <w:rPr>
+          <w:rFonts w:ascii="Arial" w:hAnsi="Arial" w:cs="Arial"/>
+          <w:sz w:val="24"/>
+          <w:szCs w:val="24"/>
+        </w:rPr>
+        <w:fldChar w:fldCharType="separate"/>
+      </w:r>
+      <w:r>
+        <w:rPr>
+          <w:rFonts w:ascii="Arial" w:hAnsi="Arial" w:cs="Arial"/>
+          <w:sz w:val="24"/>
+          <w:szCs w:val="24"/>
+        </w:rPr>
+        <w:t>1</w:t>
+      </w:r>
+      <w:r>
+        <w:rPr>
+          <w:rFonts w:ascii="Arial" w:hAnsi="Arial" w:cs="Arial"/>
+          <w:sz w:val="24"/>
+          <w:szCs w:val="24"/>
+        </w:rPr>
+        <w:fldChar w:fldCharType="end"/>
+      </w:r>
+      <w:r>
+        <w:rPr>
+          <w:rFonts w:ascii="Arial" w:hAnsi="Arial" w:cs="Arial"/>
+          <w:sz w:val="24"/>
+          <w:szCs w:val="24"/>
+        </w:rPr>
+        <w:tab/>
+      </w:r>
+      <w:r>
+        <w:rPr>
+          <w:rFonts w:ascii="Arial" w:hAnsi="Arial" w:cs="Arial"/>
+          <w:sz w:val="24"/>
+          <w:szCs w:val="24"/>
+        </w:rPr>
+        <w:tab/>
+      </w:r>
+      <w:r>
+        <w:rPr>
+          <w:rFonts w:ascii="Arial" w:hAnsi="Arial" w:cs="Arial"/>
+          <w:sz w:val="24"/>
+          <w:szCs w:val="24"/>
+        </w:rPr>
+        <w:tab/>
+      </w:r>
+      <w:r>
+        <w:rPr>
+          <w:rFonts w:ascii="Arial" w:hAnsi="Arial" w:cs="Arial"/>
+          <w:sz w:val="24"/>
+          <w:szCs w:val="24"/>
+        </w:rPr>
+        <w:tab/>
+      </w:r>
+      <w:r>
+        <w:rPr>
+          <w:rFonts w:ascii="Arial" w:hAnsi="Arial" w:cs="Arial"/>
+          <w:sz w:val="24"/>
+          <w:szCs w:val="24"/>
+        </w:rPr>
+        <w:tab/>
+      </w:r>
+      <w:r>
+        <w:rPr>
+          <w:rFonts w:ascii="Arial" w:hAnsi="Arial" w:cs="Arial"/>
+          <w:sz w:val="24"/>
+          <w:szCs w:val="24"/>
+        </w:rPr>
+        <w:tab/>
+        <w:t xml:space="preserve">    </w:t>
+      </w:r>
+    </w:p>
+    <w:p>
+      <w:pPr>
+        <w:rPr>
+          <w:rFonts w:ascii="Arial" w:hAnsi="Arial" w:cs="Arial"/>
+          <w:sz w:val="24"/>
+          <w:szCs w:val="24"/>
+        </w:rPr>
+      </w:pPr>
+      <w:r>
+        <w:rPr>
+          <w:rFonts w:ascii="Arial" w:hAnsi="Arial" w:cs="Arial"/>
+          <w:sz w:val="24"/>
+          <w:szCs w:val="24"/>
+        </w:rPr>
+        <w:t>Address:</w:t>
+      </w:r>
+      <w:r>
+        <w:rPr>
+          <w:rFonts w:ascii="Arial" w:hAnsi="Arial" w:cs="Arial"/>
+          <w:sz w:val="20"/>
+          <w:szCs w:val="20"/>
+        </w:rPr>
+        <w:t xml:space="preserve"> </w:t>
+      </w:r>
+      <w:r>
+        <w:rPr>
+          <w:rFonts w:ascii="Arial" w:hAnsi="Arial" w:cs="Arial"/>
+          <w:sz w:val="20"/>
+          <w:szCs w:val="20"/>
+        </w:rPr>
+        <w:fldChar w:fldCharType="begin"/>
+      </w:r>
+      <w:r>
+        <w:rPr>
+          <w:rFonts w:ascii="Arial" w:hAnsi="Arial" w:cs="Arial"/>
+          <w:sz w:val="20"/>
+          <w:szCs w:val="20"/>
+        </w:rPr>
+        <w:instrText xml:space="preserve"> DOCPROPERTY  Address  \* MERGEFORMAT </w:instrText>
+      </w:r>
+      <w:r>
+        <w:rPr>
+          <w:rFonts w:ascii="Arial" w:hAnsi="Arial" w:cs="Arial"/>
+          <w:sz w:val="20"/>
+          <w:szCs w:val="20"/>
+        </w:rPr>
+        <w:fldChar w:fldCharType="separate"/>
+      </w:r>
+      <w:r>
+        <w:rPr>
+          <w:rFonts w:ascii="Arial" w:hAnsi="Arial" w:cs="Arial"/>
+          <w:sz w:val="20"/>
+          <w:szCs w:val="20"/>
+        </w:rPr>
+        <w:t>2</w:t>
+      </w:r>
+      <w:r>
+        <w:rPr>
+          <w:rFonts w:ascii="Arial" w:hAnsi="Arial" w:cs="Arial"/>
+          <w:sz w:val="20"/>
+          <w:szCs w:val="20"/>
+        </w:rPr>
+        <w:fldChar w:fldCharType="end"/>
+      </w:r>
+      <w:r>
+        <w:rPr>
+          <w:rFonts w:ascii="Arial" w:hAnsi="Arial" w:cs="Arial"/>
+          <w:sz w:val="20"/>
+          <w:szCs w:val="20"/>
+        </w:rPr>
+        <w:tab/>
+      </w:r>
+      <w:r>
+        <w:rPr>
+          <w:rFonts w:ascii="Arial" w:hAnsi="Arial" w:cs="Arial"/>
+          <w:sz w:val="24"/>
+          <w:szCs w:val="24"/>
+        </w:rPr>
+        <w:tab/>
+      </w:r>
+      <w:r>
+        <w:rPr>
+          <w:rFonts w:ascii="Arial" w:hAnsi="Arial" w:cs="Arial"/>
+          <w:sz w:val="24"/>
+          <w:szCs w:val="24"/>
+        </w:rPr>
+        <w:tab/>
+      </w:r>
+      <w:r>
+        <w:rPr>
+          <w:rFonts w:ascii="Arial" w:hAnsi="Arial" w:cs="Arial"/>
+          <w:sz w:val="24"/>
+          <w:szCs w:val="24"/>
+        </w:rPr>
+        <w:tab/>
+      </w:r>
+      <w:r>
+        <w:rPr>
+          <w:rFonts w:ascii="Arial" w:hAnsi="Arial" w:cs="Arial"/>
+          <w:sz w:val="24"/>
+          <w:szCs w:val="24"/>
+        </w:rPr>
+        <w:tab/>
+      </w:r>
+      <w:r>
+        <w:rPr>
+          <w:rFonts w:ascii="Arial" w:hAnsi="Arial" w:cs="Arial"/>
+          <w:sz w:val="24"/>
+          <w:szCs w:val="24"/>
+        </w:rPr>
+        <w:tab/>
+        <w:t xml:space="preserve">    </w:t>
+      </w:r>
+    </w:p>
+    <w:p>
+      <w:pPr>
+        <w:rPr>
+          <w:rFonts w:ascii="Arial" w:hAnsi="Arial" w:cs="Arial"/>
+          <w:sz w:val="24"/>
+          <w:szCs w:val="24"/>
+        </w:rPr>
+      </w:pPr>
+      <w:r>
+        <w:rPr>
+          <w:rFonts w:ascii="Arial" w:hAnsi="Arial" w:cs="Arial"/>
+          <w:sz w:val="24"/>
+          <w:szCs w:val="24"/>
+        </w:rPr>
+        <w:t xml:space="preserve">Phone: </w:t>
+      </w:r>
+      <w:r>
+        <w:rPr>
+          <w:rFonts w:ascii="Arial" w:hAnsi="Arial" w:cs="Arial"/>
+          <w:sz w:val="24"/>
+          <w:szCs w:val="24"/>
+        </w:rPr>
+        <w:fldChar w:fldCharType="begin"/>
+      </w:r>
+      <w:r>
+        <w:rPr>
+          <w:rFonts w:ascii="Arial" w:hAnsi="Arial" w:cs="Arial"/>
+          <w:sz w:val="24"/>
+          <w:szCs w:val="24"/>
+        </w:rPr>
+        <w:instrText xml:space="preserve"> DOCPROPERTY  Phone  \* MERGEFORMAT </w:instrText>
+      </w:r>
+      <w:r>
+        <w:rPr>
+          <w:rFonts w:ascii="Arial" w:hAnsi="Arial" w:cs="Arial"/>
+          <w:sz w:val="24"/>
+          <w:szCs w:val="24"/>
+        </w:rPr>
+        <w:fldChar w:fldCharType="separate"/>
+      </w:r>
+      <w:r>
+        <w:rPr>
+          <w:rFonts w:ascii="Arial" w:hAnsi="Arial" w:cs="Arial"/>
+          <w:sz w:val="24"/>
+          <w:szCs w:val="24"/>
+        </w:rPr>
+        <w:t>3</w:t>
+      </w:r>
+      <w:r>
+        <w:rPr>
+          <w:rFonts w:ascii="Arial" w:hAnsi="Arial" w:cs="Arial"/>
+          <w:sz w:val="24"/>
+          <w:szCs w:val="24"/>
+        </w:rPr>
+        <w:fldChar w:fldCharType="end"/>
+      </w:r>
+      <w:r>
+        <w:rPr>
+          <w:rFonts w:ascii="Arial" w:hAnsi="Arial" w:cs="Arial"/>
+          <w:sz w:val="24"/>
+          <w:szCs w:val="24"/>
+        </w:rPr>
+        <w:tab/>
+      </w:r>
+      <w:r>
+        <w:rPr>
+          <w:rFonts w:ascii="Arial" w:hAnsi="Arial" w:cs="Arial"/>
+          <w:sz w:val="24"/>
+          <w:szCs w:val="24"/>
+        </w:rPr>
+        <w:tab/>
+      </w:r>
+      <w:r>
+        <w:rPr>
+          <w:rFonts w:ascii="Arial" w:hAnsi="Arial" w:cs="Arial"/>
+          <w:sz w:val="24"/>
+          <w:szCs w:val="24"/>
+        </w:rPr>
+        <w:tab/>
+      </w:r>
+      <w:r>
+        <w:rPr>
+          <w:rFonts w:ascii="Arial" w:hAnsi="Arial" w:cs="Arial"/>
+          <w:sz w:val="24"/>
+          <w:szCs w:val="24"/>
+        </w:rPr>
+        <w:tab/>
+      </w:r>
+      <w:r>
+        <w:rPr>
+          <w:rFonts w:ascii="Arial" w:hAnsi="Arial" w:cs="Arial"/>
+          <w:sz w:val="24"/>
+          <w:szCs w:val="24"/>
+        </w:rPr>
+        <w:tab/>
+      </w:r>
+      <w:r>
+        <w:rPr>
+          <w:rFonts w:ascii="Arial" w:hAnsi="Arial" w:cs="Arial"/>
+          <w:sz w:val="24"/>
+          <w:szCs w:val="24"/>
+        </w:rPr>
+        <w:tab/>
+        <w:t xml:space="preserve">    </w:t>
+      </w:r>
+    </w:p>
+    <w:p>
+      <w:pPr>
+        <w:rPr>
+          <w:rFonts w:ascii="Arial" w:hAnsi="Arial" w:cs="Arial"/>
+          <w:sz w:val="24"/>
+          <w:szCs w:val="24"/>
+        </w:rPr>
+      </w:pPr>
+      <w:r>
+        <w:rPr>
+          <w:rFonts w:ascii="Arial" w:hAnsi="Arial" w:cs="Arial"/>
+          <w:sz w:val="24"/>
+          <w:szCs w:val="24"/>
+        </w:rPr>
+        <w:t xml:space="preserve">Height: </w:t>
+      </w:r>
+      <w:r>
+        <w:rPr>
+          <w:rFonts w:ascii="Arial" w:hAnsi="Arial" w:cs="Arial"/>
+          <w:sz w:val="24"/>
+          <w:szCs w:val="24"/>
+        </w:rPr>
+        <w:fldChar w:fldCharType="begin"/>
+      </w:r>
+      <w:r>
+        <w:rPr>
+          <w:rFonts w:ascii="Arial" w:hAnsi="Arial" w:cs="Arial"/>
+          <w:sz w:val="24"/>
+          <w:szCs w:val="24"/>
+        </w:rPr>
+        <w:instrText xml:space="preserve"> DOCPROPERTY  Height  \* MERGEFORMAT </w:instrText>
+      </w:r>
+      <w:r>
+        <w:rPr>
+          <w:rFonts w:ascii="Arial" w:hAnsi="Arial" w:cs="Arial"/>
+          <w:sz w:val="24"/>
+          <w:szCs w:val="24"/>
+        </w:rPr>
+        <w:fldChar w:fldCharType="separate"/>
+      </w:r>
+      <w:r>
+        <w:rPr>
+          <w:rFonts w:ascii="Arial" w:hAnsi="Arial" w:cs="Arial"/>
+          <w:sz w:val="24"/>
+          <w:szCs w:val="24"/>
+        </w:rPr>
+        <w:t>4</w:t>
+      </w:r>
+      <w:r>
+        <w:rPr>
+          <w:rFonts w:ascii="Arial" w:hAnsi="Arial" w:cs="Arial"/>
+          <w:sz w:val="24"/>
+          <w:szCs w:val="24"/>
+        </w:rPr>
+        <w:fldChar w:fldCharType="end"/>
+      </w:r>
+      <w:r>
+        <w:rPr>
+          <w:rFonts w:ascii="Arial" w:hAnsi="Arial" w:cs="Arial"/>
+          <w:sz w:val="24"/>
+          <w:szCs w:val="24"/>
+        </w:rPr>
+        <w:tab/>
+      </w:r>
+      <w:r>
+        <w:rPr>
+          <w:rFonts w:ascii="Arial" w:hAnsi="Arial" w:cs="Arial"/>
+          <w:sz w:val="24"/>
+          <w:szCs w:val="24"/>
+        </w:rPr>
+        <w:tab/>
+      </w:r>
+      <w:r>
+        <w:rPr>
+          <w:rFonts w:ascii="Arial" w:hAnsi="Arial" w:cs="Arial"/>
+          <w:sz w:val="24"/>
+          <w:szCs w:val="24"/>
+        </w:rPr>
+        <w:tab/>
+      </w:r>
+      <w:r>
+        <w:rPr>
+          <w:rFonts w:ascii="Arial" w:hAnsi="Arial" w:cs="Arial"/>
+          <w:sz w:val="24"/>
+          <w:szCs w:val="24"/>
+        </w:rPr>
+        <w:tab/>
+      </w:r>
+      <w:r>
+        <w:rPr>
+          <w:rFonts w:ascii="Arial" w:hAnsi="Arial" w:cs="Arial"/>
+          <w:sz w:val="24"/>
+          <w:szCs w:val="24"/>
+        </w:rPr>
+        <w:tab/>
+      </w:r>
+      <w:r>
+        <w:rPr>
+          <w:rFonts w:ascii="Arial" w:hAnsi="Arial" w:cs="Arial"/>
+          <w:sz w:val="24"/>
+          <w:szCs w:val="24"/>
+        </w:rPr>
+        <w:tab/>
+      </w:r>
+      <w:r>
+        <w:rPr>
+          <w:rFonts w:ascii="Arial" w:hAnsi="Arial" w:cs="Arial"/>
+          <w:sz w:val="24"/>
+          <w:szCs w:val="24"/>
+        </w:rPr>
+        <w:t xml:space="preserve">    </w:t>
+      </w:r>
+    </w:p>
+    <w:p>
+      <w:pPr>
+        <w:rPr>
+          <w:rFonts w:ascii="Arial" w:hAnsi="Arial" w:cs="Arial"/>
+          <w:sz w:val="24"/>
+          <w:szCs w:val="24"/>
+        </w:rPr>
+      </w:pPr>
+      <w:r>
+        <w:rPr>
+          <w:rFonts w:ascii="Arial" w:hAnsi="Arial" w:cs="Arial"/>
+          <w:sz w:val="24"/>
+          <w:szCs w:val="24"/>
+        </w:rPr>
+        <w:t>Weight:</w:t>
+      </w:r>
+      <w:r>
+        <w:rPr>
+          <w:rFonts w:ascii="Arial" w:hAnsi="Arial" w:cs="Arial"/>
+          <w:sz w:val="24"/>
+          <w:szCs w:val="24"/>
+        </w:rPr>
+        <w:t xml:space="preserve"> </w:t>
+      </w:r>
+      <w:r>
+        <w:rPr>
+          <w:rFonts w:ascii="Arial" w:hAnsi="Arial" w:cs="Arial"/>
+          <w:sz w:val="24"/>
+          <w:szCs w:val="24"/>
+        </w:rPr>
+        <w:fldChar w:fldCharType="begin"/>
+      </w:r>
+      <w:r>
+        <w:rPr>
+          <w:rFonts w:ascii="Arial" w:hAnsi="Arial" w:cs="Arial"/>
+          <w:sz w:val="24"/>
+          <w:szCs w:val="24"/>
+        </w:rPr>
+        <w:instrText xml:space="preserve"> DOCPROPERTY  Weight  \* MERGEFORMAT </w:instrText>
+      </w:r>
+      <w:r>
+        <w:rPr>
+          <w:rFonts w:ascii="Arial" w:hAnsi="Arial" w:cs="Arial"/>
+          <w:sz w:val="24"/>
+          <w:szCs w:val="24"/>
+        </w:rPr>
+        <w:fldChar w:fldCharType="separate"/>
+      </w:r>
+      <w:r>
+        <w:rPr>
+          <w:rFonts w:ascii="Arial" w:hAnsi="Arial" w:cs="Arial"/>
+          <w:sz w:val="24"/>
+          <w:szCs w:val="24"/>
+        </w:rPr>
+        <w:t>5</w:t>
+      </w:r>
+      <w:r>
+        <w:rPr>
+          <w:rFonts w:ascii="Arial" w:hAnsi="Arial" w:cs="Arial"/>
+          <w:sz w:val="24"/>
+          <w:szCs w:val="24"/>
+        </w:rPr>
+        <w:fldChar w:fldCharType="end"/>
+      </w:r>
+      <w:r>
+        <w:rPr>
+          <w:rFonts w:ascii="Arial" w:hAnsi="Arial" w:cs="Arial"/>
+          <w:sz w:val="24"/>
+          <w:szCs w:val="24"/>
+        </w:rPr>
+        <w:tab/>
+      </w:r>
+      <w:r>
+        <w:rPr>
+          <w:rFonts w:ascii="Arial" w:hAnsi="Arial" w:cs="Arial"/>
+          <w:sz w:val="24"/>
+          <w:szCs w:val="24"/>
+        </w:rPr>
+        <w:tab/>
+      </w:r>
+      <w:r>
+        <w:rPr>
+          <w:rFonts w:ascii="Arial" w:hAnsi="Arial" w:cs="Arial"/>
+          <w:sz w:val="24"/>
+          <w:szCs w:val="24"/>
+        </w:rPr>
+        <w:tab/>
+      </w:r>
+      <w:r>
+        <w:rPr>
+          <w:rFonts w:ascii="Arial" w:hAnsi="Arial" w:cs="Arial"/>
+          <w:sz w:val="24"/>
+          <w:szCs w:val="24"/>
+        </w:rPr>
+        <w:tab/>
+      </w:r>
+      <w:r>
+        <w:rPr>
+          <w:rFonts w:ascii="Arial" w:hAnsi="Arial" w:cs="Arial"/>
+          <w:sz w:val="24"/>
+          <w:szCs w:val="24"/>
+        </w:rPr>
+        <w:tab/>
+      </w:r>
+      <w:r>
+        <w:rPr>
+          <w:rFonts w:ascii="Arial" w:hAnsi="Arial" w:cs="Arial"/>
+          <w:sz w:val="24"/>
+          <w:szCs w:val="24"/>
+        </w:rPr>
+        <w:tab/>
+        <w:t xml:space="preserve">    </w:t>
+      </w:r>
+    </w:p>
+    <w:p>
+      <w:pPr>
+        <w:rPr>
+          <w:rFonts w:ascii="Arial" w:hAnsi="Arial" w:cs="Arial"/>
+          <w:sz w:val="24"/>
+          <w:szCs w:val="24"/>
+        </w:rPr>
+      </w:pPr>
+      <w:r>
+        <w:rPr>
+          <w:rFonts w:ascii="Arial" w:hAnsi="Arial" w:cs="Arial"/>
+          <w:sz w:val="24"/>
+          <w:szCs w:val="24"/>
+        </w:rPr>
+        <w:t xml:space="preserve">Age: </w:t>
+      </w:r>
+      <w:r>
+        <w:rPr>
+          <w:rFonts w:ascii="Arial" w:hAnsi="Arial" w:cs="Arial"/>
+          <w:sz w:val="24"/>
+          <w:szCs w:val="24"/>
+        </w:rPr>
+        <w:fldChar w:fldCharType="begin"/>
+      </w:r>
+      <w:r>
+        <w:rPr>
+          <w:rFonts w:ascii="Arial" w:hAnsi="Arial" w:cs="Arial"/>
+          <w:sz w:val="24"/>
+          <w:szCs w:val="24"/>
+        </w:rPr>
+        <w:instrText xml:space="preserve"> DOCPROPERTY  Age  \* MERGEFORMAT </w:instrText>
+      </w:r>
+      <w:r>
+        <w:rPr>
+          <w:rFonts w:ascii="Arial" w:hAnsi="Arial" w:cs="Arial"/>
+          <w:sz w:val="24"/>
+          <w:szCs w:val="24"/>
+        </w:rPr>
+        <w:fldChar w:fldCharType="separate"/>
+      </w:r>
+      <w:r>
+        <w:rPr>
+          <w:rFonts w:ascii="Arial" w:hAnsi="Arial" w:cs="Arial"/>
+          <w:sz w:val="24"/>
+          <w:szCs w:val="24"/>
+        </w:rPr>
+        <w:t>6</w:t>
+      </w:r>
+      <w:r>
+        <w:rPr>
+          <w:rFonts w:ascii="Arial" w:hAnsi="Arial" w:cs="Arial"/>
+          <w:sz w:val="24"/>
+          <w:szCs w:val="24"/>
+        </w:rPr>
+        <w:fldChar w:fldCharType="end"/>
+      </w:r>
+      <w:r>
+        <w:rPr>
+          <w:rFonts w:ascii="Arial" w:hAnsi="Arial" w:cs="Arial"/>
+          <w:sz w:val="24"/>
+          <w:szCs w:val="24"/>
+        </w:rPr>
+        <w:tab/>
+      </w:r>
+      <w:r>
+        <w:rPr>
+          <w:rFonts w:ascii="Arial" w:hAnsi="Arial" w:cs="Arial"/>
+          <w:sz w:val="24"/>
+          <w:szCs w:val="24"/>
+        </w:rPr>
+        <w:tab/>
+      </w:r>
+    </w:p>
+    <w:p>
+      <w:pPr>
+        <w:rPr>
+          <w:rFonts w:ascii="Arial" w:hAnsi="Arial" w:cs="Arial"/>
+          <w:sz w:val="24"/>
+          <w:szCs w:val="24"/>
+        </w:rPr>
+      </w:pPr>
+      <w:r>
+        <w:rPr>
+          <w:rFonts w:ascii="Arial" w:hAnsi="Arial" w:cs="Arial"/>
+          <w:sz w:val="24"/>
+          <w:szCs w:val="24"/>
+        </w:rPr>
+        <w:t xml:space="preserve">Date of Birth: </w:t>
+      </w:r>
+      <w:r>
+        <w:rPr>
+          <w:rFonts w:ascii="Arial" w:hAnsi="Arial" w:cs="Arial"/>
+          <w:sz w:val="24"/>
+          <w:szCs w:val="24"/>
+        </w:rPr>
+        <w:fldChar w:fldCharType="begin"/>
+      </w:r>
+      <w:r>
+        <w:rPr>
+          <w:rFonts w:ascii="Arial" w:hAnsi="Arial" w:cs="Arial"/>
+          <w:sz w:val="24"/>
+          <w:szCs w:val="24"/>
+        </w:rPr>
+        <w:instrText xml:space="preserve"> DOCPROPERTY  DOB  \* MERGEFORMAT </w:instrText>
+      </w:r>
+      <w:r>
+        <w:rPr>
+          <w:rFonts w:ascii="Arial" w:hAnsi="Arial" w:cs="Arial"/>
+          <w:sz w:val="24"/>
+          <w:szCs w:val="24"/>
+        </w:rPr>
+        <w:fldChar w:fldCharType="separate"/>
+      </w:r>
+      <w:r>
+        <w:rPr>
+          <w:rFonts w:ascii="Arial" w:hAnsi="Arial" w:cs="Arial"/>
+          <w:sz w:val="24"/>
+          <w:szCs w:val="24"/>
+        </w:rPr>
+        <w:t>7</w:t>
+      </w:r>
+      <w:r>
+        <w:rPr>
+          <w:rFonts w:ascii="Arial" w:hAnsi="Arial" w:cs="Arial"/>
+          <w:sz w:val="24"/>
+          <w:szCs w:val="24"/>
+        </w:rPr>
+        <w:fldChar w:fldCharType="end"/>
+      </w:r>
+    </w:p>
+    <w:p>
+      <w:pPr>
+        <w:rPr>
+          <w:rFonts w:ascii="Arial" w:hAnsi="Arial" w:cs="Arial"/>
+          <w:sz w:val="24"/>
+          <w:szCs w:val="24"/>
+        </w:rPr>
+      </w:pPr>
+      <w:r>
+        <w:rPr>
+          <w:rFonts w:ascii="Arial" w:hAnsi="Arial" w:cs="Arial"/>
+          <w:sz w:val="24"/>
+          <w:szCs w:val="24"/>
+        </w:rPr>
+        <w:t xml:space="preserve">Gender: </w:t>
+      </w:r>
+      <w:r>
+        <w:rPr>
+          <w:rFonts w:ascii="Arial" w:hAnsi="Arial" w:cs="Arial"/>
+          <w:sz w:val="24"/>
+          <w:szCs w:val="24"/>
+        </w:rPr>
+        <w:fldChar w:fldCharType="begin"/>
+      </w:r>
+      <w:r>
+        <w:rPr>
+          <w:rFonts w:ascii="Arial" w:hAnsi="Arial" w:cs="Arial"/>
+          <w:sz w:val="24"/>
+          <w:szCs w:val="24"/>
+        </w:rPr>
+        <w:instrText xml:space="preserve"> DOCPROPERTY  Gender  \* MERGEFORMAT </w:instrText>
+      </w:r>
+      <w:r>
+        <w:rPr>
+          <w:rFonts w:ascii="Arial" w:hAnsi="Arial" w:cs="Arial"/>
+          <w:sz w:val="24"/>
+          <w:szCs w:val="24"/>
+        </w:rPr>
+        <w:fldChar w:fldCharType="separate"/>
+      </w:r>
+      <w:r>
+        <w:rPr>
+          <w:rFonts w:ascii="Arial" w:hAnsi="Arial" w:cs="Arial"/>
+          <w:sz w:val="24"/>
+          <w:szCs w:val="24"/>
+        </w:rPr>
+        <w:t>8</w:t>
+      </w:r>
+      <w:r>
+        <w:rPr>
+          <w:rFonts w:ascii="Arial" w:hAnsi="Arial" w:cs="Arial"/>
+          <w:sz w:val="24"/>
+          <w:szCs w:val="24"/>
+        </w:rPr>
+        <w:fldChar w:fldCharType="end"/>
+      </w:r>
+    </w:p>
+    <w:p>
+      <w:pPr>
         <w:rPr>
           <w:rFonts w:ascii="Arial" w:hAnsi="Arial" w:cs="Arial"/>
           <w:sz w:val="28"/>
           <w:szCs w:val="28"/>
         </w:rPr>
+      </w:pPr>
+      <w:r>
+        <w:rPr>
+          <w:rFonts w:ascii="Arial" w:hAnsi="Arial" w:cs="Arial"/>
+          <w:sz w:val="28"/>
+          <w:szCs w:val="28"/>
+        </w:rPr>
         <w:t>Medicare Insurance Information</w:t>
       </w:r>
     </w:p>
@@ -5486,7 +6109,49 @@
           <w:sz w:val="24"/>
           <w:szCs w:val="24"/>
         </w:rPr>
-        <w:t>Patient:</w:t>
+        <w:t>Patient Group:-NA-</w:t>
+      </w:r>
+    </w:p>
+    <w:p>
+      <w:pPr>
+        <w:rPr>
+          <w:rFonts w:ascii="Arial" w:hAnsi="Arial" w:cs="Arial"/>
+          <w:sz w:val="24"/>
+          <w:szCs w:val="24"/>
+        </w:rPr>
+      </w:pPr>
+      <w:r>
+        <w:rPr>
+          <w:rFonts w:ascii="Arial" w:hAnsi="Arial" w:cs="Arial"/>
+          <w:sz w:val="24"/>
+          <w:szCs w:val="24"/>
+        </w:rPr>
+        <w:t>PCN</w:t>
+      </w:r>
+      <w:r>
+        <w:rPr>
+          <w:rFonts w:ascii="Arial" w:hAnsi="Arial" w:cs="Arial"/>
+          <w:sz w:val="24"/>
+          <w:szCs w:val="24"/>
+        </w:rPr>
+        <w:t>:-NA-</w:t>
+      </w:r>
+    </w:p>
+    <w:p>
+      <w:pPr>
+        <w:rPr>
+          <w:rFonts w:ascii="Arial" w:hAnsi="Arial" w:cs="Arial"/>
+          <w:sz w:val="24"/>
+          <w:szCs w:val="24"/>
+        </w:rPr>
+      </w:pPr>
+      <w:r>
+        <w:rPr>
+          <w:rFonts w:ascii="Arial" w:hAnsi="Arial" w:cs="Arial"/>
+          <w:sz w:val="24"/>
+          <w:szCs w:val="24"/>
+        </w:rPr>
+        <w:t>Member ID:</w:t>
       </w:r>
       <w:r>
         <w:rPr>
@@ -5502,7 +6167,7 @@
           <w:sz w:val="24"/>
           <w:szCs w:val="24"/>
         </w:rPr>
-        <w:instrText xml:space="preserve"> DOCPROPERTY  PatientName  \* MERGEFORMAT </w:instrText>
+        <w:instrText xml:space="preserve"> DOCPROPERTY  MemberId  \* MERGEFORMAT </w:instrText>
       </w:r>
       <w:r>
         <w:rPr>
@@ -5518,7 +6183,7 @@
           <w:sz w:val="24"/>
           <w:szCs w:val="24"/>
         </w:rPr>
-        <w:t>1</w:t>
+        <w:t>10</w:t>
       </w:r>
       <w:r>
         <w:rPr>
@@ -5528,868 +6193,89 @@
         </w:rPr>
         <w:fldChar w:fldCharType="end"/>
       </w:r>
-      <w:r>
-        <w:rPr>
-          <w:rFonts w:ascii="Arial" w:hAnsi="Arial" w:cs="Arial"/>
-          <w:sz w:val="24"/>
-          <w:szCs w:val="24"/>
-        </w:rPr>
-        <w:tab/>
-      </w:r>
-      <w:r>
-        <w:rPr>
-          <w:rFonts w:ascii="Arial" w:hAnsi="Arial" w:cs="Arial"/>
-          <w:sz w:val="24"/>
-          <w:szCs w:val="24"/>
-        </w:rPr>
-        <w:tab/>
-      </w:r>
-      <w:r>
-        <w:rPr>
-          <w:rFonts w:ascii="Arial" w:hAnsi="Arial" w:cs="Arial"/>
-          <w:sz w:val="24"/>
-          <w:szCs w:val="24"/>
-        </w:rPr>
-        <w:tab/>
-      </w:r>
-      <w:r>
-        <w:rPr>
-          <w:rFonts w:ascii="Arial" w:hAnsi="Arial" w:cs="Arial"/>
-          <w:sz w:val="24"/>
-          <w:szCs w:val="24"/>
-        </w:rPr>
-        <w:tab/>
-      </w:r>
-      <w:r>
-        <w:rPr>
-          <w:rFonts w:ascii="Arial" w:hAnsi="Arial" w:cs="Arial"/>
-          <w:sz w:val="24"/>
-          <w:szCs w:val="24"/>
-        </w:rPr>
-        <w:tab/>
-      </w:r>
-      <w:r>
-        <w:rPr>
-          <w:rFonts w:ascii="Arial" w:hAnsi="Arial" w:cs="Arial"/>
-          <w:sz w:val="24"/>
-          <w:szCs w:val="24"/>
-        </w:rPr>
-        <w:tab/>
-        <w:t xml:space="preserve">    Patient </w:t>
-      </w:r>
-      <w:proofErr w:type="gramStart"/>
-      <w:r>
-        <w:rPr>
-          <w:rFonts w:ascii="Arial" w:hAnsi="Arial" w:cs="Arial"/>
-          <w:sz w:val="24"/>
-          <w:szCs w:val="24"/>
-        </w:rPr>
-        <w:t>Group:-</w:t>
-      </w:r>
-      <w:proofErr w:type="gramEnd"/>
-      <w:r>
-        <w:rPr>
-          <w:rFonts w:ascii="Arial" w:hAnsi="Arial" w:cs="Arial"/>
-          <w:sz w:val="24"/>
-          <w:szCs w:val="24"/>
-        </w:rPr>
-        <w:t>NA-</w:t>
-      </w:r>
-    </w:p>
-    <w:p>
-      <w:pPr>
-        <w:rPr>
-          <w:rFonts w:ascii="Arial" w:hAnsi="Arial" w:cs="Arial"/>
-          <w:sz w:val="24"/>
-          <w:szCs w:val="24"/>
-        </w:rPr>
-      </w:pPr>
-      <w:r>
-        <w:rPr>
-          <w:rFonts w:ascii="Arial" w:hAnsi="Arial" w:cs="Arial"/>
-          <w:sz w:val="24"/>
-          <w:szCs w:val="24"/>
-        </w:rPr>
-        <w:t>Address:</w:t>
-      </w:r>
-      <w:r>
-        <w:rPr>
-          <w:rFonts w:ascii="Arial" w:hAnsi="Arial" w:cs="Arial"/>
-          <w:sz w:val="20"/>
-          <w:szCs w:val="20"/>
-        </w:rPr>
-        <w:t xml:space="preserve"> </w:t>
-      </w:r>
-      <w:r>
-        <w:rPr>
-          <w:rFonts w:ascii="Arial" w:hAnsi="Arial" w:cs="Arial"/>
-          <w:sz w:val="20"/>
-          <w:szCs w:val="20"/>
-        </w:rPr>
-        <w:fldChar w:fldCharType="begin"/>
-      </w:r>
-      <w:r>
-        <w:rPr>
-          <w:rFonts w:ascii="Arial" w:hAnsi="Arial" w:cs="Arial"/>
-          <w:sz w:val="20"/>
-          <w:szCs w:val="20"/>
-        </w:rPr>
-        <w:instrText xml:space="preserve"> DOCPROPERTY  Address  \* MERGEFORMAT </w:instrText>
-      </w:r>
-      <w:r>
-        <w:rPr>
-          <w:rFonts w:ascii="Arial" w:hAnsi="Arial" w:cs="Arial"/>
-          <w:sz w:val="20"/>
-          <w:szCs w:val="20"/>
-        </w:rPr>
-        <w:fldChar w:fldCharType="separate"/>
-      </w:r>
-      <w:r>
-        <w:rPr>
-          <w:rFonts w:ascii="Arial" w:hAnsi="Arial" w:cs="Arial"/>
-          <w:sz w:val="20"/>
-          <w:szCs w:val="20"/>
-        </w:rPr>
-        <w:t>2</w:t>
-      </w:r>
-      <w:r>
-        <w:rPr>
-          <w:rFonts w:ascii="Arial" w:hAnsi="Arial" w:cs="Arial"/>
-          <w:sz w:val="20"/>
-          <w:szCs w:val="20"/>
-        </w:rPr>
-        <w:fldChar w:fldCharType="end"/>
-      </w:r>
-      <w:r>
-        <w:rPr>
-          <w:rFonts w:ascii="Arial" w:hAnsi="Arial" w:cs="Arial"/>
-          <w:sz w:val="20"/>
-          <w:szCs w:val="20"/>
-        </w:rPr>
-        <w:tab/>
-      </w:r>
-      <w:r>
-        <w:rPr>
-          <w:rFonts w:ascii="Arial" w:hAnsi="Arial" w:cs="Arial"/>
-          <w:sz w:val="24"/>
-          <w:szCs w:val="24"/>
-        </w:rPr>
-        <w:tab/>
-      </w:r>
-      <w:r>
-        <w:rPr>
-          <w:rFonts w:ascii="Arial" w:hAnsi="Arial" w:cs="Arial"/>
-          <w:sz w:val="24"/>
-          <w:szCs w:val="24"/>
-        </w:rPr>
-        <w:tab/>
-      </w:r>
-      <w:r>
-        <w:rPr>
-          <w:rFonts w:ascii="Arial" w:hAnsi="Arial" w:cs="Arial"/>
-          <w:sz w:val="24"/>
-          <w:szCs w:val="24"/>
-        </w:rPr>
-        <w:tab/>
-      </w:r>
-      <w:r>
-        <w:rPr>
-          <w:rFonts w:ascii="Arial" w:hAnsi="Arial" w:cs="Arial"/>
-          <w:sz w:val="24"/>
-          <w:szCs w:val="24"/>
-        </w:rPr>
-        <w:tab/>
-      </w:r>
-      <w:r>
-        <w:rPr>
-          <w:rFonts w:ascii="Arial" w:hAnsi="Arial" w:cs="Arial"/>
-          <w:sz w:val="24"/>
-          <w:szCs w:val="24"/>
-        </w:rPr>
-        <w:tab/>
-        <w:t xml:space="preserve">    </w:t>
-      </w:r>
-      <w:proofErr w:type="gramStart"/>
-      <w:r>
-        <w:rPr>
-          <w:rFonts w:ascii="Arial" w:hAnsi="Arial" w:cs="Arial"/>
-          <w:sz w:val="24"/>
-          <w:szCs w:val="24"/>
-        </w:rPr>
-        <w:t>PCN:-</w:t>
-      </w:r>
-      <w:proofErr w:type="gramEnd"/>
-      <w:r>
-        <w:rPr>
-          <w:rFonts w:ascii="Arial" w:hAnsi="Arial" w:cs="Arial"/>
-          <w:sz w:val="24"/>
-          <w:szCs w:val="24"/>
-        </w:rPr>
-        <w:t>NA-</w:t>
-      </w:r>
-    </w:p>
-    <w:p>
-      <w:pPr>
-        <w:rPr>
-          <w:rFonts w:ascii="Arial" w:hAnsi="Arial" w:cs="Arial"/>
-          <w:sz w:val="24"/>
-          <w:szCs w:val="24"/>
-        </w:rPr>
-      </w:pPr>
-      <w:r>
-        <w:rPr>
-          <w:rFonts w:ascii="Arial" w:hAnsi="Arial" w:cs="Arial"/>
-          <w:sz w:val="24"/>
-          <w:szCs w:val="24"/>
-        </w:rPr>
-        <w:t xml:space="preserve">Phone: </w:t>
-      </w:r>
-      <w:r>
-        <w:rPr>
-          <w:rFonts w:ascii="Arial" w:hAnsi="Arial" w:cs="Arial"/>
-          <w:sz w:val="24"/>
-          <w:szCs w:val="24"/>
-        </w:rPr>
-        <w:fldChar w:fldCharType="begin"/>
-      </w:r>
-      <w:r>
-        <w:rPr>
-          <w:rFonts w:ascii="Arial" w:hAnsi="Arial" w:cs="Arial"/>
-          <w:sz w:val="24"/>
-          <w:szCs w:val="24"/>
-        </w:rPr>
-        <w:instrText xml:space="preserve"> DOCPROPERTY  Phone  \* MERGEFORMAT </w:instrText>
-      </w:r>
-      <w:r>
-        <w:rPr>
-          <w:rFonts w:ascii="Arial" w:hAnsi="Arial" w:cs="Arial"/>
-          <w:sz w:val="24"/>
-          <w:szCs w:val="24"/>
-        </w:rPr>
-        <w:fldChar w:fldCharType="separate"/>
-      </w:r>
-      <w:r>
-        <w:rPr>
-          <w:rFonts w:ascii="Arial" w:hAnsi="Arial" w:cs="Arial"/>
-          <w:sz w:val="24"/>
-          <w:szCs w:val="24"/>
-        </w:rPr>
-        <w:t>3</w:t>
-      </w:r>
-      <w:r>
-        <w:rPr>
-          <w:rFonts w:ascii="Arial" w:hAnsi="Arial" w:cs="Arial"/>
-          <w:sz w:val="24"/>
-          <w:szCs w:val="24"/>
-        </w:rPr>
-        <w:fldChar w:fldCharType="end"/>
-      </w:r>
-      <w:r>
-        <w:rPr>
-          <w:rFonts w:ascii="Arial" w:hAnsi="Arial" w:cs="Arial"/>
-          <w:sz w:val="24"/>
-          <w:szCs w:val="24"/>
-        </w:rPr>
-        <w:tab/>
-      </w:r>
-      <w:r>
-        <w:rPr>
-          <w:rFonts w:ascii="Arial" w:hAnsi="Arial" w:cs="Arial"/>
-          <w:sz w:val="24"/>
-          <w:szCs w:val="24"/>
-        </w:rPr>
-        <w:tab/>
-      </w:r>
-      <w:r>
-        <w:rPr>
-          <w:rFonts w:ascii="Arial" w:hAnsi="Arial" w:cs="Arial"/>
-          <w:sz w:val="24"/>
-          <w:szCs w:val="24"/>
-        </w:rPr>
-        <w:tab/>
-      </w:r>
-      <w:r>
-        <w:rPr>
-          <w:rFonts w:ascii="Arial" w:hAnsi="Arial" w:cs="Arial"/>
-          <w:sz w:val="24"/>
-          <w:szCs w:val="24"/>
-        </w:rPr>
-        <w:tab/>
-      </w:r>
-      <w:r>
-        <w:rPr>
-          <w:rFonts w:ascii="Arial" w:hAnsi="Arial" w:cs="Arial"/>
-          <w:sz w:val="24"/>
-          <w:szCs w:val="24"/>
-        </w:rPr>
-        <w:tab/>
-      </w:r>
-      <w:r>
-        <w:rPr>
-          <w:rFonts w:ascii="Arial" w:hAnsi="Arial" w:cs="Arial"/>
-          <w:sz w:val="24"/>
-          <w:szCs w:val="24"/>
-        </w:rPr>
-        <w:tab/>
-        <w:t xml:space="preserve">    Member ID:</w:t>
-      </w:r>
-      <w:r>
-        <w:rPr>
-          <w:rFonts w:ascii="Arial" w:hAnsi="Arial" w:cs="Arial"/>
-          <w:sz w:val="24"/>
-          <w:szCs w:val="24"/>
-        </w:rPr>
-        <w:fldChar w:fldCharType="begin"/>
-      </w:r>
-      <w:r>
-        <w:rPr>
-          <w:rFonts w:ascii="Arial" w:hAnsi="Arial" w:cs="Arial"/>
-          <w:sz w:val="24"/>
-          <w:szCs w:val="24"/>
-        </w:rPr>
-        <w:instrText xml:space="preserve"> DOCPROPERTY  MemberId  \* MERGEFORMAT </w:instrText>
-      </w:r>
-      <w:r>
-        <w:rPr>
-          <w:rFonts w:ascii="Arial" w:hAnsi="Arial" w:cs="Arial"/>
-          <w:sz w:val="24"/>
-          <w:szCs w:val="24"/>
-        </w:rPr>
-        <w:fldChar w:fldCharType="separate"/>
-      </w:r>
-      <w:r>
-        <w:rPr>
-          <w:rFonts w:ascii="Arial" w:hAnsi="Arial" w:cs="Arial"/>
-          <w:sz w:val="24"/>
-          <w:szCs w:val="24"/>
-        </w:rPr>
-        <w:t>10</w:t>
-      </w:r>
-      <w:r>
-        <w:rPr>
-          <w:rFonts w:ascii="Arial" w:hAnsi="Arial" w:cs="Arial"/>
-          <w:sz w:val="24"/>
-          <w:szCs w:val="24"/>
-        </w:rPr>
-        <w:fldChar w:fldCharType="end"/>
-      </w:r>
-    </w:p>
-    <w:p>
-      <w:pPr>
-        <w:rPr>
-          <w:rFonts w:ascii="Arial" w:hAnsi="Arial" w:cs="Arial"/>
-          <w:sz w:val="24"/>
-          <w:szCs w:val="24"/>
-        </w:rPr>
-      </w:pPr>
-      <w:r>
-        <w:rPr>
-          <w:rFonts w:ascii="Arial" w:hAnsi="Arial" w:cs="Arial"/>
-          <w:sz w:val="24"/>
-          <w:szCs w:val="24"/>
-        </w:rPr>
-        <w:t xml:space="preserve">Height: </w:t>
-      </w:r>
-      <w:r>
-        <w:rPr>
-          <w:rFonts w:ascii="Arial" w:hAnsi="Arial" w:cs="Arial"/>
-          <w:sz w:val="24"/>
-          <w:szCs w:val="24"/>
-        </w:rPr>
-        <w:fldChar w:fldCharType="begin"/>
-      </w:r>
-      <w:r>
-        <w:rPr>
-          <w:rFonts w:ascii="Arial" w:hAnsi="Arial" w:cs="Arial"/>
-          <w:sz w:val="24"/>
-          <w:szCs w:val="24"/>
-        </w:rPr>
-        <w:instrText xml:space="preserve"> DOCPROPERTY  Height  \* MERGEFORMAT </w:instrText>
-      </w:r>
-      <w:r>
-        <w:rPr>
-          <w:rFonts w:ascii="Arial" w:hAnsi="Arial" w:cs="Arial"/>
-          <w:sz w:val="24"/>
-          <w:szCs w:val="24"/>
-        </w:rPr>
-        <w:fldChar w:fldCharType="separate"/>
-      </w:r>
-      <w:r>
-        <w:rPr>
-          <w:rFonts w:ascii="Arial" w:hAnsi="Arial" w:cs="Arial"/>
-          <w:sz w:val="24"/>
-          <w:szCs w:val="24"/>
-        </w:rPr>
-        <w:t>4</w:t>
-      </w:r>
-      <w:r>
-        <w:rPr>
-          <w:rFonts w:ascii="Arial" w:hAnsi="Arial" w:cs="Arial"/>
-          <w:sz w:val="24"/>
-          <w:szCs w:val="24"/>
-        </w:rPr>
-        <w:fldChar w:fldCharType="end"/>
-      </w:r>
-      <w:r>
-        <w:rPr>
-          <w:rFonts w:ascii="Arial" w:hAnsi="Arial" w:cs="Arial"/>
-          <w:sz w:val="24"/>
-          <w:szCs w:val="24"/>
-        </w:rPr>
-        <w:tab/>
-      </w:r>
-      <w:r>
-        <w:rPr>
-          <w:rFonts w:ascii="Arial" w:hAnsi="Arial" w:cs="Arial"/>
-          <w:sz w:val="24"/>
-          <w:szCs w:val="24"/>
-        </w:rPr>
-        <w:tab/>
-      </w:r>
-      <w:r>
-        <w:rPr>
-          <w:rFonts w:ascii="Arial" w:hAnsi="Arial" w:cs="Arial"/>
-          <w:sz w:val="24"/>
-          <w:szCs w:val="24"/>
-        </w:rPr>
-        <w:tab/>
-      </w:r>
-      <w:r>
-        <w:rPr>
-          <w:rFonts w:ascii="Arial" w:hAnsi="Arial" w:cs="Arial"/>
-          <w:sz w:val="24"/>
-          <w:szCs w:val="24"/>
-        </w:rPr>
-        <w:tab/>
-      </w:r>
-      <w:r>
-        <w:rPr>
-          <w:rFonts w:ascii="Arial" w:hAnsi="Arial" w:cs="Arial"/>
-          <w:sz w:val="24"/>
-          <w:szCs w:val="24"/>
-        </w:rPr>
-        <w:tab/>
-      </w:r>
-      <w:r>
-        <w:rPr>
-          <w:rFonts w:ascii="Arial" w:hAnsi="Arial" w:cs="Arial"/>
-          <w:sz w:val="24"/>
-          <w:szCs w:val="24"/>
-        </w:rPr>
-        <w:tab/>
-      </w:r>
-      <w:r>
-        <w:rPr>
-          <w:rFonts w:ascii="Arial" w:hAnsi="Arial" w:cs="Arial"/>
-          <w:sz w:val="24"/>
-          <w:szCs w:val="24"/>
-        </w:rPr>
-        <w:t xml:space="preserve">    </w:t>
-      </w:r>
-      <w:r>
-        <w:rPr>
-          <w:rFonts w:ascii="Arial" w:hAnsi="Arial" w:cs="Arial"/>
-          <w:sz w:val="24"/>
-          <w:szCs w:val="24"/>
-        </w:rPr>
-        <w:t xml:space="preserve">Medicare Subscriber </w:t>
-      </w:r>
-      <w:proofErr w:type="gramStart"/>
-      <w:r>
-        <w:rPr>
-          <w:rFonts w:ascii="Arial" w:hAnsi="Arial" w:cs="Arial"/>
-          <w:sz w:val="24"/>
-          <w:szCs w:val="24"/>
-        </w:rPr>
-        <w:t>#:-</w:t>
-      </w:r>
-      <w:proofErr w:type="gramEnd"/>
-      <w:r>
-        <w:rPr>
-          <w:rFonts w:ascii="Arial" w:hAnsi="Arial" w:cs="Arial"/>
-          <w:sz w:val="24"/>
-          <w:szCs w:val="24"/>
-        </w:rPr>
-        <w:t>NA-</w:t>
-      </w:r>
-    </w:p>
-    <w:p>
-      <w:pPr>
-        <w:rPr>
-          <w:rFonts w:ascii="Arial" w:hAnsi="Arial" w:cs="Arial"/>
-          <w:sz w:val="24"/>
-          <w:szCs w:val="24"/>
-        </w:rPr>
-      </w:pPr>
-      <w:r>
-        <w:rPr>
-          <w:rFonts w:ascii="Arial" w:hAnsi="Arial" w:cs="Arial"/>
-          <w:sz w:val="24"/>
-          <w:szCs w:val="24"/>
-        </w:rPr>
-        <w:t>Weight:</w:t>
-      </w:r>
-      <w:r>
-        <w:rPr>
-          <w:rFonts w:ascii="Arial" w:hAnsi="Arial" w:cs="Arial"/>
-          <w:sz w:val="24"/>
-          <w:szCs w:val="24"/>
-        </w:rPr>
-        <w:t xml:space="preserve"> </w:t>
-      </w:r>
-      <w:r>
-        <w:rPr>
-          <w:rFonts w:ascii="Arial" w:hAnsi="Arial" w:cs="Arial"/>
-          <w:sz w:val="24"/>
-          <w:szCs w:val="24"/>
-        </w:rPr>
-        <w:fldChar w:fldCharType="begin"/>
-      </w:r>
-      <w:r>
-        <w:rPr>
-          <w:rFonts w:ascii="Arial" w:hAnsi="Arial" w:cs="Arial"/>
-          <w:sz w:val="24"/>
-          <w:szCs w:val="24"/>
-        </w:rPr>
-        <w:instrText xml:space="preserve"> DOCPROPERTY  Weight  \* MERGEFORMAT </w:instrText>
-      </w:r>
-      <w:r>
-        <w:rPr>
-          <w:rFonts w:ascii="Arial" w:hAnsi="Arial" w:cs="Arial"/>
-          <w:sz w:val="24"/>
-          <w:szCs w:val="24"/>
-        </w:rPr>
-        <w:fldChar w:fldCharType="separate"/>
-      </w:r>
-      <w:r>
-        <w:rPr>
-          <w:rFonts w:ascii="Arial" w:hAnsi="Arial" w:cs="Arial"/>
-          <w:sz w:val="24"/>
-          <w:szCs w:val="24"/>
-        </w:rPr>
-        <w:t>5</w:t>
-      </w:r>
-      <w:r>
-        <w:rPr>
-          <w:rFonts w:ascii="Arial" w:hAnsi="Arial" w:cs="Arial"/>
-          <w:sz w:val="24"/>
-          <w:szCs w:val="24"/>
-        </w:rPr>
-        <w:fldChar w:fldCharType="end"/>
-      </w:r>
-      <w:r>
-        <w:rPr>
-          <w:rFonts w:ascii="Arial" w:hAnsi="Arial" w:cs="Arial"/>
-          <w:sz w:val="24"/>
-          <w:szCs w:val="24"/>
-        </w:rPr>
-        <w:tab/>
-      </w:r>
-      <w:r>
-        <w:rPr>
-          <w:rFonts w:ascii="Arial" w:hAnsi="Arial" w:cs="Arial"/>
-          <w:sz w:val="24"/>
-          <w:szCs w:val="24"/>
-        </w:rPr>
-        <w:tab/>
-      </w:r>
-      <w:r>
-        <w:rPr>
-          <w:rFonts w:ascii="Arial" w:hAnsi="Arial" w:cs="Arial"/>
-          <w:sz w:val="24"/>
-          <w:szCs w:val="24"/>
-        </w:rPr>
-        <w:tab/>
-      </w:r>
-      <w:r>
-        <w:rPr>
-          <w:rFonts w:ascii="Arial" w:hAnsi="Arial" w:cs="Arial"/>
-          <w:sz w:val="24"/>
-          <w:szCs w:val="24"/>
-        </w:rPr>
-        <w:tab/>
-      </w:r>
-      <w:r>
-        <w:rPr>
-          <w:rFonts w:ascii="Arial" w:hAnsi="Arial" w:cs="Arial"/>
-          <w:sz w:val="24"/>
-          <w:szCs w:val="24"/>
-        </w:rPr>
-        <w:tab/>
-      </w:r>
-      <w:r>
-        <w:rPr>
-          <w:rFonts w:ascii="Arial" w:hAnsi="Arial" w:cs="Arial"/>
-          <w:sz w:val="24"/>
-          <w:szCs w:val="24"/>
-        </w:rPr>
-        <w:tab/>
-        <w:t xml:space="preserve">    Secondary/Supplement Insurance </w:t>
-      </w:r>
-      <w:proofErr w:type="gramStart"/>
-      <w:r>
-        <w:rPr>
-          <w:rFonts w:ascii="Arial" w:hAnsi="Arial" w:cs="Arial"/>
-          <w:sz w:val="24"/>
-          <w:szCs w:val="24"/>
-        </w:rPr>
-        <w:t>Carrier:-</w:t>
-      </w:r>
-      <w:proofErr w:type="gramEnd"/>
-      <w:r>
-        <w:rPr>
-          <w:rFonts w:ascii="Arial" w:hAnsi="Arial" w:cs="Arial"/>
-          <w:sz w:val="24"/>
-          <w:szCs w:val="24"/>
-        </w:rPr>
-        <w:t>NA-</w:t>
-      </w:r>
-    </w:p>
-    <w:p>
-      <w:pPr>
-        <w:rPr>
-          <w:rFonts w:ascii="Arial" w:hAnsi="Arial" w:cs="Arial"/>
-          <w:sz w:val="24"/>
-          <w:szCs w:val="24"/>
-        </w:rPr>
-      </w:pPr>
-      <w:r>
-        <w:rPr>
-          <w:rFonts w:ascii="Arial" w:hAnsi="Arial" w:cs="Arial"/>
-          <w:sz w:val="24"/>
-          <w:szCs w:val="24"/>
-        </w:rPr>
-        <w:t xml:space="preserve">Age: </w:t>
-      </w:r>
-      <w:r>
-        <w:rPr>
-          <w:rFonts w:ascii="Arial" w:hAnsi="Arial" w:cs="Arial"/>
-          <w:sz w:val="24"/>
-          <w:szCs w:val="24"/>
-        </w:rPr>
-        <w:fldChar w:fldCharType="begin"/>
-      </w:r>
-      <w:r>
-        <w:rPr>
-          <w:rFonts w:ascii="Arial" w:hAnsi="Arial" w:cs="Arial"/>
-          <w:sz w:val="24"/>
-          <w:szCs w:val="24"/>
-        </w:rPr>
-        <w:instrText xml:space="preserve"> DOCPROPERTY  Age  \* MERGEFORMAT </w:instrText>
-      </w:r>
-      <w:r>
-        <w:rPr>
-          <w:rFonts w:ascii="Arial" w:hAnsi="Arial" w:cs="Arial"/>
-          <w:sz w:val="24"/>
-          <w:szCs w:val="24"/>
-        </w:rPr>
-        <w:fldChar w:fldCharType="separate"/>
-      </w:r>
-      <w:r>
-        <w:rPr>
-          <w:rFonts w:ascii="Arial" w:hAnsi="Arial" w:cs="Arial"/>
-          <w:sz w:val="24"/>
-          <w:szCs w:val="24"/>
-        </w:rPr>
-        <w:t>6</w:t>
-      </w:r>
-      <w:r>
-        <w:rPr>
-          <w:rFonts w:ascii="Arial" w:hAnsi="Arial" w:cs="Arial"/>
-          <w:sz w:val="24"/>
-          <w:szCs w:val="24"/>
-        </w:rPr>
-        <w:fldChar w:fldCharType="end"/>
-      </w:r>
-      <w:r>
-        <w:rPr>
-          <w:rFonts w:ascii="Arial" w:hAnsi="Arial" w:cs="Arial"/>
-          <w:sz w:val="24"/>
-          <w:szCs w:val="24"/>
-        </w:rPr>
-        <w:tab/>
-      </w:r>
-      <w:r>
-        <w:rPr>
-          <w:rFonts w:ascii="Arial" w:hAnsi="Arial" w:cs="Arial"/>
-          <w:sz w:val="24"/>
-          <w:szCs w:val="24"/>
-        </w:rPr>
-        <w:tab/>
-      </w:r>
-      <w:r>
-        <w:rPr>
-          <w:rFonts w:ascii="Arial" w:hAnsi="Arial" w:cs="Arial"/>
-          <w:sz w:val="24"/>
-          <w:szCs w:val="24"/>
-        </w:rPr>
-        <w:tab/>
-      </w:r>
-      <w:r>
-        <w:rPr>
-          <w:rFonts w:ascii="Arial" w:hAnsi="Arial" w:cs="Arial"/>
-          <w:sz w:val="24"/>
-          <w:szCs w:val="24"/>
-        </w:rPr>
-        <w:tab/>
-      </w:r>
-      <w:r>
-        <w:rPr>
-          <w:rFonts w:ascii="Arial" w:hAnsi="Arial" w:cs="Arial"/>
-          <w:sz w:val="24"/>
-          <w:szCs w:val="24"/>
-        </w:rPr>
-        <w:tab/>
-      </w:r>
-      <w:r>
-        <w:rPr>
-          <w:rFonts w:ascii="Arial" w:hAnsi="Arial" w:cs="Arial"/>
-          <w:sz w:val="24"/>
-          <w:szCs w:val="24"/>
-        </w:rPr>
-        <w:tab/>
-      </w:r>
-      <w:r>
-        <w:rPr>
-          <w:rFonts w:ascii="Arial" w:hAnsi="Arial" w:cs="Arial"/>
-          <w:sz w:val="24"/>
-          <w:szCs w:val="24"/>
-        </w:rPr>
-        <w:tab/>
-        <w:t xml:space="preserve">    Subscriber </w:t>
-      </w:r>
-      <w:proofErr w:type="gramStart"/>
-      <w:r>
-        <w:rPr>
-          <w:rFonts w:ascii="Arial" w:hAnsi="Arial" w:cs="Arial"/>
-          <w:sz w:val="24"/>
-          <w:szCs w:val="24"/>
-        </w:rPr>
-        <w:t>#:-</w:t>
-      </w:r>
-      <w:proofErr w:type="gramEnd"/>
-      <w:r>
-        <w:rPr>
-          <w:rFonts w:ascii="Arial" w:hAnsi="Arial" w:cs="Arial"/>
-          <w:sz w:val="24"/>
-          <w:szCs w:val="24"/>
-        </w:rPr>
-        <w:t>NA-</w:t>
-      </w:r>
-    </w:p>
-    <w:p>
-      <w:pPr>
-        <w:rPr>
-          <w:rFonts w:ascii="Arial" w:hAnsi="Arial" w:cs="Arial"/>
-          <w:sz w:val="24"/>
-          <w:szCs w:val="24"/>
-        </w:rPr>
-      </w:pPr>
-      <w:r>
-        <w:rPr>
-          <w:rFonts w:ascii="Arial" w:hAnsi="Arial" w:cs="Arial"/>
-          <w:sz w:val="24"/>
-          <w:szCs w:val="24"/>
-        </w:rPr>
-        <w:t xml:space="preserve">Date of Birth: </w:t>
-      </w:r>
-      <w:r>
-        <w:rPr>
-          <w:rFonts w:ascii="Arial" w:hAnsi="Arial" w:cs="Arial"/>
-          <w:sz w:val="24"/>
-          <w:szCs w:val="24"/>
-        </w:rPr>
-        <w:fldChar w:fldCharType="begin"/>
-      </w:r>
-      <w:r>
-        <w:rPr>
-          <w:rFonts w:ascii="Arial" w:hAnsi="Arial" w:cs="Arial"/>
-          <w:sz w:val="24"/>
-          <w:szCs w:val="24"/>
-        </w:rPr>
-        <w:instrText xml:space="preserve"> DOCPROPERTY  DOB  \* MERGEFORMAT </w:instrText>
-      </w:r>
-      <w:r>
-        <w:rPr>
-          <w:rFonts w:ascii="Arial" w:hAnsi="Arial" w:cs="Arial"/>
-          <w:sz w:val="24"/>
-          <w:szCs w:val="24"/>
-        </w:rPr>
-        <w:fldChar w:fldCharType="separate"/>
-      </w:r>
-      <w:r>
-        <w:rPr>
-          <w:rFonts w:ascii="Arial" w:hAnsi="Arial" w:cs="Arial"/>
-          <w:sz w:val="24"/>
-          <w:szCs w:val="24"/>
-        </w:rPr>
-        <w:t>7</w:t>
-      </w:r>
-      <w:r>
-        <w:rPr>
-          <w:rFonts w:ascii="Arial" w:hAnsi="Arial" w:cs="Arial"/>
-          <w:sz w:val="24"/>
-          <w:szCs w:val="24"/>
-        </w:rPr>
-        <w:fldChar w:fldCharType="end"/>
-      </w:r>
-    </w:p>
-    <w:p>
-      <w:pPr>
-        <w:rPr>
-          <w:rFonts w:ascii="Arial" w:hAnsi="Arial" w:cs="Arial"/>
-          <w:sz w:val="24"/>
-          <w:szCs w:val="24"/>
-        </w:rPr>
-      </w:pPr>
-      <w:r>
-        <w:rPr>
-          <w:rFonts w:ascii="Arial" w:hAnsi="Arial" w:cs="Arial"/>
-          <w:sz w:val="24"/>
-          <w:szCs w:val="24"/>
-        </w:rPr>
-        <w:t xml:space="preserve">Gender: </w:t>
-      </w:r>
-      <w:r>
-        <w:rPr>
-          <w:rFonts w:ascii="Arial" w:hAnsi="Arial" w:cs="Arial"/>
-          <w:sz w:val="24"/>
-          <w:szCs w:val="24"/>
-        </w:rPr>
-        <w:fldChar w:fldCharType="begin"/>
-      </w:r>
-      <w:r>
-        <w:rPr>
-          <w:rFonts w:ascii="Arial" w:hAnsi="Arial" w:cs="Arial"/>
-          <w:sz w:val="24"/>
-          <w:szCs w:val="24"/>
-        </w:rPr>
-        <w:instrText xml:space="preserve"> DOCPROPERTY  Gender  \* MERGEFORMAT </w:instrText>
-      </w:r>
-      <w:r>
-        <w:rPr>
-          <w:rFonts w:ascii="Arial" w:hAnsi="Arial" w:cs="Arial"/>
-          <w:sz w:val="24"/>
-          <w:szCs w:val="24"/>
-        </w:rPr>
-        <w:fldChar w:fldCharType="separate"/>
-      </w:r>
-      <w:r>
-        <w:rPr>
-          <w:rFonts w:ascii="Arial" w:hAnsi="Arial" w:cs="Arial"/>
-          <w:sz w:val="24"/>
-          <w:szCs w:val="24"/>
-        </w:rPr>
-        <w:t>8</w:t>
-      </w:r>
-      <w:r>
-        <w:rPr>
-          <w:rFonts w:ascii="Arial" w:hAnsi="Arial" w:cs="Arial"/>
-          <w:sz w:val="24"/>
-          <w:szCs w:val="24"/>
-        </w:rPr>
-        <w:fldChar w:fldCharType="end"/>
-      </w:r>
+    </w:p>
+    <w:p>
+      <w:pPr>
+        <w:rPr>
+          <w:rFonts w:ascii="Arial" w:hAnsi="Arial" w:cs="Arial"/>
+          <w:sz w:val="24"/>
+          <w:szCs w:val="24"/>
+        </w:rPr>
+      </w:pPr>
+      <w:r>
+        <w:rPr>
+          <w:rFonts w:ascii="Arial" w:hAnsi="Arial" w:cs="Arial"/>
+          <w:sz w:val="24"/>
+          <w:szCs w:val="24"/>
+        </w:rPr>
+        <w:t>Medicare Subscriber #</w:t>
+      </w:r>
+      <w:r>
+        <w:rPr>
+          <w:rFonts w:ascii="Arial" w:hAnsi="Arial" w:cs="Arial"/>
+          <w:sz w:val="24"/>
+          <w:szCs w:val="24"/>
+        </w:rPr>
+        <w:t>:-NA-</w:t>
+      </w:r>
+    </w:p>
+    <w:p>
+      <w:pPr>
+        <w:rPr>
+          <w:rFonts w:ascii="Arial" w:hAnsi="Arial" w:cs="Arial"/>
+          <w:sz w:val="24"/>
+          <w:szCs w:val="24"/>
+        </w:rPr>
+      </w:pPr>
+      <w:r>
+        <w:rPr>
+          <w:rFonts w:ascii="Arial" w:hAnsi="Arial" w:cs="Arial"/>
+          <w:sz w:val="24"/>
+          <w:szCs w:val="24"/>
+        </w:rPr>
+        <w:t>Secondary/Supplement Insurance Carrier:-NA-</w:t>
+      </w:r>
+    </w:p>
+    <w:p>
+      <w:pPr>
+        <w:rPr>
+          <w:rFonts w:ascii="Arial" w:hAnsi="Arial" w:cs="Arial"/>
+          <w:sz w:val="24"/>
+          <w:szCs w:val="24"/>
+        </w:rPr>
+      </w:pPr>
+      <w:r>
+        <w:rPr>
+          <w:rFonts w:ascii="Arial" w:hAnsi="Arial" w:cs="Arial"/>
+          <w:sz w:val="24"/>
+          <w:szCs w:val="24"/>
+        </w:rPr>
+        <w:t>Subscriber #:-NA-</w:t>
+      </w:r>
+    </w:p>
+    <w:p>
+      <w:pPr>
+        <w:rPr>
+          <w:rFonts w:ascii="Arial" w:hAnsi="Arial" w:cs="Arial"/>
+          <w:sz w:val="24"/>
+          <w:szCs w:val="24"/>
+        </w:rPr>
+      </w:pPr>
+    </w:p>
+    <w:p>
+      <w:pPr>
+        <w:rPr>
+          <w:rFonts w:ascii="Arial" w:hAnsi="Arial" w:cs="Arial"/>
+          <w:sz w:val="24"/>
+          <w:szCs w:val="24"/>
+        </w:rPr>
+        <w:sectPr>
+          <w:type w:val="continuous"/>
+          <w:pgSz w:w="11910" w:h="16840"/>
+          <w:pgMar w:top="640" w:right="600" w:bottom="280" w:left="600" w:header="720" w:footer="720" w:gutter="0"/>
+          <w:cols w:num="2" w:space="46"/>
+        </w:sectPr>
+      </w:pPr>
     </w:p>
     <w:p>
       <w:pPr>
@@ -6841,14 +6727,14 @@
                       </a:ln>
                       <a:extLst>
                         <a:ext uri="{909E8E84-426E-40dd-AFC4-6F175D3DCCD1}">
-                          <a14:hiddenFill xmlns="" xmlns:mo="http://schemas.microsoft.com/office/mac/office/2008/main" xmlns:mv="urn:schemas-microsoft-com:mac:vml" xmlns:o="urn:schemas-microsoft-com:office:office" xmlns:v="urn:schemas-microsoft-com:vml" xmlns:w10="urn:schemas-microsoft-com:office:word" xmlns:w="http://schemas.openxmlformats.org/wordprocessingml/2006/main" xmlns:a14="http://schemas.microsoft.com/office/drawing/2010/main">
+                          <a14:hiddenFill xmlns:a14="http://schemas.microsoft.com/office/drawing/2010/main" xmlns:w="http://schemas.openxmlformats.org/wordprocessingml/2006/main" xmlns:w10="urn:schemas-microsoft-com:office:word" xmlns:v="urn:schemas-microsoft-com:vml" xmlns:o="urn:schemas-microsoft-com:office:office" xmlns:mv="urn:schemas-microsoft-com:mac:vml" xmlns:mo="http://schemas.microsoft.com/office/mac/office/2008/main" xmlns="">
                             <a:solidFill>
                               <a:srgbClr val="FFFFFF"/>
                             </a:solidFill>
                           </a14:hiddenFill>
                         </a:ext>
                         <a:ext uri="{91240B29-F687-4f45-9708-019B960494DF}">
-                          <a14:hiddenLine xmlns="" xmlns:mo="http://schemas.microsoft.com/office/mac/office/2008/main" xmlns:mv="urn:schemas-microsoft-com:mac:vml" xmlns:o="urn:schemas-microsoft-com:office:office" xmlns:v="urn:schemas-microsoft-com:vml" xmlns:w10="urn:schemas-microsoft-com:office:word" xmlns:w="http://schemas.openxmlformats.org/wordprocessingml/2006/main" xmlns:a14="http://schemas.microsoft.com/office/drawing/2010/main" w="9525">
+                          <a14:hiddenLine xmlns:a14="http://schemas.microsoft.com/office/drawing/2010/main" xmlns:w="http://schemas.openxmlformats.org/wordprocessingml/2006/main" xmlns:w10="urn:schemas-microsoft-com:office:word" xmlns:v="urn:schemas-microsoft-com:vml" xmlns:o="urn:schemas-microsoft-com:office:office" xmlns:mv="urn:schemas-microsoft-com:mac:vml" xmlns:mo="http://schemas.microsoft.com/office/mac/office/2008/main" xmlns="" w="9525">
                             <a:solidFill>
                               <a:srgbClr val="000000"/>
                             </a:solidFill>
@@ -7067,14 +6953,14 @@
                       </a:ln>
                       <a:extLst>
                         <a:ext uri="{909E8E84-426E-40dd-AFC4-6F175D3DCCD1}">
-                          <a14:hiddenFill xmlns="" xmlns:mo="http://schemas.microsoft.com/office/mac/office/2008/main" xmlns:mv="urn:schemas-microsoft-com:mac:vml" xmlns:o="urn:schemas-microsoft-com:office:office" xmlns:v="urn:schemas-microsoft-com:vml" xmlns:w10="urn:schemas-microsoft-com:office:word" xmlns:w="http://schemas.openxmlformats.org/wordprocessingml/2006/main" xmlns:a14="http://schemas.microsoft.com/office/drawing/2010/main">
+                          <a14:hiddenFill xmlns:a14="http://schemas.microsoft.com/office/drawing/2010/main" xmlns:w="http://schemas.openxmlformats.org/wordprocessingml/2006/main" xmlns:w10="urn:schemas-microsoft-com:office:word" xmlns:v="urn:schemas-microsoft-com:vml" xmlns:o="urn:schemas-microsoft-com:office:office" xmlns:mv="urn:schemas-microsoft-com:mac:vml" xmlns:mo="http://schemas.microsoft.com/office/mac/office/2008/main" xmlns="">
                             <a:solidFill>
                               <a:srgbClr val="FFFFFF"/>
                             </a:solidFill>
                           </a14:hiddenFill>
                         </a:ext>
                         <a:ext uri="{91240B29-F687-4f45-9708-019B960494DF}">
-                          <a14:hiddenLine xmlns="" xmlns:mo="http://schemas.microsoft.com/office/mac/office/2008/main" xmlns:mv="urn:schemas-microsoft-com:mac:vml" xmlns:o="urn:schemas-microsoft-com:office:office" xmlns:v="urn:schemas-microsoft-com:vml" xmlns:w10="urn:schemas-microsoft-com:office:word" xmlns:w="http://schemas.openxmlformats.org/wordprocessingml/2006/main" xmlns:a14="http://schemas.microsoft.com/office/drawing/2010/main" w="9525">
+                          <a14:hiddenLine xmlns:a14="http://schemas.microsoft.com/office/drawing/2010/main" xmlns:w="http://schemas.openxmlformats.org/wordprocessingml/2006/main" xmlns:w10="urn:schemas-microsoft-com:office:word" xmlns:v="urn:schemas-microsoft-com:vml" xmlns:o="urn:schemas-microsoft-com:office:office" xmlns:mv="urn:schemas-microsoft-com:mac:vml" xmlns:mo="http://schemas.microsoft.com/office/mac/office/2008/main" xmlns="" w="9525">
                             <a:solidFill>
                               <a:srgbClr val="000000"/>
                             </a:solidFill>
@@ -7273,14 +7159,14 @@
                       </a:ln>
                       <a:extLst>
                         <a:ext uri="{909E8E84-426E-40dd-AFC4-6F175D3DCCD1}">
-                          <a14:hiddenFill xmlns="" xmlns:mo="http://schemas.microsoft.com/office/mac/office/2008/main" xmlns:mv="urn:schemas-microsoft-com:mac:vml" xmlns:o="urn:schemas-microsoft-com:office:office" xmlns:v="urn:schemas-microsoft-com:vml" xmlns:w10="urn:schemas-microsoft-com:office:word" xmlns:w="http://schemas.openxmlformats.org/wordprocessingml/2006/main" xmlns:a14="http://schemas.microsoft.com/office/drawing/2010/main">
+                          <a14:hiddenFill xmlns:a14="http://schemas.microsoft.com/office/drawing/2010/main" xmlns:w="http://schemas.openxmlformats.org/wordprocessingml/2006/main" xmlns:w10="urn:schemas-microsoft-com:office:word" xmlns:v="urn:schemas-microsoft-com:vml" xmlns:o="urn:schemas-microsoft-com:office:office" xmlns:mv="urn:schemas-microsoft-com:mac:vml" xmlns:mo="http://schemas.microsoft.com/office/mac/office/2008/main" xmlns="">
                             <a:solidFill>
                               <a:srgbClr val="FFFFFF"/>
                             </a:solidFill>
                           </a14:hiddenFill>
                         </a:ext>
                         <a:ext uri="{91240B29-F687-4f45-9708-019B960494DF}">
-                          <a14:hiddenLine xmlns="" xmlns:mo="http://schemas.microsoft.com/office/mac/office/2008/main" xmlns:mv="urn:schemas-microsoft-com:mac:vml" xmlns:o="urn:schemas-microsoft-com:office:office" xmlns:v="urn:schemas-microsoft-com:vml" xmlns:w10="urn:schemas-microsoft-com:office:word" xmlns:w="http://schemas.openxmlformats.org/wordprocessingml/2006/main" xmlns:a14="http://schemas.microsoft.com/office/drawing/2010/main" w="9525">
+                          <a14:hiddenLine xmlns:a14="http://schemas.microsoft.com/office/drawing/2010/main" xmlns:w="http://schemas.openxmlformats.org/wordprocessingml/2006/main" xmlns:w10="urn:schemas-microsoft-com:office:word" xmlns:v="urn:schemas-microsoft-com:vml" xmlns:o="urn:schemas-microsoft-com:office:office" xmlns:mv="urn:schemas-microsoft-com:mac:vml" xmlns:mo="http://schemas.microsoft.com/office/mac/office/2008/main" xmlns="" w="9525">
                             <a:solidFill>
                               <a:srgbClr val="000000"/>
                             </a:solidFill>
@@ -8639,7 +8525,7 @@
 </file>
 
 <file path=customXml/itemProps1.xml><?xml version="1.0" encoding="utf-8"?>
-<ds:datastoreItem xmlns:ds="http://schemas.openxmlformats.org/officeDocument/2006/customXml" ds:itemID="{36D27AAA-5039-492C-9EAA-F29F06E87707}">
+<ds:datastoreItem xmlns:ds="http://schemas.openxmlformats.org/officeDocument/2006/customXml" ds:itemID="{0C8A019E-ADB2-4E6C-B781-F35B32ED7E15}">
   <ds:schemaRefs>
     <ds:schemaRef ds:uri="http://schemas.openxmlformats.org/officeDocument/2006/bibliography"/>
   </ds:schemaRefs>

</xml_diff>

<commit_message>
Updating the word doc to include mapping for signature fields, HCPC, and ICD. Also fixed the dme component key. Added an integration test that will allow me to test mappings faster.
Also this will allow for testing of the data layer to ensure things are being saved and returned properly.
</commit_message>
<xml_diff>
--- a/dotnet/PhysiciansReach/PR.Export/Documents/BLANK_EXAM_NOTE.docx
+++ b/dotnet/PhysiciansReach/PR.Export/Documents/BLANK_EXAM_NOTE.docx
@@ -11,8 +11,6 @@
           <w:sz w:val="23"/>
         </w:rPr>
       </w:pPr>
-      <w:bookmarkStart w:id="0" w:name="_GoBack"/>
-      <w:bookmarkEnd w:id="0"/>
     </w:p>
     <w:p>
       <w:pPr>
@@ -303,7 +301,21 @@
         <w:rPr>
           <w:w w:val="105"/>
         </w:rPr>
-        <w:t xml:space="preserve"> Shoe Size : </w:t>
+        <w:t xml:space="preserve"> Shoe </w:t>
+      </w:r>
+      <w:proofErr w:type="gramStart"/>
+      <w:r>
+        <w:rPr>
+          <w:w w:val="105"/>
+        </w:rPr>
+        <w:t>Size :</w:t>
+      </w:r>
+      <w:proofErr w:type="gramEnd"/>
+      <w:r>
+        <w:rPr>
+          <w:w w:val="105"/>
+        </w:rPr>
+        <w:t xml:space="preserve"> </w:t>
       </w:r>
       <w:r>
         <w:rPr>
@@ -423,6 +435,53 @@
           <w:w w:val="105"/>
         </w:rPr>
         <w:t>7</w:t>
+      </w:r>
+      <w:r>
+        <w:rPr>
+          <w:w w:val="105"/>
+        </w:rPr>
+        <w:fldChar w:fldCharType="end"/>
+      </w:r>
+    </w:p>
+    <w:p>
+      <w:pPr>
+        <w:pStyle w:val="Heading1"/>
+        <w:spacing w:before="27" w:line="276" w:lineRule="auto"/>
+        <w:ind w:left="720" w:firstLine="720"/>
+        <w:jc w:val="both"/>
+        <w:rPr>
+          <w:w w:val="105"/>
+        </w:rPr>
+      </w:pPr>
+      <w:r>
+        <w:rPr>
+          <w:b w:val="0"/>
+        </w:rPr>
+        <w:br w:type="column"/>
+      </w:r>
+      <w:r>
+        <w:rPr>
+          <w:w w:val="105"/>
+        </w:rPr>
+        <w:fldChar w:fldCharType="begin"/>
+      </w:r>
+      <w:r>
+        <w:rPr>
+          <w:w w:val="105"/>
+        </w:rPr>
+        <w:instrText xml:space="preserve"> DOCPROPERTY  PhyName  \* MERGEFORMAT </w:instrText>
+      </w:r>
+      <w:r>
+        <w:rPr>
+          <w:w w:val="105"/>
+        </w:rPr>
+        <w:fldChar w:fldCharType="separate"/>
+      </w:r>
+      <w:r>
+        <w:rPr>
+          <w:w w:val="105"/>
+        </w:rPr>
+        <w:t>26</w:t>
       </w:r>
       <w:r>
         <w:rPr>
@@ -437,18 +496,89 @@
         <w:spacing w:before="27" w:line="276" w:lineRule="auto"/>
         <w:ind w:left="2045" w:hanging="192"/>
         <w:jc w:val="both"/>
-      </w:pPr>
-      <w:r>
-        <w:rPr>
-          <w:b w:val="0"/>
-        </w:rPr>
-        <w:br w:type="column"/>
-      </w:r>
-      <w:r>
-        <w:rPr>
-          <w:w w:val="105"/>
-        </w:rPr>
-        <w:t>Dr. Colleen Browne NPI: 1780777482 DEA: BL5818969</w:t>
+        <w:rPr>
+          <w:w w:val="105"/>
+        </w:rPr>
+      </w:pPr>
+      <w:r>
+        <w:rPr>
+          <w:w w:val="105"/>
+        </w:rPr>
+        <w:t xml:space="preserve"> NPI: </w:t>
+      </w:r>
+      <w:r>
+        <w:rPr>
+          <w:w w:val="105"/>
+        </w:rPr>
+        <w:fldChar w:fldCharType="begin"/>
+      </w:r>
+      <w:r>
+        <w:rPr>
+          <w:w w:val="105"/>
+        </w:rPr>
+        <w:instrText xml:space="preserve"> DOCPROPERTY  PhyNpi  \* MERGEFORMAT </w:instrText>
+      </w:r>
+      <w:r>
+        <w:rPr>
+          <w:w w:val="105"/>
+        </w:rPr>
+        <w:fldChar w:fldCharType="separate"/>
+      </w:r>
+      <w:r>
+        <w:rPr>
+          <w:w w:val="105"/>
+        </w:rPr>
+        <w:t>27</w:t>
+      </w:r>
+      <w:r>
+        <w:rPr>
+          <w:w w:val="105"/>
+        </w:rPr>
+        <w:fldChar w:fldCharType="end"/>
+      </w:r>
+    </w:p>
+    <w:p>
+      <w:pPr>
+        <w:pStyle w:val="Heading1"/>
+        <w:spacing w:before="27" w:line="276" w:lineRule="auto"/>
+        <w:ind w:left="2045" w:hanging="192"/>
+        <w:jc w:val="both"/>
+      </w:pPr>
+      <w:r>
+        <w:rPr>
+          <w:w w:val="105"/>
+        </w:rPr>
+        <w:t xml:space="preserve"> DEA: </w:t>
+      </w:r>
+      <w:r>
+        <w:rPr>
+          <w:w w:val="105"/>
+        </w:rPr>
+        <w:fldChar w:fldCharType="begin"/>
+      </w:r>
+      <w:r>
+        <w:rPr>
+          <w:w w:val="105"/>
+        </w:rPr>
+        <w:instrText xml:space="preserve"> DOCPROPERTY  PhyDea  \* MERGEFORMAT </w:instrText>
+      </w:r>
+      <w:r>
+        <w:rPr>
+          <w:w w:val="105"/>
+        </w:rPr>
+        <w:fldChar w:fldCharType="separate"/>
+      </w:r>
+      <w:r>
+        <w:rPr>
+          <w:w w:val="105"/>
+        </w:rPr>
+        <w:t>28</w:t>
+      </w:r>
+      <w:r>
+        <w:rPr>
+          <w:w w:val="105"/>
+        </w:rPr>
+        <w:fldChar w:fldCharType="end"/>
       </w:r>
     </w:p>
     <w:p>
@@ -469,17 +599,7 @@
           <w:w w:val="110"/>
           <w:sz w:val="18"/>
         </w:rPr>
-        <w:t>9343 Butler Road, Portland, MI,</w:t>
-      </w:r>
-      <w:r>
-        <w:rPr>
-          <w:rFonts w:ascii="Arial"/>
-          <w:b/>
-          <w:spacing w:val="-24"/>
-          <w:w w:val="110"/>
-          <w:sz w:val="18"/>
-        </w:rPr>
-        <w:t xml:space="preserve"> </w:t>
+        <w:fldChar w:fldCharType="begin"/>
       </w:r>
       <w:r>
         <w:rPr>
@@ -488,7 +608,34 @@
           <w:w w:val="110"/>
           <w:sz w:val="18"/>
         </w:rPr>
-        <w:t>48875</w:t>
+        <w:instrText xml:space="preserve"> DOCPROPERTY  PhyAddress  \* MERGEFORMAT </w:instrText>
+      </w:r>
+      <w:r>
+        <w:rPr>
+          <w:rFonts w:ascii="Arial"/>
+          <w:b/>
+          <w:w w:val="110"/>
+          <w:sz w:val="18"/>
+        </w:rPr>
+        <w:fldChar w:fldCharType="separate"/>
+      </w:r>
+      <w:r>
+        <w:rPr>
+          <w:rFonts w:ascii="Arial"/>
+          <w:b/>
+          <w:w w:val="110"/>
+          <w:sz w:val="18"/>
+        </w:rPr>
+        <w:t>29</w:t>
+      </w:r>
+      <w:r>
+        <w:rPr>
+          <w:rFonts w:ascii="Arial"/>
+          <w:b/>
+          <w:w w:val="110"/>
+          <w:sz w:val="18"/>
+        </w:rPr>
+        <w:fldChar w:fldCharType="end"/>
       </w:r>
     </w:p>
     <w:p>
@@ -528,7 +675,43 @@
           <w:w w:val="110"/>
           <w:sz w:val="18"/>
         </w:rPr>
-        <w:t>5179743560</w:t>
+        <w:fldChar w:fldCharType="begin"/>
+      </w:r>
+      <w:r>
+        <w:rPr>
+          <w:rFonts w:ascii="Arial"/>
+          <w:b/>
+          <w:w w:val="110"/>
+          <w:sz w:val="18"/>
+        </w:rPr>
+        <w:instrText xml:space="preserve"> DOCPROPERTY  PhyPhone  \* MERGEFORMAT </w:instrText>
+      </w:r>
+      <w:r>
+        <w:rPr>
+          <w:rFonts w:ascii="Arial"/>
+          <w:b/>
+          <w:w w:val="110"/>
+          <w:sz w:val="18"/>
+        </w:rPr>
+        <w:fldChar w:fldCharType="separate"/>
+      </w:r>
+      <w:r>
+        <w:rPr>
+          <w:rFonts w:ascii="Arial"/>
+          <w:b/>
+          <w:w w:val="110"/>
+          <w:sz w:val="18"/>
+        </w:rPr>
+        <w:t>30</w:t>
+      </w:r>
+      <w:r>
+        <w:rPr>
+          <w:rFonts w:ascii="Arial"/>
+          <w:b/>
+          <w:w w:val="110"/>
+          <w:sz w:val="18"/>
+        </w:rPr>
+        <w:fldChar w:fldCharType="end"/>
       </w:r>
     </w:p>
     <w:p>
@@ -568,7 +751,43 @@
           <w:w w:val="105"/>
           <w:sz w:val="18"/>
         </w:rPr>
-        <w:t>N/A</w:t>
+        <w:fldChar w:fldCharType="begin"/>
+      </w:r>
+      <w:r>
+        <w:rPr>
+          <w:rFonts w:ascii="Arial"/>
+          <w:b/>
+          <w:w w:val="105"/>
+          <w:sz w:val="18"/>
+        </w:rPr>
+        <w:instrText xml:space="preserve"> DOCPROPERTY  PhyFax  \* MERGEFORMAT </w:instrText>
+      </w:r>
+      <w:r>
+        <w:rPr>
+          <w:rFonts w:ascii="Arial"/>
+          <w:b/>
+          <w:w w:val="105"/>
+          <w:sz w:val="18"/>
+        </w:rPr>
+        <w:fldChar w:fldCharType="separate"/>
+      </w:r>
+      <w:r>
+        <w:rPr>
+          <w:rFonts w:ascii="Arial"/>
+          <w:b/>
+          <w:w w:val="105"/>
+          <w:sz w:val="18"/>
+        </w:rPr>
+        <w:t>31</w:t>
+      </w:r>
+      <w:r>
+        <w:rPr>
+          <w:rFonts w:ascii="Arial"/>
+          <w:b/>
+          <w:w w:val="105"/>
+          <w:sz w:val="18"/>
+        </w:rPr>
+        <w:fldChar w:fldCharType="end"/>
       </w:r>
     </w:p>
     <w:p>
@@ -765,7 +984,7 @@
         <w:rPr>
           <w:w w:val="105"/>
         </w:rPr>
-        <w:t>The patient describes their _</w:t>
+        <w:t xml:space="preserve">The patient describes their </w:t>
       </w:r>
       <w:r>
         <w:rPr>
@@ -801,7 +1020,7 @@
         <w:rPr>
           <w:w w:val="105"/>
         </w:rPr>
-        <w:t>_ pain to be at a level of _</w:t>
+        <w:t xml:space="preserve"> pain to be at a level of </w:t>
       </w:r>
       <w:r>
         <w:rPr>
@@ -837,7 +1056,7 @@
         <w:rPr>
           <w:w w:val="105"/>
         </w:rPr>
-        <w:t>_ on a 0 to 10 scale. The patient describes the duration of the pain as _</w:t>
+        <w:t xml:space="preserve"> on a 0 to 10 scale. The patient describes the duration of the pain as </w:t>
       </w:r>
       <w:r>
         <w:rPr>
@@ -873,7 +1092,7 @@
         <w:rPr>
           <w:w w:val="105"/>
         </w:rPr>
-        <w:t>_. The etiology of the patient's _</w:t>
+        <w:t xml:space="preserve">. The etiology of the patient's </w:t>
       </w:r>
       <w:r>
         <w:rPr>
@@ -909,7 +1128,7 @@
         <w:rPr>
           <w:w w:val="105"/>
         </w:rPr>
-        <w:t>_ pain is described by patient as _</w:t>
+        <w:t xml:space="preserve"> pain is described by patient as </w:t>
       </w:r>
       <w:r>
         <w:rPr>
@@ -945,7 +1164,7 @@
         <w:rPr>
           <w:w w:val="105"/>
         </w:rPr>
-        <w:t>_ . Conditions that cause or aggravate the _</w:t>
+        <w:t xml:space="preserve"> . Conditions that cause or aggravate the </w:t>
       </w:r>
       <w:r>
         <w:rPr>
@@ -981,7 +1200,7 @@
         <w:rPr>
           <w:w w:val="105"/>
         </w:rPr>
-        <w:t>_ pain include _</w:t>
+        <w:t xml:space="preserve"> pain include </w:t>
       </w:r>
       <w:r>
         <w:rPr>
@@ -1017,7 +1236,7 @@
         <w:rPr>
           <w:w w:val="105"/>
         </w:rPr>
-        <w:t>_. Previously, the patient has tried _</w:t>
+        <w:t xml:space="preserve">. Previously, the patient has tried </w:t>
       </w:r>
       <w:r>
         <w:rPr>
@@ -1053,7 +1272,7 @@
         <w:rPr>
           <w:w w:val="105"/>
         </w:rPr>
-        <w:t>_, with limited success. When asked whether it eﬀects activities of daily living, the patient stated _</w:t>
+        <w:t xml:space="preserve">, with limited success. When asked whether it eﬀects activities of daily living, the patient stated </w:t>
       </w:r>
       <w:r>
         <w:rPr>
@@ -1089,7 +1308,7 @@
         <w:rPr>
           <w:w w:val="105"/>
         </w:rPr>
-        <w:t>_.</w:t>
+        <w:t>.</w:t>
       </w:r>
     </w:p>
     <w:p>
@@ -1119,7 +1338,7 @@
         <w:rPr>
           <w:w w:val="105"/>
         </w:rPr>
-        <w:t>The patient states, they had _</w:t>
+        <w:t xml:space="preserve">The patient states, they had </w:t>
       </w:r>
       <w:r>
         <w:rPr>
@@ -1155,13 +1374,7 @@
         <w:rPr>
           <w:w w:val="105"/>
         </w:rPr>
-        <w:t xml:space="preserve">_ surgeries in the area of </w:t>
-      </w:r>
-      <w:r>
-        <w:rPr>
-          <w:w w:val="105"/>
-        </w:rPr>
-        <w:t>_</w:t>
+        <w:t xml:space="preserve"> surgeries in the area of </w:t>
       </w:r>
       <w:r>
         <w:rPr>
@@ -1192,12 +1405,6 @@
           <w:w w:val="105"/>
         </w:rPr>
         <w:fldChar w:fldCharType="end"/>
-      </w:r>
-      <w:r>
-        <w:rPr>
-          <w:w w:val="105"/>
-        </w:rPr>
-        <w:t>_</w:t>
       </w:r>
     </w:p>
     <w:p>
@@ -1234,12 +1441,6 @@
         <w:rPr>
           <w:w w:val="105"/>
         </w:rPr>
-        <w:t>_</w:t>
-      </w:r>
-      <w:r>
-        <w:rPr>
-          <w:w w:val="105"/>
-        </w:rPr>
         <w:fldChar w:fldCharType="begin"/>
       </w:r>
       <w:r>
@@ -1270,24 +1471,12 @@
         <w:rPr>
           <w:w w:val="105"/>
         </w:rPr>
-        <w:t>_</w:t>
-      </w:r>
-      <w:r>
-        <w:rPr>
-          <w:w w:val="105"/>
-        </w:rPr>
         <w:t xml:space="preserve">, a </w:t>
       </w:r>
       <w:r>
         <w:rPr>
           <w:w w:val="105"/>
         </w:rPr>
-        <w:t>_</w:t>
-      </w:r>
-      <w:r>
-        <w:rPr>
-          <w:w w:val="105"/>
-        </w:rPr>
         <w:fldChar w:fldCharType="begin"/>
       </w:r>
       <w:r>
@@ -1318,24 +1507,12 @@
         <w:rPr>
           <w:w w:val="105"/>
         </w:rPr>
-        <w:t>_</w:t>
-      </w:r>
-      <w:r>
-        <w:rPr>
-          <w:w w:val="105"/>
-        </w:rPr>
         <w:t xml:space="preserve">, currently </w:t>
       </w:r>
       <w:r>
         <w:rPr>
           <w:w w:val="105"/>
         </w:rPr>
-        <w:t>_</w:t>
-      </w:r>
-      <w:r>
-        <w:rPr>
-          <w:w w:val="105"/>
-        </w:rPr>
         <w:fldChar w:fldCharType="begin"/>
       </w:r>
       <w:r>
@@ -1366,24 +1543,12 @@
         <w:rPr>
           <w:w w:val="105"/>
         </w:rPr>
-        <w:t>_</w:t>
-      </w:r>
-      <w:r>
-        <w:rPr>
-          <w:w w:val="105"/>
-        </w:rPr>
         <w:t xml:space="preserve"> years old and weighs </w:t>
       </w:r>
       <w:r>
         <w:rPr>
           <w:w w:val="105"/>
         </w:rPr>
-        <w:t>_</w:t>
-      </w:r>
-      <w:r>
-        <w:rPr>
-          <w:w w:val="105"/>
-        </w:rPr>
         <w:fldChar w:fldCharType="begin"/>
       </w:r>
       <w:r>
@@ -1414,7 +1579,7 @@
         <w:rPr>
           <w:w w:val="105"/>
         </w:rPr>
-        <w:t>_</w:t>
+        <w:t xml:space="preserve"> </w:t>
       </w:r>
       <w:r>
         <w:rPr>
@@ -1426,12 +1591,6 @@
         <w:rPr>
           <w:w w:val="105"/>
         </w:rPr>
-        <w:t>_</w:t>
-      </w:r>
-      <w:r>
-        <w:rPr>
-          <w:w w:val="105"/>
-        </w:rPr>
         <w:fldChar w:fldCharType="begin"/>
       </w:r>
       <w:r>
@@ -1468,12 +1627,6 @@
         <w:rPr>
           <w:w w:val="105"/>
         </w:rPr>
-        <w:t>_</w:t>
-      </w:r>
-      <w:r>
-        <w:rPr>
-          <w:w w:val="105"/>
-        </w:rPr>
         <w:fldChar w:fldCharType="begin"/>
       </w:r>
       <w:r>
@@ -1504,24 +1657,12 @@
         <w:rPr>
           <w:w w:val="105"/>
         </w:rPr>
-        <w:t>_</w:t>
-      </w:r>
-      <w:r>
-        <w:rPr>
-          <w:w w:val="105"/>
-        </w:rPr>
         <w:t xml:space="preserve"> pain include </w:t>
       </w:r>
       <w:r>
         <w:rPr>
           <w:w w:val="105"/>
         </w:rPr>
-        <w:t>_</w:t>
-      </w:r>
-      <w:r>
-        <w:rPr>
-          <w:w w:val="105"/>
-        </w:rPr>
         <w:fldChar w:fldCharType="begin"/>
       </w:r>
       <w:r>
@@ -1552,68 +1693,62 @@
         <w:rPr>
           <w:w w:val="105"/>
         </w:rPr>
-        <w:t>_</w:t>
-      </w:r>
-      <w:r>
-        <w:rPr>
-          <w:w w:val="105"/>
-        </w:rPr>
-        <w:t xml:space="preserve">. When asked about previous surgery, the patients response was </w:t>
+        <w:t xml:space="preserve">. When asked about previous surgery, the </w:t>
+      </w:r>
+      <w:proofErr w:type="gramStart"/>
+      <w:r>
+        <w:rPr>
+          <w:w w:val="105"/>
+        </w:rPr>
+        <w:t>patients</w:t>
+      </w:r>
+      <w:proofErr w:type="gramEnd"/>
+      <w:r>
+        <w:rPr>
+          <w:w w:val="105"/>
+        </w:rPr>
+        <w:t xml:space="preserve"> response was </w:t>
       </w:r>
       <w:r>
         <w:rPr>
           <w:spacing w:val="2"/>
           <w:w w:val="105"/>
         </w:rPr>
-        <w:t>_</w:t>
+        <w:fldChar w:fldCharType="begin"/>
       </w:r>
       <w:r>
         <w:rPr>
           <w:spacing w:val="2"/>
           <w:w w:val="105"/>
         </w:rPr>
-        <w:fldChar w:fldCharType="begin"/>
+        <w:instrText xml:space="preserve"> DOCPROPERTY  Surgies  \* MERGEFORMAT </w:instrText>
       </w:r>
       <w:r>
         <w:rPr>
           <w:spacing w:val="2"/>
           <w:w w:val="105"/>
         </w:rPr>
-        <w:instrText xml:space="preserve"> DOCPROPERTY  Surgies  \* MERGEFORMAT </w:instrText>
+        <w:fldChar w:fldCharType="separate"/>
       </w:r>
       <w:r>
         <w:rPr>
           <w:spacing w:val="2"/>
           <w:w w:val="105"/>
         </w:rPr>
-        <w:fldChar w:fldCharType="separate"/>
+        <w:t>22</w:t>
       </w:r>
       <w:r>
         <w:rPr>
           <w:spacing w:val="2"/>
           <w:w w:val="105"/>
         </w:rPr>
-        <w:t>22</w:t>
+        <w:fldChar w:fldCharType="end"/>
       </w:r>
       <w:r>
         <w:rPr>
           <w:spacing w:val="2"/>
           <w:w w:val="105"/>
         </w:rPr>
-        <w:fldChar w:fldCharType="end"/>
-      </w:r>
-      <w:r>
-        <w:rPr>
-          <w:spacing w:val="2"/>
-          <w:w w:val="105"/>
-        </w:rPr>
-        <w:t>_</w:t>
-      </w:r>
-      <w:r>
-        <w:rPr>
-          <w:spacing w:val="2"/>
-          <w:w w:val="105"/>
-        </w:rPr>
         <w:t xml:space="preserve">. </w:t>
       </w:r>
       <w:r>
@@ -1626,12 +1761,6 @@
         <w:rPr>
           <w:w w:val="105"/>
         </w:rPr>
-        <w:t>_</w:t>
-      </w:r>
-      <w:r>
-        <w:rPr>
-          <w:w w:val="105"/>
-        </w:rPr>
         <w:fldChar w:fldCharType="begin"/>
       </w:r>
       <w:r>
@@ -1662,24 +1791,12 @@
         <w:rPr>
           <w:w w:val="105"/>
         </w:rPr>
-        <w:t>_</w:t>
-      </w:r>
-      <w:r>
-        <w:rPr>
-          <w:w w:val="105"/>
-        </w:rPr>
         <w:t xml:space="preserve"> pain include </w:t>
       </w:r>
       <w:r>
         <w:rPr>
           <w:w w:val="105"/>
         </w:rPr>
-        <w:t>_</w:t>
-      </w:r>
-      <w:r>
-        <w:rPr>
-          <w:w w:val="105"/>
-        </w:rPr>
         <w:fldChar w:fldCharType="begin"/>
       </w:r>
       <w:r>
@@ -1710,19 +1827,43 @@
         <w:rPr>
           <w:w w:val="105"/>
         </w:rPr>
-        <w:t>_</w:t>
-      </w:r>
-      <w:r>
-        <w:rPr>
-          <w:w w:val="105"/>
-        </w:rPr>
-        <w:t xml:space="preserve">. The condition necessitating the Back Brace is expected to be permanent or of 6 months or more duration and there is a need to control the </w:t>
-      </w:r>
-      <w:r>
-        <w:rPr>
-          <w:w w:val="105"/>
-        </w:rPr>
-        <w:t>_</w:t>
+        <w:t xml:space="preserve">. The condition necessitating the </w:t>
+      </w:r>
+      <w:r>
+        <w:rPr>
+          <w:w w:val="105"/>
+        </w:rPr>
+        <w:fldChar w:fldCharType="begin"/>
+      </w:r>
+      <w:r>
+        <w:rPr>
+          <w:w w:val="105"/>
+        </w:rPr>
+        <w:instrText xml:space="preserve"> DOCPROPERTY  HCPCSProduct  \* MERGEFORMAT </w:instrText>
+      </w:r>
+      <w:r>
+        <w:rPr>
+          <w:w w:val="105"/>
+        </w:rPr>
+        <w:fldChar w:fldCharType="separate"/>
+      </w:r>
+      <w:r>
+        <w:rPr>
+          <w:w w:val="105"/>
+        </w:rPr>
+        <w:t>43</w:t>
+      </w:r>
+      <w:r>
+        <w:rPr>
+          <w:w w:val="105"/>
+        </w:rPr>
+        <w:fldChar w:fldCharType="end"/>
+      </w:r>
+      <w:r>
+        <w:rPr>
+          <w:w w:val="105"/>
+        </w:rPr>
+        <w:t xml:space="preserve"> is expected to be permanent or of 6 months or more duration and there is a need to control the </w:t>
       </w:r>
       <w:r>
         <w:rPr>
@@ -1758,19 +1899,85 @@
         <w:rPr>
           <w:w w:val="105"/>
         </w:rPr>
-        <w:t xml:space="preserve">_ </w:t>
-      </w:r>
-      <w:r>
-        <w:rPr>
-          <w:w w:val="105"/>
-        </w:rPr>
-        <w:t xml:space="preserve">pain in more than one plane. Adjustments   and assistance with ﬁtting and sizing will not be required for the Back Brace . The Back Brace is prescribed for the following indication(s); the patient is ambulatory and has weakness of the </w:t>
-      </w:r>
-      <w:r>
-        <w:rPr>
-          <w:w w:val="105"/>
-        </w:rPr>
-        <w:t>_</w:t>
+        <w:t xml:space="preserve"> </w:t>
+      </w:r>
+      <w:r>
+        <w:rPr>
+          <w:w w:val="105"/>
+        </w:rPr>
+        <w:t xml:space="preserve">pain in more than one plane. Adjustments   and assistance with ﬁtting and sizing will not be required for the </w:t>
+      </w:r>
+      <w:r>
+        <w:rPr>
+          <w:w w:val="105"/>
+        </w:rPr>
+        <w:fldChar w:fldCharType="begin"/>
+      </w:r>
+      <w:r>
+        <w:rPr>
+          <w:w w:val="105"/>
+        </w:rPr>
+        <w:instrText xml:space="preserve"> DOCPROPERTY  HCPCSProduct  \* MERGEFORMAT </w:instrText>
+      </w:r>
+      <w:r>
+        <w:rPr>
+          <w:w w:val="105"/>
+        </w:rPr>
+        <w:fldChar w:fldCharType="separate"/>
+      </w:r>
+      <w:r>
+        <w:rPr>
+          <w:w w:val="105"/>
+        </w:rPr>
+        <w:t>43</w:t>
+      </w:r>
+      <w:r>
+        <w:rPr>
+          <w:w w:val="105"/>
+        </w:rPr>
+        <w:fldChar w:fldCharType="end"/>
+      </w:r>
+      <w:r>
+        <w:rPr>
+          <w:w w:val="105"/>
+        </w:rPr>
+        <w:t xml:space="preserve"> . The </w:t>
+      </w:r>
+      <w:r>
+        <w:rPr>
+          <w:w w:val="105"/>
+        </w:rPr>
+        <w:fldChar w:fldCharType="begin"/>
+      </w:r>
+      <w:r>
+        <w:rPr>
+          <w:w w:val="105"/>
+        </w:rPr>
+        <w:instrText xml:space="preserve"> DOCPROPERTY  HCPCSProduct  \* MERGEFORMAT </w:instrText>
+      </w:r>
+      <w:r>
+        <w:rPr>
+          <w:w w:val="105"/>
+        </w:rPr>
+        <w:fldChar w:fldCharType="separate"/>
+      </w:r>
+      <w:r>
+        <w:rPr>
+          <w:w w:val="105"/>
+        </w:rPr>
+        <w:t>43</w:t>
+      </w:r>
+      <w:r>
+        <w:rPr>
+          <w:w w:val="105"/>
+        </w:rPr>
+        <w:fldChar w:fldCharType="end"/>
+      </w:r>
+      <w:r>
+        <w:rPr>
+          <w:w w:val="105"/>
+        </w:rPr>
+        <w:t xml:space="preserve"> is prescribed for the following indication(s); the patient is ambulatory and has weakness of the </w:t>
       </w:r>
       <w:r>
         <w:rPr>
@@ -1806,7 +2013,7 @@
         <w:rPr>
           <w:w w:val="105"/>
         </w:rPr>
-        <w:t xml:space="preserve">_ </w:t>
+        <w:t xml:space="preserve"> </w:t>
       </w:r>
       <w:r>
         <w:rPr>
@@ -1858,7 +2065,37 @@
         <w:rPr>
           <w:w w:val="105"/>
         </w:rPr>
-        <w:t>Lower Back pain m51.37 other intervertebral disc degeneration, lumbosacral region, m54.5 low back pain, g89.4 chronic pain, .</w:t>
+        <w:fldChar w:fldCharType="begin"/>
+      </w:r>
+      <w:r>
+        <w:rPr>
+          <w:w w:val="105"/>
+        </w:rPr>
+        <w:instrText xml:space="preserve"> DOCPROPERTY  ICDCode  \* MERGEFORMAT </w:instrText>
+      </w:r>
+      <w:r>
+        <w:rPr>
+          <w:w w:val="105"/>
+        </w:rPr>
+        <w:fldChar w:fldCharType="separate"/>
+      </w:r>
+      <w:r>
+        <w:rPr>
+          <w:w w:val="105"/>
+        </w:rPr>
+        <w:t>46</w:t>
+      </w:r>
+      <w:r>
+        <w:rPr>
+          <w:w w:val="105"/>
+        </w:rPr>
+        <w:fldChar w:fldCharType="end"/>
+      </w:r>
+      <w:r>
+        <w:rPr>
+          <w:w w:val="105"/>
+        </w:rPr>
+        <w:t xml:space="preserve"> .</w:t>
       </w:r>
     </w:p>
     <w:p>
@@ -1907,12 +2144,6 @@
         <w:rPr>
           <w:w w:val="105"/>
         </w:rPr>
-        <w:t>_</w:t>
-      </w:r>
-      <w:r>
-        <w:rPr>
-          <w:w w:val="105"/>
-        </w:rPr>
         <w:fldChar w:fldCharType="begin"/>
       </w:r>
       <w:r>
@@ -1943,24 +2174,12 @@
         <w:rPr>
           <w:w w:val="105"/>
         </w:rPr>
-        <w:t>_</w:t>
-      </w:r>
-      <w:r>
-        <w:rPr>
-          <w:w w:val="105"/>
-        </w:rPr>
         <w:t xml:space="preserve"> and evaluation of their condition, I am ordering the following for the </w:t>
       </w:r>
       <w:r>
         <w:rPr>
           <w:w w:val="105"/>
         </w:rPr>
-        <w:t>_</w:t>
-      </w:r>
-      <w:r>
-        <w:rPr>
-          <w:w w:val="105"/>
-        </w:rPr>
         <w:fldChar w:fldCharType="begin"/>
       </w:r>
       <w:r>
@@ -1991,13 +2210,79 @@
         <w:rPr>
           <w:w w:val="105"/>
         </w:rPr>
-        <w:t>_</w:t>
-      </w:r>
-      <w:r>
-        <w:rPr>
-          <w:w w:val="105"/>
-        </w:rPr>
-        <w:t xml:space="preserve">: Back Brace -  L0650 (Lumbar-sacral orthosis. Sagittal control with rigid anterior and posterior panels, posterior panels, posterior extends from Sacrococcygeal  junction to the T-9 vertebra, lateral strength, with rigid lateral panels, prefabricated and oﬀ the shelf. Custom ﬁtting of the orthosis is not required and  the patient or an assisting care giver can apply the prescribed orthotic device with minimal self- adjusting.) , the patient has been advised to use the device for </w:t>
+        <w:t xml:space="preserve">: </w:t>
+      </w:r>
+      <w:r>
+        <w:rPr>
+          <w:w w:val="105"/>
+        </w:rPr>
+        <w:fldChar w:fldCharType="begin"/>
+      </w:r>
+      <w:r>
+        <w:rPr>
+          <w:w w:val="105"/>
+        </w:rPr>
+        <w:instrText xml:space="preserve"> DOCPROPERTY  HCPCSProduct  \* MERGEFORMAT </w:instrText>
+      </w:r>
+      <w:r>
+        <w:rPr>
+          <w:w w:val="105"/>
+        </w:rPr>
+        <w:fldChar w:fldCharType="separate"/>
+      </w:r>
+      <w:r>
+        <w:rPr>
+          <w:w w:val="105"/>
+        </w:rPr>
+        <w:t>43</w:t>
+      </w:r>
+      <w:r>
+        <w:rPr>
+          <w:w w:val="105"/>
+        </w:rPr>
+        <w:fldChar w:fldCharType="end"/>
+      </w:r>
+      <w:r>
+        <w:rPr>
+          <w:w w:val="105"/>
+        </w:rPr>
+        <w:t xml:space="preserve"> -  </w:t>
+      </w:r>
+      <w:r>
+        <w:rPr>
+          <w:w w:val="105"/>
+        </w:rPr>
+        <w:fldChar w:fldCharType="begin"/>
+      </w:r>
+      <w:r>
+        <w:rPr>
+          <w:w w:val="105"/>
+        </w:rPr>
+        <w:instrText xml:space="preserve"> DOCPROPERTY  ICDDescription  \* MERGEFORMAT </w:instrText>
+      </w:r>
+      <w:r>
+        <w:rPr>
+          <w:w w:val="105"/>
+        </w:rPr>
+        <w:fldChar w:fldCharType="separate"/>
+      </w:r>
+      <w:r>
+        <w:rPr>
+          <w:w w:val="105"/>
+        </w:rPr>
+        <w:t>47</w:t>
+      </w:r>
+      <w:r>
+        <w:rPr>
+          <w:w w:val="105"/>
+        </w:rPr>
+        <w:fldChar w:fldCharType="end"/>
+      </w:r>
+      <w:r>
+        <w:rPr>
+          <w:w w:val="105"/>
+        </w:rPr>
+        <w:t xml:space="preserve"> , the patient has been advised to use the device for </w:t>
       </w:r>
       <w:r>
         <w:rPr>
@@ -2017,13 +2302,48 @@
           <w:spacing w:val="2"/>
           <w:w w:val="105"/>
         </w:rPr>
-        <w:t xml:space="preserve">their Lower </w:t>
-      </w:r>
-      <w:r>
-        <w:rPr>
-          <w:w w:val="105"/>
-        </w:rPr>
-        <w:t xml:space="preserve">Back pain as needed for </w:t>
+        <w:t xml:space="preserve">their </w:t>
+      </w:r>
+      <w:r>
+        <w:rPr>
+          <w:spacing w:val="2"/>
+          <w:w w:val="105"/>
+        </w:rPr>
+        <w:fldChar w:fldCharType="begin"/>
+      </w:r>
+      <w:r>
+        <w:rPr>
+          <w:spacing w:val="2"/>
+          <w:w w:val="105"/>
+        </w:rPr>
+        <w:instrText xml:space="preserve"> DOCPROPERTY  PainChart  \* MERGEFORMAT </w:instrText>
+      </w:r>
+      <w:r>
+        <w:rPr>
+          <w:spacing w:val="2"/>
+          <w:w w:val="105"/>
+        </w:rPr>
+        <w:fldChar w:fldCharType="separate"/>
+      </w:r>
+      <w:r>
+        <w:rPr>
+          <w:spacing w:val="2"/>
+          <w:w w:val="105"/>
+        </w:rPr>
+        <w:t>13</w:t>
+      </w:r>
+      <w:r>
+        <w:rPr>
+          <w:spacing w:val="2"/>
+          <w:w w:val="105"/>
+        </w:rPr>
+        <w:fldChar w:fldCharType="end"/>
+      </w:r>
+      <w:r>
+        <w:rPr>
+          <w:w w:val="105"/>
+        </w:rPr>
+        <w:t xml:space="preserve"> pain as needed for </w:t>
       </w:r>
       <w:r>
         <w:rPr>
@@ -2119,12 +2439,6 @@
         <w:rPr>
           <w:w w:val="105"/>
         </w:rPr>
-        <w:t>_</w:t>
-      </w:r>
-      <w:r>
-        <w:rPr>
-          <w:w w:val="105"/>
-        </w:rPr>
         <w:fldChar w:fldCharType="begin"/>
       </w:r>
       <w:r>
@@ -2150,12 +2464,6 @@
           <w:w w:val="105"/>
         </w:rPr>
         <w:fldChar w:fldCharType="end"/>
-      </w:r>
-      <w:r>
-        <w:rPr>
-          <w:w w:val="105"/>
-        </w:rPr>
-        <w:t>_</w:t>
       </w:r>
       <w:r>
         <w:rPr>
@@ -2182,24 +2490,54 @@
         <w:rPr>
           <w:w w:val="110"/>
         </w:rPr>
-        <w:t xml:space="preserve">I believe the L0650 will beneﬁt </w:t>
+        <w:t xml:space="preserve">I believe the </w:t>
       </w:r>
       <w:r>
         <w:rPr>
           <w:w w:val="110"/>
         </w:rPr>
-        <w:t>_</w:t>
+        <w:fldChar w:fldCharType="begin"/>
       </w:r>
       <w:r>
         <w:rPr>
           <w:w w:val="110"/>
         </w:rPr>
-        <w:fldChar w:fldCharType="begin"/>
+        <w:instrText xml:space="preserve"> DOCPROPERTY  HCPCSCode  \* MERGEFORMAT </w:instrText>
       </w:r>
       <w:r>
         <w:rPr>
           <w:w w:val="110"/>
         </w:rPr>
+        <w:fldChar w:fldCharType="separate"/>
+      </w:r>
+      <w:r>
+        <w:rPr>
+          <w:w w:val="110"/>
+        </w:rPr>
+        <w:t>42</w:t>
+      </w:r>
+      <w:r>
+        <w:rPr>
+          <w:w w:val="110"/>
+        </w:rPr>
+        <w:fldChar w:fldCharType="end"/>
+      </w:r>
+      <w:r>
+        <w:rPr>
+          <w:w w:val="110"/>
+        </w:rPr>
+        <w:t xml:space="preserve"> will beneﬁt </w:t>
+      </w:r>
+      <w:r>
+        <w:rPr>
+          <w:w w:val="110"/>
+        </w:rPr>
+        <w:fldChar w:fldCharType="begin"/>
+      </w:r>
+      <w:r>
+        <w:rPr>
+          <w:w w:val="110"/>
+        </w:rPr>
         <w:instrText xml:space="preserve"> DOCPROPERTY  PatientName  \* MERGEFORMAT </w:instrText>
       </w:r>
       <w:r>
@@ -2219,12 +2557,6 @@
           <w:w w:val="110"/>
         </w:rPr>
         <w:fldChar w:fldCharType="end"/>
-      </w:r>
-      <w:r>
-        <w:rPr>
-          <w:w w:val="110"/>
-        </w:rPr>
-        <w:t>_</w:t>
       </w:r>
       <w:r>
         <w:rPr>
@@ -2271,12 +2603,6 @@
         <w:rPr>
           <w:w w:val="105"/>
         </w:rPr>
-        <w:t>_</w:t>
-      </w:r>
-      <w:r>
-        <w:rPr>
-          <w:w w:val="105"/>
-        </w:rPr>
         <w:fldChar w:fldCharType="begin"/>
       </w:r>
       <w:r>
@@ -2307,7 +2633,7 @@
         <w:rPr>
           <w:w w:val="105"/>
         </w:rPr>
-        <w:t xml:space="preserve">_ </w:t>
+        <w:t xml:space="preserve"> </w:t>
       </w:r>
       <w:r>
         <w:rPr>
@@ -2446,19 +2772,12 @@
         <w:rPr>
           <w:w w:val="105"/>
         </w:rPr>
-        <w:lastRenderedPageBreak/>
         <w:t xml:space="preserve">Our telephone number has been provided to </w:t>
       </w:r>
       <w:r>
         <w:rPr>
           <w:w w:val="105"/>
         </w:rPr>
-        <w:t>_</w:t>
-      </w:r>
-      <w:r>
-        <w:rPr>
-          <w:w w:val="105"/>
-        </w:rPr>
         <w:fldChar w:fldCharType="begin"/>
       </w:r>
       <w:r>
@@ -2489,13 +2808,21 @@
         <w:rPr>
           <w:w w:val="105"/>
         </w:rPr>
-        <w:t>_</w:t>
-      </w:r>
-      <w:r>
-        <w:rPr>
-          <w:w w:val="105"/>
-        </w:rPr>
-        <w:t xml:space="preserve"> in case there are follow up questions for his use and/or adjustment directions from our oﬃces. I have also recommended for the patient to speak with their primary care Physician in the near future as part of their ongoing plan of care.</w:t>
+        <w:t xml:space="preserve"> in case there are follow up questions for his use and/or adjustment directions from our oﬃces. I have also recommended for the patient to speak with their primary care Physician </w:t>
+      </w:r>
+      <w:proofErr w:type="gramStart"/>
+      <w:r>
+        <w:rPr>
+          <w:w w:val="105"/>
+        </w:rPr>
+        <w:t>in the near future</w:t>
+      </w:r>
+      <w:proofErr w:type="gramEnd"/>
+      <w:r>
+        <w:rPr>
+          <w:w w:val="105"/>
+        </w:rPr>
+        <w:t xml:space="preserve"> as part of their ongoing plan of care.</w:t>
       </w:r>
     </w:p>
     <w:p>
@@ -2526,7 +2853,43 @@
         <w:rPr>
           <w:w w:val="105"/>
         </w:rPr>
-        <w:t>I, Dr. Colleen Browne, verify and conﬁrm this order for the above-named patient, and certify that I have personally performed the assessment of the patient for the prescribed treatment and device and verify that it is reasonably and medically necessary, according to accepted standards of medical practice within the community, for this patient’s medical condition.</w:t>
+        <w:t xml:space="preserve">I, </w:t>
+      </w:r>
+      <w:r>
+        <w:rPr>
+          <w:w w:val="105"/>
+        </w:rPr>
+        <w:fldChar w:fldCharType="begin"/>
+      </w:r>
+      <w:r>
+        <w:rPr>
+          <w:w w:val="105"/>
+        </w:rPr>
+        <w:instrText xml:space="preserve"> DOCPROPERTY  PhyName  \* MERGEFORMAT </w:instrText>
+      </w:r>
+      <w:r>
+        <w:rPr>
+          <w:w w:val="105"/>
+        </w:rPr>
+        <w:fldChar w:fldCharType="separate"/>
+      </w:r>
+      <w:r>
+        <w:rPr>
+          <w:w w:val="105"/>
+        </w:rPr>
+        <w:t>26</w:t>
+      </w:r>
+      <w:r>
+        <w:rPr>
+          <w:w w:val="105"/>
+        </w:rPr>
+        <w:fldChar w:fldCharType="end"/>
+      </w:r>
+      <w:r>
+        <w:rPr>
+          <w:w w:val="105"/>
+        </w:rPr>
+        <w:t>, verify and conﬁrm this order for the above-named patient, and certify that I have personally performed the assessment of the patient for the prescribed treatment and device and verify that it is reasonably and medically necessary, according to accepted standards of medical practice within the community, for this patient’s medical condition.</w:t>
       </w:r>
     </w:p>
     <w:p>
@@ -2567,6 +2930,9 @@
         <w:pStyle w:val="BodyText"/>
         <w:spacing w:line="218" w:lineRule="auto"/>
         <w:ind w:left="4656" w:right="786"/>
+        <w:rPr>
+          <w:w w:val="105"/>
+        </w:rPr>
       </w:pPr>
       <w:r>
         <w:rPr>
@@ -2952,7 +3318,157 @@
           <w:rFonts w:hint="eastAsia"/>
           <w:w w:val="105"/>
         </w:rPr>
-        <w:t>Electronically Signed and Dated: Wednesday, April 17, 2019 03:07:20 PM. Colleen Browne, NPI: 1780777482</w:t>
+        <w:t xml:space="preserve">Electronically Signed and Dated: </w:t>
+      </w:r>
+    </w:p>
+    <w:p>
+      <w:pPr>
+        <w:pStyle w:val="BodyText"/>
+        <w:spacing w:line="218" w:lineRule="auto"/>
+        <w:ind w:left="4656" w:right="786"/>
+      </w:pPr>
+      <w:r>
+        <w:rPr>
+          <w:w w:val="105"/>
+        </w:rPr>
+        <w:fldChar w:fldCharType="begin"/>
+      </w:r>
+      <w:r>
+        <w:rPr>
+          <w:w w:val="105"/>
+        </w:rPr>
+        <w:instrText xml:space="preserve"> </w:instrText>
+      </w:r>
+      <w:r>
+        <w:rPr>
+          <w:rFonts w:hint="eastAsia"/>
+          <w:w w:val="105"/>
+        </w:rPr>
+        <w:instrText>DOCPROPERTY  SignatureDate  \* MERGEFORMAT</w:instrText>
+      </w:r>
+      <w:r>
+        <w:rPr>
+          <w:w w:val="105"/>
+        </w:rPr>
+        <w:instrText xml:space="preserve"> </w:instrText>
+      </w:r>
+      <w:r>
+        <w:rPr>
+          <w:w w:val="105"/>
+        </w:rPr>
+        <w:fldChar w:fldCharType="separate"/>
+      </w:r>
+      <w:r>
+        <w:rPr>
+          <w:w w:val="105"/>
+        </w:rPr>
+        <w:t>34</w:t>
+      </w:r>
+      <w:r>
+        <w:rPr>
+          <w:w w:val="105"/>
+        </w:rPr>
+        <w:fldChar w:fldCharType="end"/>
+      </w:r>
+      <w:r>
+        <w:rPr>
+          <w:rFonts w:hint="eastAsia"/>
+          <w:w w:val="105"/>
+        </w:rPr>
+        <w:t xml:space="preserve">. </w:t>
+      </w:r>
+      <w:r>
+        <w:rPr>
+          <w:w w:val="105"/>
+        </w:rPr>
+        <w:fldChar w:fldCharType="begin"/>
+      </w:r>
+      <w:r>
+        <w:rPr>
+          <w:w w:val="105"/>
+        </w:rPr>
+        <w:instrText xml:space="preserve"> </w:instrText>
+      </w:r>
+      <w:r>
+        <w:rPr>
+          <w:rFonts w:hint="eastAsia"/>
+          <w:w w:val="105"/>
+        </w:rPr>
+        <w:instrText>DOCPROPERTY  PhyNameNoDr  \* MERGEFORMAT</w:instrText>
+      </w:r>
+      <w:r>
+        <w:rPr>
+          <w:w w:val="105"/>
+        </w:rPr>
+        <w:instrText xml:space="preserve"> </w:instrText>
+      </w:r>
+      <w:r>
+        <w:rPr>
+          <w:w w:val="105"/>
+        </w:rPr>
+        <w:fldChar w:fldCharType="separate"/>
+      </w:r>
+      <w:r>
+        <w:rPr>
+          <w:w w:val="105"/>
+        </w:rPr>
+        <w:t>32</w:t>
+      </w:r>
+      <w:r>
+        <w:rPr>
+          <w:w w:val="105"/>
+        </w:rPr>
+        <w:fldChar w:fldCharType="end"/>
+      </w:r>
+      <w:r>
+        <w:rPr>
+          <w:rFonts w:hint="eastAsia"/>
+          <w:w w:val="105"/>
+        </w:rPr>
+        <w:t xml:space="preserve">, NPI: </w:t>
+      </w:r>
+      <w:r>
+        <w:rPr>
+          <w:w w:val="105"/>
+        </w:rPr>
+        <w:fldChar w:fldCharType="begin"/>
+      </w:r>
+      <w:r>
+        <w:rPr>
+          <w:w w:val="105"/>
+        </w:rPr>
+        <w:instrText xml:space="preserve"> </w:instrText>
+      </w:r>
+      <w:r>
+        <w:rPr>
+          <w:rFonts w:hint="eastAsia"/>
+          <w:w w:val="105"/>
+        </w:rPr>
+        <w:instrText>DOCPROPERTY  PhyNpi  \* MERGEFORMAT</w:instrText>
+      </w:r>
+      <w:r>
+        <w:rPr>
+          <w:w w:val="105"/>
+        </w:rPr>
+        <w:instrText xml:space="preserve"> </w:instrText>
+      </w:r>
+      <w:r>
+        <w:rPr>
+          <w:w w:val="105"/>
+        </w:rPr>
+        <w:fldChar w:fldCharType="separate"/>
+      </w:r>
+      <w:r>
+        <w:rPr>
+          <w:w w:val="105"/>
+        </w:rPr>
+        <w:t>27</w:t>
+      </w:r>
+      <w:r>
+        <w:rPr>
+          <w:w w:val="105"/>
+        </w:rPr>
+        <w:fldChar w:fldCharType="end"/>
       </w:r>
     </w:p>
     <w:p>
@@ -2961,13 +3477,70 @@
         <w:spacing w:line="202" w:lineRule="exact"/>
         <w:ind w:left="4618" w:right="4536"/>
         <w:jc w:val="center"/>
+        <w:rPr>
+          <w:w w:val="105"/>
+        </w:rPr>
       </w:pPr>
       <w:r>
         <w:rPr>
           <w:rFonts w:hint="eastAsia"/>
           <w:w w:val="105"/>
         </w:rPr>
-        <w:t>From IP Address: 71.227.14.16</w:t>
+        <w:t xml:space="preserve">From IP Address: </w:t>
+      </w:r>
+    </w:p>
+    <w:p>
+      <w:pPr>
+        <w:pStyle w:val="BodyText"/>
+        <w:spacing w:line="202" w:lineRule="exact"/>
+        <w:ind w:left="4618" w:right="4536"/>
+        <w:jc w:val="center"/>
+        <w:rPr>
+          <w:w w:val="105"/>
+        </w:rPr>
+      </w:pPr>
+      <w:r>
+        <w:rPr>
+          <w:w w:val="105"/>
+        </w:rPr>
+        <w:fldChar w:fldCharType="begin"/>
+      </w:r>
+      <w:r>
+        <w:rPr>
+          <w:w w:val="105"/>
+        </w:rPr>
+        <w:instrText xml:space="preserve"> </w:instrText>
+      </w:r>
+      <w:r>
+        <w:rPr>
+          <w:rFonts w:hint="eastAsia"/>
+          <w:w w:val="105"/>
+        </w:rPr>
+        <w:instrText>DOCPROPERTY  IP  \* MERGEFORMAT</w:instrText>
+      </w:r>
+      <w:r>
+        <w:rPr>
+          <w:w w:val="105"/>
+        </w:rPr>
+        <w:instrText xml:space="preserve"> </w:instrText>
+      </w:r>
+      <w:r>
+        <w:rPr>
+          <w:w w:val="105"/>
+        </w:rPr>
+        <w:fldChar w:fldCharType="separate"/>
+      </w:r>
+      <w:r>
+        <w:rPr>
+          <w:w w:val="105"/>
+        </w:rPr>
+        <w:t>33</w:t>
+      </w:r>
+      <w:r>
+        <w:rPr>
+          <w:w w:val="105"/>
+        </w:rPr>
+        <w:fldChar w:fldCharType="end"/>
       </w:r>
     </w:p>
     <w:p>
@@ -2975,14 +3548,60 @@
         <w:pStyle w:val="BodyText"/>
         <w:spacing w:before="27"/>
         <w:ind w:left="146"/>
-      </w:pPr>
+        <w:rPr>
+          <w:w w:val="105"/>
+        </w:rPr>
+      </w:pPr>
+      <w:r>
+        <w:rPr>
+          <w:w w:val="105"/>
+        </w:rPr>
+        <w:fldChar w:fldCharType="begin"/>
+      </w:r>
+      <w:r>
+        <w:rPr>
+          <w:w w:val="105"/>
+        </w:rPr>
+        <w:instrText xml:space="preserve"> </w:instrText>
+      </w:r>
       <w:r>
         <w:rPr>
           <w:rFonts w:hint="eastAsia"/>
           <w:w w:val="105"/>
         </w:rPr>
-        <w:t>Colleen Browne</w:t>
-      </w:r>
+        <w:instrText>DOCPROPERTY  PhyNameNoDr  \* MERGEFORMAT</w:instrText>
+      </w:r>
+      <w:r>
+        <w:rPr>
+          <w:w w:val="105"/>
+        </w:rPr>
+        <w:instrText xml:space="preserve"> </w:instrText>
+      </w:r>
+      <w:r>
+        <w:rPr>
+          <w:w w:val="105"/>
+        </w:rPr>
+        <w:fldChar w:fldCharType="separate"/>
+      </w:r>
+      <w:r>
+        <w:rPr>
+          <w:w w:val="105"/>
+        </w:rPr>
+        <w:t>32</w:t>
+      </w:r>
+      <w:r>
+        <w:rPr>
+          <w:w w:val="105"/>
+        </w:rPr>
+        <w:fldChar w:fldCharType="end"/>
+      </w:r>
+    </w:p>
+    <w:p>
+      <w:pPr>
+        <w:pStyle w:val="BodyText"/>
+        <w:spacing w:before="27"/>
+        <w:ind w:left="146"/>
+      </w:pPr>
     </w:p>
     <w:p>
       <w:pPr>
@@ -3030,7 +3649,7 @@
           <w:color w:val="FFFFFF" w:themeColor="background1"/>
           <w:w w:val="105"/>
         </w:rPr>
-        <w:t>Colleen Browne</w:t>
+        <w:t>Colleen Bro</w:t>
       </w:r>
     </w:p>
     <w:p>
@@ -3102,7 +3721,7 @@
         <w:rPr>
           <w:w w:val="105"/>
         </w:rPr>
-        <w:t>Patient: _</w:t>
+        <w:t xml:space="preserve">Patient: </w:t>
       </w:r>
       <w:r>
         <w:rPr>
@@ -3138,7 +3757,7 @@
         <w:rPr>
           <w:w w:val="105"/>
         </w:rPr>
-        <w:t>_ Address:</w:t>
+        <w:t xml:space="preserve"> Address:</w:t>
       </w:r>
       <w:r>
         <w:rPr>
@@ -3151,12 +3770,6 @@
         <w:rPr>
           <w:w w:val="105"/>
         </w:rPr>
-        <w:t>_</w:t>
-      </w:r>
-      <w:r>
-        <w:rPr>
-          <w:w w:val="105"/>
-        </w:rPr>
         <w:fldChar w:fldCharType="begin"/>
       </w:r>
       <w:r>
@@ -3187,7 +3800,7 @@
         <w:rPr>
           <w:w w:val="105"/>
         </w:rPr>
-        <w:t>_  Phone:</w:t>
+        <w:t xml:space="preserve">  Phone:</w:t>
       </w:r>
       <w:r>
         <w:rPr>
@@ -3200,12 +3813,6 @@
         <w:rPr>
           <w:w w:val="105"/>
         </w:rPr>
-        <w:t>_</w:t>
-      </w:r>
-      <w:r>
-        <w:rPr>
-          <w:w w:val="105"/>
-        </w:rPr>
         <w:fldChar w:fldCharType="begin"/>
       </w:r>
       <w:r>
@@ -3231,12 +3838,6 @@
           <w:w w:val="105"/>
         </w:rPr>
         <w:fldChar w:fldCharType="end"/>
-      </w:r>
-      <w:r>
-        <w:rPr>
-          <w:w w:val="105"/>
-        </w:rPr>
-        <w:t>_</w:t>
       </w:r>
     </w:p>
     <w:p>
@@ -3249,7 +3850,7 @@
         <w:rPr>
           <w:w w:val="105"/>
         </w:rPr>
-        <w:t>Weight: _</w:t>
+        <w:t xml:space="preserve">Weight: </w:t>
       </w:r>
       <w:r>
         <w:rPr>
@@ -3285,7 +3886,7 @@
         <w:rPr>
           <w:w w:val="105"/>
         </w:rPr>
-        <w:t>_ lbs.</w:t>
+        <w:t xml:space="preserve"> lbs.</w:t>
       </w:r>
     </w:p>
     <w:p>
@@ -3299,7 +3900,7 @@
         <w:rPr>
           <w:w w:val="105"/>
         </w:rPr>
-        <w:t>Height: _</w:t>
+        <w:t xml:space="preserve">Height: </w:t>
       </w:r>
       <w:r>
         <w:rPr>
@@ -3335,7 +3936,7 @@
         <w:rPr>
           <w:w w:val="105"/>
         </w:rPr>
-        <w:t xml:space="preserve">_ Shoe Size: </w:t>
+        <w:t xml:space="preserve"> Shoe Size: </w:t>
       </w:r>
       <w:r>
         <w:rPr>
@@ -3380,12 +3981,8 @@
         </w:rPr>
         <w:t xml:space="preserve"> </w:t>
       </w:r>
-      <w:r>
-        <w:rPr>
-          <w:w w:val="105"/>
-        </w:rPr>
-        <w:t>_</w:t>
-      </w:r>
+      <w:bookmarkStart w:id="0" w:name="_GoBack"/>
+      <w:bookmarkEnd w:id="0"/>
       <w:r>
         <w:rPr>
           <w:w w:val="105"/>
@@ -3415,12 +4012,6 @@
           <w:w w:val="105"/>
         </w:rPr>
         <w:fldChar w:fldCharType="end"/>
-      </w:r>
-      <w:r>
-        <w:rPr>
-          <w:w w:val="105"/>
-        </w:rPr>
-        <w:t>_</w:t>
       </w:r>
       <w:r>
         <w:rPr>
@@ -3444,15 +4035,22 @@
         <w:jc w:val="center"/>
       </w:pPr>
       <w:r>
-        <w:t>DOB: _</w:t>
-      </w:r>
-      <w:fldSimple w:instr=" DOCPROPERTY  Dob  \* MERGEFORMAT ">
-        <w:r>
-          <w:t>7</w:t>
-        </w:r>
-      </w:fldSimple>
-      <w:r>
-        <w:t>_</w:t>
+        <w:t xml:space="preserve">DOB: </w:t>
+      </w:r>
+      <w:r>
+        <w:fldChar w:fldCharType="begin"/>
+      </w:r>
+      <w:r>
+        <w:instrText xml:space="preserve"> DOCPROPERTY  Dob  \* MERGEFORMAT </w:instrText>
+      </w:r>
+      <w:r>
+        <w:fldChar w:fldCharType="separate"/>
+      </w:r>
+      <w:r>
+        <w:t>7</w:t>
+      </w:r>
+      <w:r>
+        <w:fldChar w:fldCharType="end"/>
       </w:r>
     </w:p>
     <w:p>
@@ -3466,7 +4064,7 @@
         <w:rPr>
           <w:w w:val="105"/>
         </w:rPr>
-        <w:t>Gender: _</w:t>
+        <w:t xml:space="preserve">Gender: </w:t>
       </w:r>
       <w:r>
         <w:rPr>
@@ -3497,12 +4095,6 @@
           <w:w w:val="105"/>
         </w:rPr>
         <w:fldChar w:fldCharType="end"/>
-      </w:r>
-      <w:r>
-        <w:rPr>
-          <w:w w:val="105"/>
-        </w:rPr>
-        <w:t>_</w:t>
       </w:r>
     </w:p>
     <w:p>
@@ -3604,6 +4196,73 @@
         </w:rPr>
         <w:fldChar w:fldCharType="end"/>
       </w:r>
+      <w:r>
+        <w:rPr>
+          <w:rFonts w:ascii="Arial"/>
+          <w:b/>
+          <w:w w:val="110"/>
+          <w:sz w:val="18"/>
+        </w:rPr>
+        <w:tab/>
+      </w:r>
+    </w:p>
+    <w:p>
+      <w:pPr>
+        <w:spacing w:before="13" w:line="254" w:lineRule="auto"/>
+        <w:ind w:left="2017" w:right="112" w:firstLine="720"/>
+        <w:jc w:val="both"/>
+        <w:rPr>
+          <w:rFonts w:ascii="Arial"/>
+          <w:b/>
+          <w:w w:val="110"/>
+          <w:sz w:val="18"/>
+        </w:rPr>
+      </w:pPr>
+      <w:r>
+        <w:rPr>
+          <w:rFonts w:ascii="Arial"/>
+          <w:b/>
+          <w:w w:val="110"/>
+          <w:sz w:val="18"/>
+        </w:rPr>
+        <w:fldChar w:fldCharType="begin"/>
+      </w:r>
+      <w:r>
+        <w:rPr>
+          <w:rFonts w:ascii="Arial"/>
+          <w:b/>
+          <w:w w:val="110"/>
+          <w:sz w:val="18"/>
+        </w:rPr>
+        <w:instrText xml:space="preserve"> DOCPROPERTY  PhyName  \* MERGEFORMAT </w:instrText>
+      </w:r>
+      <w:r>
+        <w:rPr>
+          <w:rFonts w:ascii="Arial"/>
+          <w:b/>
+          <w:w w:val="110"/>
+          <w:sz w:val="18"/>
+        </w:rPr>
+        <w:fldChar w:fldCharType="separate"/>
+      </w:r>
+      <w:r>
+        <w:rPr>
+          <w:rFonts w:ascii="Arial"/>
+          <w:b/>
+          <w:w w:val="110"/>
+          <w:sz w:val="18"/>
+        </w:rPr>
+        <w:t>26</w:t>
+      </w:r>
+      <w:r>
+        <w:rPr>
+          <w:rFonts w:ascii="Arial"/>
+          <w:b/>
+          <w:w w:val="110"/>
+          <w:sz w:val="18"/>
+        </w:rPr>
+        <w:fldChar w:fldCharType="end"/>
+      </w:r>
     </w:p>
     <w:p>
       <w:pPr>
@@ -3613,6 +4272,7 @@
         <w:rPr>
           <w:rFonts w:ascii="Arial"/>
           <w:b/>
+          <w:w w:val="110"/>
           <w:sz w:val="18"/>
         </w:rPr>
       </w:pPr>
@@ -3623,17 +4283,7 @@
           <w:w w:val="110"/>
           <w:sz w:val="18"/>
         </w:rPr>
-        <w:t>Dr. Colleen</w:t>
-      </w:r>
-      <w:r>
-        <w:rPr>
-          <w:rFonts w:ascii="Arial"/>
-          <w:b/>
-          <w:spacing w:val="-41"/>
-          <w:w w:val="110"/>
-          <w:sz w:val="18"/>
-        </w:rPr>
-        <w:t xml:space="preserve"> </w:t>
+        <w:t xml:space="preserve"> NPI: </w:t>
       </w:r>
       <w:r>
         <w:rPr>
@@ -3642,7 +4292,64 @@
           <w:w w:val="110"/>
           <w:sz w:val="18"/>
         </w:rPr>
-        <w:t>Browne NPI: 1780777482 DEA:</w:t>
+        <w:fldChar w:fldCharType="begin"/>
+      </w:r>
+      <w:r>
+        <w:rPr>
+          <w:rFonts w:ascii="Arial"/>
+          <w:b/>
+          <w:w w:val="110"/>
+          <w:sz w:val="18"/>
+        </w:rPr>
+        <w:instrText xml:space="preserve"> DOCPROPERTY  PhyNpi  \* MERGEFORMAT </w:instrText>
+      </w:r>
+      <w:r>
+        <w:rPr>
+          <w:rFonts w:ascii="Arial"/>
+          <w:b/>
+          <w:w w:val="110"/>
+          <w:sz w:val="18"/>
+        </w:rPr>
+        <w:fldChar w:fldCharType="separate"/>
+      </w:r>
+      <w:r>
+        <w:rPr>
+          <w:rFonts w:ascii="Arial"/>
+          <w:b/>
+          <w:w w:val="110"/>
+          <w:sz w:val="18"/>
+        </w:rPr>
+        <w:t>27</w:t>
+      </w:r>
+      <w:r>
+        <w:rPr>
+          <w:rFonts w:ascii="Arial"/>
+          <w:b/>
+          <w:w w:val="110"/>
+          <w:sz w:val="18"/>
+        </w:rPr>
+        <w:fldChar w:fldCharType="end"/>
+      </w:r>
+    </w:p>
+    <w:p>
+      <w:pPr>
+        <w:spacing w:before="13" w:line="254" w:lineRule="auto"/>
+        <w:ind w:left="3733" w:right="112" w:hanging="196"/>
+        <w:jc w:val="both"/>
+        <w:rPr>
+          <w:rFonts w:ascii="Arial"/>
+          <w:b/>
+          <w:sz w:val="18"/>
+        </w:rPr>
+      </w:pPr>
+      <w:r>
+        <w:rPr>
+          <w:rFonts w:ascii="Arial"/>
+          <w:b/>
+          <w:w w:val="110"/>
+          <w:sz w:val="18"/>
+        </w:rPr>
+        <w:t xml:space="preserve"> DEA:</w:t>
       </w:r>
       <w:r>
         <w:rPr>
@@ -3661,7 +4368,43 @@
           <w:w w:val="110"/>
           <w:sz w:val="18"/>
         </w:rPr>
-        <w:t>BL5818969</w:t>
+        <w:fldChar w:fldCharType="begin"/>
+      </w:r>
+      <w:r>
+        <w:rPr>
+          <w:rFonts w:ascii="Arial"/>
+          <w:b/>
+          <w:w w:val="110"/>
+          <w:sz w:val="18"/>
+        </w:rPr>
+        <w:instrText xml:space="preserve"> DOCPROPERTY  PhyDea  \* MERGEFORMAT </w:instrText>
+      </w:r>
+      <w:r>
+        <w:rPr>
+          <w:rFonts w:ascii="Arial"/>
+          <w:b/>
+          <w:w w:val="110"/>
+          <w:sz w:val="18"/>
+        </w:rPr>
+        <w:fldChar w:fldCharType="separate"/>
+      </w:r>
+      <w:r>
+        <w:rPr>
+          <w:rFonts w:ascii="Arial"/>
+          <w:b/>
+          <w:w w:val="110"/>
+          <w:sz w:val="18"/>
+        </w:rPr>
+        <w:t>28</w:t>
+      </w:r>
+      <w:r>
+        <w:rPr>
+          <w:rFonts w:ascii="Arial"/>
+          <w:b/>
+          <w:w w:val="110"/>
+          <w:sz w:val="18"/>
+        </w:rPr>
+        <w:fldChar w:fldCharType="end"/>
       </w:r>
     </w:p>
     <w:p>
@@ -3682,17 +4425,7 @@
           <w:w w:val="110"/>
           <w:sz w:val="18"/>
         </w:rPr>
-        <w:t>9343 Butler Road Portland, MI</w:t>
-      </w:r>
-      <w:r>
-        <w:rPr>
-          <w:rFonts w:ascii="Arial"/>
-          <w:b/>
-          <w:spacing w:val="29"/>
-          <w:w w:val="110"/>
-          <w:sz w:val="18"/>
-        </w:rPr>
-        <w:t xml:space="preserve"> </w:t>
+        <w:fldChar w:fldCharType="begin"/>
       </w:r>
       <w:r>
         <w:rPr>
@@ -3701,7 +4434,34 @@
           <w:w w:val="110"/>
           <w:sz w:val="18"/>
         </w:rPr>
-        <w:t>48875</w:t>
+        <w:instrText xml:space="preserve"> DOCPROPERTY  PhyAddress  \* MERGEFORMAT </w:instrText>
+      </w:r>
+      <w:r>
+        <w:rPr>
+          <w:rFonts w:ascii="Arial"/>
+          <w:b/>
+          <w:w w:val="110"/>
+          <w:sz w:val="18"/>
+        </w:rPr>
+        <w:fldChar w:fldCharType="separate"/>
+      </w:r>
+      <w:r>
+        <w:rPr>
+          <w:rFonts w:ascii="Arial"/>
+          <w:b/>
+          <w:w w:val="110"/>
+          <w:sz w:val="18"/>
+        </w:rPr>
+        <w:t>29</w:t>
+      </w:r>
+      <w:r>
+        <w:rPr>
+          <w:rFonts w:ascii="Arial"/>
+          <w:b/>
+          <w:w w:val="110"/>
+          <w:sz w:val="18"/>
+        </w:rPr>
+        <w:fldChar w:fldCharType="end"/>
       </w:r>
     </w:p>
     <w:p>
@@ -3741,7 +4501,43 @@
           <w:w w:val="110"/>
           <w:sz w:val="18"/>
         </w:rPr>
-        <w:t>5179743560</w:t>
+        <w:fldChar w:fldCharType="begin"/>
+      </w:r>
+      <w:r>
+        <w:rPr>
+          <w:rFonts w:ascii="Arial"/>
+          <w:b/>
+          <w:w w:val="110"/>
+          <w:sz w:val="18"/>
+        </w:rPr>
+        <w:instrText xml:space="preserve"> DOCPROPERTY  PhyPhone  \* MERGEFORMAT </w:instrText>
+      </w:r>
+      <w:r>
+        <w:rPr>
+          <w:rFonts w:ascii="Arial"/>
+          <w:b/>
+          <w:w w:val="110"/>
+          <w:sz w:val="18"/>
+        </w:rPr>
+        <w:fldChar w:fldCharType="separate"/>
+      </w:r>
+      <w:r>
+        <w:rPr>
+          <w:rFonts w:ascii="Arial"/>
+          <w:b/>
+          <w:w w:val="110"/>
+          <w:sz w:val="18"/>
+        </w:rPr>
+        <w:t>30</w:t>
+      </w:r>
+      <w:r>
+        <w:rPr>
+          <w:rFonts w:ascii="Arial"/>
+          <w:b/>
+          <w:w w:val="110"/>
+          <w:sz w:val="18"/>
+        </w:rPr>
+        <w:fldChar w:fldCharType="end"/>
       </w:r>
     </w:p>
     <w:p>
@@ -3763,6 +4559,51 @@
           <w:sz w:val="18"/>
         </w:rPr>
         <w:t>Fax:</w:t>
+      </w:r>
+      <w:r>
+        <w:rPr>
+          <w:rFonts w:ascii="Arial"/>
+          <w:b/>
+          <w:w w:val="105"/>
+          <w:sz w:val="18"/>
+        </w:rPr>
+        <w:fldChar w:fldCharType="begin"/>
+      </w:r>
+      <w:r>
+        <w:rPr>
+          <w:rFonts w:ascii="Arial"/>
+          <w:b/>
+          <w:w w:val="105"/>
+          <w:sz w:val="18"/>
+        </w:rPr>
+        <w:instrText xml:space="preserve"> DOCPROPERTY  PhyFax  \* MERGEFORMAT </w:instrText>
+      </w:r>
+      <w:r>
+        <w:rPr>
+          <w:rFonts w:ascii="Arial"/>
+          <w:b/>
+          <w:w w:val="105"/>
+          <w:sz w:val="18"/>
+        </w:rPr>
+        <w:fldChar w:fldCharType="separate"/>
+      </w:r>
+      <w:r>
+        <w:rPr>
+          <w:rFonts w:ascii="Arial"/>
+          <w:b/>
+          <w:w w:val="105"/>
+          <w:sz w:val="18"/>
+        </w:rPr>
+        <w:t>31</w:t>
+      </w:r>
+      <w:r>
+        <w:rPr>
+          <w:rFonts w:ascii="Arial"/>
+          <w:b/>
+          <w:w w:val="105"/>
+          <w:sz w:val="18"/>
+        </w:rPr>
+        <w:fldChar w:fldCharType="end"/>
       </w:r>
     </w:p>
     <w:p>
@@ -3847,7 +4688,37 @@
         <w:rPr>
           <w:w w:val="105"/>
         </w:rPr>
-        <w:t>Lower Back pain.m51.37 other intervertebral disc degeneration, lumbosacral region, m54.5 low back pain, g89.4 chronic pain,</w:t>
+        <w:fldChar w:fldCharType="begin"/>
+      </w:r>
+      <w:r>
+        <w:rPr>
+          <w:w w:val="105"/>
+        </w:rPr>
+        <w:instrText xml:space="preserve"> DOCPROPERTY  ICDCode  \* MERGEFORMAT </w:instrText>
+      </w:r>
+      <w:r>
+        <w:rPr>
+          <w:w w:val="105"/>
+        </w:rPr>
+        <w:fldChar w:fldCharType="separate"/>
+      </w:r>
+      <w:r>
+        <w:rPr>
+          <w:w w:val="105"/>
+        </w:rPr>
+        <w:t>46</w:t>
+      </w:r>
+      <w:r>
+        <w:rPr>
+          <w:w w:val="105"/>
+        </w:rPr>
+        <w:fldChar w:fldCharType="end"/>
+      </w:r>
+      <w:r>
+        <w:rPr>
+          <w:w w:val="105"/>
+        </w:rPr>
+        <w:t>,</w:t>
       </w:r>
     </w:p>
     <w:p>
@@ -3908,12 +4779,6 @@
         <w:rPr>
           <w:w w:val="105"/>
         </w:rPr>
-        <w:t>_</w:t>
-      </w:r>
-      <w:r>
-        <w:rPr>
-          <w:w w:val="105"/>
-        </w:rPr>
         <w:fldChar w:fldCharType="begin"/>
       </w:r>
       <w:r>
@@ -3939,12 +4804,6 @@
           <w:w w:val="105"/>
         </w:rPr>
         <w:fldChar w:fldCharType="end"/>
-      </w:r>
-      <w:r>
-        <w:rPr>
-          <w:w w:val="105"/>
-        </w:rPr>
-        <w:t>_</w:t>
       </w:r>
     </w:p>
     <w:p>
@@ -3971,12 +4830,6 @@
         <w:rPr>
           <w:w w:val="105"/>
         </w:rPr>
-        <w:t>_</w:t>
-      </w:r>
-      <w:r>
-        <w:rPr>
-          <w:w w:val="105"/>
-        </w:rPr>
         <w:fldChar w:fldCharType="begin"/>
       </w:r>
       <w:r>
@@ -4007,7 +4860,7 @@
         <w:rPr>
           <w:w w:val="105"/>
         </w:rPr>
-        <w:t>_ on a 0-10 scale</w:t>
+        <w:t xml:space="preserve"> on a 0-10 scale</w:t>
       </w:r>
     </w:p>
     <w:p>
@@ -4026,7 +4879,43 @@
         <w:rPr>
           <w:w w:val="105"/>
         </w:rPr>
-        <w:t>I, Dr. Colleen Browne, verify and conﬁrm this order for the above-named patient, and certify that I have personally performed the assessment of the patient for the prescribed treatment and device and verify that it is reasonably and medically necessary, according to accepted standards of medical practice within the community, for this patient’s medical condition. I hereby aﬃrm this documentation as part of this patient’s medical record.</w:t>
+        <w:t xml:space="preserve">I, </w:t>
+      </w:r>
+      <w:r>
+        <w:rPr>
+          <w:w w:val="105"/>
+        </w:rPr>
+        <w:fldChar w:fldCharType="begin"/>
+      </w:r>
+      <w:r>
+        <w:rPr>
+          <w:w w:val="105"/>
+        </w:rPr>
+        <w:instrText xml:space="preserve"> DOCPROPERTY  PhyName  \* MERGEFORMAT </w:instrText>
+      </w:r>
+      <w:r>
+        <w:rPr>
+          <w:w w:val="105"/>
+        </w:rPr>
+        <w:fldChar w:fldCharType="separate"/>
+      </w:r>
+      <w:r>
+        <w:rPr>
+          <w:w w:val="105"/>
+        </w:rPr>
+        <w:t>26</w:t>
+      </w:r>
+      <w:r>
+        <w:rPr>
+          <w:w w:val="105"/>
+        </w:rPr>
+        <w:fldChar w:fldCharType="end"/>
+      </w:r>
+      <w:r>
+        <w:rPr>
+          <w:w w:val="105"/>
+        </w:rPr>
+        <w:t>, verify and conﬁrm this order for the above-named patient, and certify that I have personally performed the assessment of the patient for the prescribed treatment and device and verify that it is reasonably and medically necessary, according to accepted standards of medical practice within the community, for this patient’s medical condition. I hereby aﬃrm this documentation as part of this patient’s medical record.</w:t>
       </w:r>
     </w:p>
     <w:p>
@@ -4054,15 +4943,22 @@
         <w:spacing w:line="226" w:lineRule="exact"/>
       </w:pPr>
       <w:r>
-        <w:t>Member ID: _</w:t>
-      </w:r>
-      <w:fldSimple w:instr=" DOCPROPERTY  MemberId  \* MERGEFORMAT ">
-        <w:r>
-          <w:t>10</w:t>
-        </w:r>
-      </w:fldSimple>
-      <w:r>
-        <w:t>_</w:t>
+        <w:t xml:space="preserve">Member ID: </w:t>
+      </w:r>
+      <w:r>
+        <w:fldChar w:fldCharType="begin"/>
+      </w:r>
+      <w:r>
+        <w:instrText xml:space="preserve"> DOCPROPERTY  MedMemberId  \* MERGEFORMAT </w:instrText>
+      </w:r>
+      <w:r>
+        <w:fldChar w:fldCharType="separate"/>
+      </w:r>
+      <w:r>
+        <w:t>37</w:t>
+      </w:r>
+      <w:r>
+        <w:fldChar w:fldCharType="end"/>
       </w:r>
     </w:p>
     <w:p>
@@ -4074,9 +4970,6 @@
         <w:t xml:space="preserve">Insurance Type: </w:t>
       </w:r>
       <w:r>
-        <w:t>_</w:t>
-      </w:r>
-      <w:r>
         <w:fldChar w:fldCharType="begin"/>
       </w:r>
       <w:r>
@@ -4090,9 +4983,6 @@
       </w:r>
       <w:r>
         <w:fldChar w:fldCharType="end"/>
-      </w:r>
-      <w:r>
-        <w:t>_</w:t>
       </w:r>
     </w:p>
     <w:p>
@@ -4119,20 +5009,43 @@
         <w:rPr>
           <w:w w:val="105"/>
         </w:rPr>
-        <w:t>Based on my examination of this patient, I am ordering the following orthosis for the Lower Back:</w:t>
-      </w:r>
-    </w:p>
-    <w:p>
-      <w:pPr>
-        <w:pStyle w:val="BodyText"/>
-        <w:spacing w:before="1" w:line="218" w:lineRule="auto"/>
-        <w:ind w:right="223"/>
-      </w:pPr>
-      <w:r>
-        <w:rPr>
-          <w:w w:val="105"/>
-        </w:rPr>
-        <w:t>L0650 (Lumbar-sacral orthosis. Sagittal control with rigid anterior and posterior panels, posterior panels, posterior extends from Sacrococcygeal junction to the T-9 vertebra, lateral strength, with rigid lateral panels, prefabricated and oﬀ the shelf. Custom ﬁtting of the orthosis is not required and the patient or an assisting care giver can apply the prescribed orthotic device with minimal self- adjusting.)</w:t>
+        <w:t xml:space="preserve">Based on my examination of this patient, I am ordering the following orthosis for the </w:t>
+      </w:r>
+      <w:r>
+        <w:rPr>
+          <w:w w:val="105"/>
+        </w:rPr>
+        <w:fldChar w:fldCharType="begin"/>
+      </w:r>
+      <w:r>
+        <w:rPr>
+          <w:w w:val="105"/>
+        </w:rPr>
+        <w:instrText xml:space="preserve"> DOCPROPERTY  PainChart  \* MERGEFORMAT </w:instrText>
+      </w:r>
+      <w:r>
+        <w:rPr>
+          <w:w w:val="105"/>
+        </w:rPr>
+        <w:fldChar w:fldCharType="separate"/>
+      </w:r>
+      <w:r>
+        <w:rPr>
+          <w:w w:val="105"/>
+        </w:rPr>
+        <w:t>13</w:t>
+      </w:r>
+      <w:r>
+        <w:rPr>
+          <w:w w:val="105"/>
+        </w:rPr>
+        <w:fldChar w:fldCharType="end"/>
+      </w:r>
+      <w:r>
+        <w:rPr>
+          <w:w w:val="105"/>
+        </w:rPr>
+        <w:t>:</w:t>
       </w:r>
     </w:p>
     <w:p>
@@ -4140,6 +5053,36 @@
         <w:pStyle w:val="BodyText"/>
         <w:spacing w:before="11"/>
       </w:pPr>
+      <w:r>
+        <w:rPr>
+          <w:w w:val="105"/>
+        </w:rPr>
+        <w:fldChar w:fldCharType="begin"/>
+      </w:r>
+      <w:r>
+        <w:rPr>
+          <w:w w:val="105"/>
+        </w:rPr>
+        <w:instrText xml:space="preserve"> DOCPROPERTY  ICDDescription  \* MERGEFORMAT </w:instrText>
+      </w:r>
+      <w:r>
+        <w:rPr>
+          <w:w w:val="105"/>
+        </w:rPr>
+        <w:fldChar w:fldCharType="separate"/>
+      </w:r>
+      <w:r>
+        <w:rPr>
+          <w:w w:val="105"/>
+        </w:rPr>
+        <w:t>47</w:t>
+      </w:r>
+      <w:r>
+        <w:rPr>
+          <w:w w:val="105"/>
+        </w:rPr>
+        <w:fldChar w:fldCharType="end"/>
+      </w:r>
     </w:p>
     <w:p>
       <w:pPr>
@@ -4168,7 +5111,31 @@
         <w:rPr>
           <w:w w:val="115"/>
         </w:rPr>
-        <w:t>99 months/lifetime</w:t>
+        <w:fldChar w:fldCharType="begin"/>
+      </w:r>
+      <w:r>
+        <w:rPr>
+          <w:w w:val="115"/>
+        </w:rPr>
+        <w:instrText xml:space="preserve"> DOCPROPERTY  HCPCSDuration  \* MERGEFORMAT </w:instrText>
+      </w:r>
+      <w:r>
+        <w:rPr>
+          <w:w w:val="115"/>
+        </w:rPr>
+        <w:fldChar w:fldCharType="separate"/>
+      </w:r>
+      <w:r>
+        <w:rPr>
+          <w:w w:val="115"/>
+        </w:rPr>
+        <w:t>45</w:t>
+      </w:r>
+      <w:r>
+        <w:rPr>
+          <w:w w:val="115"/>
+        </w:rPr>
+        <w:fldChar w:fldCharType="end"/>
       </w:r>
       <w:r>
         <w:rPr>
@@ -4194,7 +5161,43 @@
         <w:rPr>
           <w:w w:val="105"/>
         </w:rPr>
-        <w:t xml:space="preserve">First date patient is authorized to begin using Back Brace : </w:t>
+        <w:t xml:space="preserve">First date patient is authorized to begin using </w:t>
+      </w:r>
+      <w:r>
+        <w:rPr>
+          <w:w w:val="105"/>
+        </w:rPr>
+        <w:fldChar w:fldCharType="begin"/>
+      </w:r>
+      <w:r>
+        <w:rPr>
+          <w:w w:val="105"/>
+        </w:rPr>
+        <w:instrText xml:space="preserve"> DOCPROPERTY  HCPCSProduct  \* MERGEFORMAT </w:instrText>
+      </w:r>
+      <w:r>
+        <w:rPr>
+          <w:w w:val="105"/>
+        </w:rPr>
+        <w:fldChar w:fldCharType="separate"/>
+      </w:r>
+      <w:r>
+        <w:rPr>
+          <w:w w:val="105"/>
+        </w:rPr>
+        <w:t>43</w:t>
+      </w:r>
+      <w:r>
+        <w:rPr>
+          <w:w w:val="105"/>
+        </w:rPr>
+        <w:fldChar w:fldCharType="end"/>
+      </w:r>
+      <w:r>
+        <w:rPr>
+          <w:w w:val="105"/>
+        </w:rPr>
+        <w:t xml:space="preserve"> : </w:t>
       </w:r>
       <w:r>
         <w:rPr>
@@ -4421,22 +5424,42 @@
           <w:w w:val="105"/>
           <w:sz w:val="18"/>
         </w:rPr>
-        <w:t>To aid in the stabilization of the Lower</w:t>
-      </w:r>
-      <w:r>
-        <w:rPr>
-          <w:spacing w:val="-11"/>
-          <w:w w:val="105"/>
-          <w:sz w:val="18"/>
-        </w:rPr>
-        <w:t xml:space="preserve"> </w:t>
-      </w:r>
-      <w:r>
-        <w:rPr>
-          <w:w w:val="105"/>
-          <w:sz w:val="18"/>
-        </w:rPr>
-        <w:t>Back</w:t>
+        <w:t xml:space="preserve">To aid in the stabilization of the </w:t>
+      </w:r>
+      <w:r>
+        <w:rPr>
+          <w:w w:val="105"/>
+          <w:sz w:val="18"/>
+        </w:rPr>
+        <w:fldChar w:fldCharType="begin"/>
+      </w:r>
+      <w:r>
+        <w:rPr>
+          <w:w w:val="105"/>
+          <w:sz w:val="18"/>
+        </w:rPr>
+        <w:instrText xml:space="preserve"> DOCPROPERTY  PainChart  \* MERGEFORMAT </w:instrText>
+      </w:r>
+      <w:r>
+        <w:rPr>
+          <w:w w:val="105"/>
+          <w:sz w:val="18"/>
+        </w:rPr>
+        <w:fldChar w:fldCharType="separate"/>
+      </w:r>
+      <w:r>
+        <w:rPr>
+          <w:w w:val="105"/>
+          <w:sz w:val="18"/>
+        </w:rPr>
+        <w:t>13</w:t>
+      </w:r>
+      <w:r>
+        <w:rPr>
+          <w:w w:val="105"/>
+          <w:sz w:val="18"/>
+        </w:rPr>
+        <w:fldChar w:fldCharType="end"/>
       </w:r>
     </w:p>
     <w:p>
@@ -4602,7 +5625,35 @@
         <w:rPr>
           <w:w w:val="105"/>
         </w:rPr>
-        <w:t xml:space="preserve">, today for further evaluation and remote examination. Patient advised to f/u with PCP regarding this and other ongoing medical issues. Consultant's n/n provided for future reference, as needed. Patient with understanding of and agreement with plan of care. cdb. </w:t>
+        <w:t xml:space="preserve">, today for further evaluation and remote examination. Patient advised to f/u with PCP regarding this and other ongoing medical issues. Consultant's n/n provided for future reference, as needed. Patient with understanding of </w:t>
+      </w:r>
+      <w:proofErr w:type="spellStart"/>
+      <w:r>
+        <w:rPr>
+          <w:w w:val="105"/>
+        </w:rPr>
+        <w:t>and</w:t>
+      </w:r>
+      <w:proofErr w:type="spellEnd"/>
+      <w:r>
+        <w:rPr>
+          <w:w w:val="105"/>
+        </w:rPr>
+        <w:t xml:space="preserve"> agreement with plan of care. </w:t>
+      </w:r>
+      <w:proofErr w:type="spellStart"/>
+      <w:r>
+        <w:rPr>
+          <w:w w:val="105"/>
+        </w:rPr>
+        <w:t>cdb</w:t>
+      </w:r>
+      <w:proofErr w:type="spellEnd"/>
+      <w:r>
+        <w:rPr>
+          <w:w w:val="105"/>
+        </w:rPr>
+        <w:t xml:space="preserve">. </w:t>
       </w:r>
       <w:r>
         <w:rPr>
@@ -4689,6 +5740,9 @@
         <w:pStyle w:val="BodyText"/>
         <w:spacing w:line="218" w:lineRule="auto"/>
         <w:ind w:left="4656" w:right="786"/>
+        <w:rPr>
+          <w:w w:val="105"/>
+        </w:rPr>
       </w:pPr>
       <w:r>
         <w:rPr>
@@ -5051,7 +6105,157 @@
           <w:rFonts w:hint="eastAsia"/>
           <w:w w:val="105"/>
         </w:rPr>
-        <w:t>Electronically Signed and Dated: Wednesday, April 17, 2019 03:07:20 PM. Colleen Browne, NPI: 1780777482</w:t>
+        <w:t xml:space="preserve">Electronically Signed and Dated: </w:t>
+      </w:r>
+    </w:p>
+    <w:p>
+      <w:pPr>
+        <w:pStyle w:val="BodyText"/>
+        <w:spacing w:line="218" w:lineRule="auto"/>
+        <w:ind w:left="4656" w:right="786"/>
+      </w:pPr>
+      <w:r>
+        <w:rPr>
+          <w:w w:val="105"/>
+        </w:rPr>
+        <w:fldChar w:fldCharType="begin"/>
+      </w:r>
+      <w:r>
+        <w:rPr>
+          <w:w w:val="105"/>
+        </w:rPr>
+        <w:instrText xml:space="preserve"> </w:instrText>
+      </w:r>
+      <w:r>
+        <w:rPr>
+          <w:rFonts w:hint="eastAsia"/>
+          <w:w w:val="105"/>
+        </w:rPr>
+        <w:instrText>DOCPROPERTY  SignatureDate  \* MERGEFORMAT</w:instrText>
+      </w:r>
+      <w:r>
+        <w:rPr>
+          <w:w w:val="105"/>
+        </w:rPr>
+        <w:instrText xml:space="preserve"> </w:instrText>
+      </w:r>
+      <w:r>
+        <w:rPr>
+          <w:w w:val="105"/>
+        </w:rPr>
+        <w:fldChar w:fldCharType="separate"/>
+      </w:r>
+      <w:r>
+        <w:rPr>
+          <w:w w:val="105"/>
+        </w:rPr>
+        <w:t>34</w:t>
+      </w:r>
+      <w:r>
+        <w:rPr>
+          <w:w w:val="105"/>
+        </w:rPr>
+        <w:fldChar w:fldCharType="end"/>
+      </w:r>
+      <w:r>
+        <w:rPr>
+          <w:rFonts w:hint="eastAsia"/>
+          <w:w w:val="105"/>
+        </w:rPr>
+        <w:t xml:space="preserve">. </w:t>
+      </w:r>
+      <w:r>
+        <w:rPr>
+          <w:w w:val="105"/>
+        </w:rPr>
+        <w:fldChar w:fldCharType="begin"/>
+      </w:r>
+      <w:r>
+        <w:rPr>
+          <w:w w:val="105"/>
+        </w:rPr>
+        <w:instrText xml:space="preserve"> </w:instrText>
+      </w:r>
+      <w:r>
+        <w:rPr>
+          <w:rFonts w:hint="eastAsia"/>
+          <w:w w:val="105"/>
+        </w:rPr>
+        <w:instrText>DOCPROPERTY  PhyNameNoDr  \* MERGEFORMAT</w:instrText>
+      </w:r>
+      <w:r>
+        <w:rPr>
+          <w:w w:val="105"/>
+        </w:rPr>
+        <w:instrText xml:space="preserve"> </w:instrText>
+      </w:r>
+      <w:r>
+        <w:rPr>
+          <w:w w:val="105"/>
+        </w:rPr>
+        <w:fldChar w:fldCharType="separate"/>
+      </w:r>
+      <w:r>
+        <w:rPr>
+          <w:w w:val="105"/>
+        </w:rPr>
+        <w:t>32</w:t>
+      </w:r>
+      <w:r>
+        <w:rPr>
+          <w:w w:val="105"/>
+        </w:rPr>
+        <w:fldChar w:fldCharType="end"/>
+      </w:r>
+      <w:r>
+        <w:rPr>
+          <w:rFonts w:hint="eastAsia"/>
+          <w:w w:val="105"/>
+        </w:rPr>
+        <w:t xml:space="preserve">, NPI: </w:t>
+      </w:r>
+      <w:r>
+        <w:rPr>
+          <w:w w:val="105"/>
+        </w:rPr>
+        <w:fldChar w:fldCharType="begin"/>
+      </w:r>
+      <w:r>
+        <w:rPr>
+          <w:w w:val="105"/>
+        </w:rPr>
+        <w:instrText xml:space="preserve"> </w:instrText>
+      </w:r>
+      <w:r>
+        <w:rPr>
+          <w:rFonts w:hint="eastAsia"/>
+          <w:w w:val="105"/>
+        </w:rPr>
+        <w:instrText>DOCPROPERTY  IP  \* MERGEFORMAT</w:instrText>
+      </w:r>
+      <w:r>
+        <w:rPr>
+          <w:w w:val="105"/>
+        </w:rPr>
+        <w:instrText xml:space="preserve"> </w:instrText>
+      </w:r>
+      <w:r>
+        <w:rPr>
+          <w:w w:val="105"/>
+        </w:rPr>
+        <w:fldChar w:fldCharType="separate"/>
+      </w:r>
+      <w:r>
+        <w:rPr>
+          <w:w w:val="105"/>
+        </w:rPr>
+        <w:t>33</w:t>
+      </w:r>
+      <w:r>
+        <w:rPr>
+          <w:w w:val="105"/>
+        </w:rPr>
+        <w:fldChar w:fldCharType="end"/>
       </w:r>
     </w:p>
     <w:p>
@@ -5060,13 +6264,67 @@
         <w:spacing w:line="202" w:lineRule="exact"/>
         <w:ind w:left="4618" w:right="4536"/>
         <w:jc w:val="center"/>
+        <w:rPr>
+          <w:w w:val="105"/>
+        </w:rPr>
       </w:pPr>
       <w:r>
         <w:rPr>
           <w:rFonts w:hint="eastAsia"/>
           <w:w w:val="105"/>
         </w:rPr>
-        <w:t>From IP Address: 71.227.14.16</w:t>
+        <w:t xml:space="preserve">From IP Address: </w:t>
+      </w:r>
+    </w:p>
+    <w:p>
+      <w:pPr>
+        <w:pStyle w:val="BodyText"/>
+        <w:spacing w:line="202" w:lineRule="exact"/>
+        <w:ind w:left="4618" w:right="4536"/>
+        <w:jc w:val="center"/>
+      </w:pPr>
+      <w:r>
+        <w:rPr>
+          <w:w w:val="105"/>
+        </w:rPr>
+        <w:fldChar w:fldCharType="begin"/>
+      </w:r>
+      <w:r>
+        <w:rPr>
+          <w:w w:val="105"/>
+        </w:rPr>
+        <w:instrText xml:space="preserve"> </w:instrText>
+      </w:r>
+      <w:r>
+        <w:rPr>
+          <w:rFonts w:hint="eastAsia"/>
+          <w:w w:val="105"/>
+        </w:rPr>
+        <w:instrText>DOCPROPERTY  IP  \* MERGEFORMAT</w:instrText>
+      </w:r>
+      <w:r>
+        <w:rPr>
+          <w:w w:val="105"/>
+        </w:rPr>
+        <w:instrText xml:space="preserve"> </w:instrText>
+      </w:r>
+      <w:r>
+        <w:rPr>
+          <w:w w:val="105"/>
+        </w:rPr>
+        <w:fldChar w:fldCharType="separate"/>
+      </w:r>
+      <w:r>
+        <w:rPr>
+          <w:w w:val="105"/>
+        </w:rPr>
+        <w:t>33</w:t>
+      </w:r>
+      <w:r>
+        <w:rPr>
+          <w:w w:val="105"/>
+        </w:rPr>
+        <w:fldChar w:fldCharType="end"/>
       </w:r>
     </w:p>
     <w:p>
@@ -5077,10 +6335,46 @@
       </w:pPr>
       <w:r>
         <w:rPr>
+          <w:w w:val="105"/>
+        </w:rPr>
+        <w:fldChar w:fldCharType="begin"/>
+      </w:r>
+      <w:r>
+        <w:rPr>
+          <w:w w:val="105"/>
+        </w:rPr>
+        <w:instrText xml:space="preserve"> </w:instrText>
+      </w:r>
+      <w:r>
+        <w:rPr>
           <w:rFonts w:hint="eastAsia"/>
           <w:w w:val="105"/>
         </w:rPr>
-        <w:t>Colleen Browne</w:t>
+        <w:instrText>DOCPROPERTY  PhyNameNoDr  \* MERGEFORMAT</w:instrText>
+      </w:r>
+      <w:r>
+        <w:rPr>
+          <w:w w:val="105"/>
+        </w:rPr>
+        <w:instrText xml:space="preserve"> </w:instrText>
+      </w:r>
+      <w:r>
+        <w:rPr>
+          <w:w w:val="105"/>
+        </w:rPr>
+        <w:fldChar w:fldCharType="separate"/>
+      </w:r>
+      <w:r>
+        <w:rPr>
+          <w:w w:val="105"/>
+        </w:rPr>
+        <w:t>32</w:t>
+      </w:r>
+      <w:r>
+        <w:rPr>
+          <w:w w:val="105"/>
+        </w:rPr>
+        <w:fldChar w:fldCharType="end"/>
       </w:r>
     </w:p>
     <w:p>
@@ -5142,7 +6436,39 @@
           <w:sz w:val="24"/>
           <w:szCs w:val="24"/>
         </w:rPr>
-        <w:t>Dr. Colleen Browne</w:t>
+        <w:fldChar w:fldCharType="begin"/>
+      </w:r>
+      <w:r>
+        <w:rPr>
+          <w:rFonts w:ascii="Arial" w:hAnsi="Arial" w:cs="Arial"/>
+          <w:sz w:val="24"/>
+          <w:szCs w:val="24"/>
+        </w:rPr>
+        <w:instrText xml:space="preserve"> DOCPROPERTY  PhyName  \* MERGEFORMAT </w:instrText>
+      </w:r>
+      <w:r>
+        <w:rPr>
+          <w:rFonts w:ascii="Arial" w:hAnsi="Arial" w:cs="Arial"/>
+          <w:sz w:val="24"/>
+          <w:szCs w:val="24"/>
+        </w:rPr>
+        <w:fldChar w:fldCharType="separate"/>
+      </w:r>
+      <w:r>
+        <w:rPr>
+          <w:rFonts w:ascii="Arial" w:hAnsi="Arial" w:cs="Arial"/>
+          <w:sz w:val="24"/>
+          <w:szCs w:val="24"/>
+        </w:rPr>
+        <w:t>26</w:t>
+      </w:r>
+      <w:r>
+        <w:rPr>
+          <w:rFonts w:ascii="Arial" w:hAnsi="Arial" w:cs="Arial"/>
+          <w:sz w:val="24"/>
+          <w:szCs w:val="24"/>
+        </w:rPr>
+        <w:fldChar w:fldCharType="end"/>
       </w:r>
     </w:p>
     <w:p>
@@ -5160,7 +6486,47 @@
           <w:sz w:val="24"/>
           <w:szCs w:val="24"/>
         </w:rPr>
-        <w:t>NPI:178077482</w:t>
+        <w:t>NPI:</w:t>
+      </w:r>
+      <w:r>
+        <w:rPr>
+          <w:rFonts w:ascii="Arial" w:hAnsi="Arial" w:cs="Arial"/>
+          <w:sz w:val="24"/>
+          <w:szCs w:val="24"/>
+        </w:rPr>
+        <w:fldChar w:fldCharType="begin"/>
+      </w:r>
+      <w:r>
+        <w:rPr>
+          <w:rFonts w:ascii="Arial" w:hAnsi="Arial" w:cs="Arial"/>
+          <w:sz w:val="24"/>
+          <w:szCs w:val="24"/>
+        </w:rPr>
+        <w:instrText xml:space="preserve"> DOCPROPERTY  PhyNpi  \* MERGEFORMAT </w:instrText>
+      </w:r>
+      <w:r>
+        <w:rPr>
+          <w:rFonts w:ascii="Arial" w:hAnsi="Arial" w:cs="Arial"/>
+          <w:sz w:val="24"/>
+          <w:szCs w:val="24"/>
+        </w:rPr>
+        <w:fldChar w:fldCharType="separate"/>
+      </w:r>
+      <w:r>
+        <w:rPr>
+          <w:rFonts w:ascii="Arial" w:hAnsi="Arial" w:cs="Arial"/>
+          <w:sz w:val="24"/>
+          <w:szCs w:val="24"/>
+        </w:rPr>
+        <w:t>27</w:t>
+      </w:r>
+      <w:r>
+        <w:rPr>
+          <w:rFonts w:ascii="Arial" w:hAnsi="Arial" w:cs="Arial"/>
+          <w:sz w:val="24"/>
+          <w:szCs w:val="24"/>
+        </w:rPr>
+        <w:fldChar w:fldCharType="end"/>
       </w:r>
     </w:p>
     <w:p>
@@ -5178,7 +6544,47 @@
           <w:sz w:val="24"/>
           <w:szCs w:val="24"/>
         </w:rPr>
-        <w:t>DEA:BL5818969</w:t>
+        <w:t>DEA:</w:t>
+      </w:r>
+      <w:r>
+        <w:rPr>
+          <w:rFonts w:ascii="Arial" w:hAnsi="Arial" w:cs="Arial"/>
+          <w:sz w:val="24"/>
+          <w:szCs w:val="24"/>
+        </w:rPr>
+        <w:fldChar w:fldCharType="begin"/>
+      </w:r>
+      <w:r>
+        <w:rPr>
+          <w:rFonts w:ascii="Arial" w:hAnsi="Arial" w:cs="Arial"/>
+          <w:sz w:val="24"/>
+          <w:szCs w:val="24"/>
+        </w:rPr>
+        <w:instrText xml:space="preserve"> DOCPROPERTY  PhyDea  \* MERGEFORMAT </w:instrText>
+      </w:r>
+      <w:r>
+        <w:rPr>
+          <w:rFonts w:ascii="Arial" w:hAnsi="Arial" w:cs="Arial"/>
+          <w:sz w:val="24"/>
+          <w:szCs w:val="24"/>
+        </w:rPr>
+        <w:fldChar w:fldCharType="separate"/>
+      </w:r>
+      <w:r>
+        <w:rPr>
+          <w:rFonts w:ascii="Arial" w:hAnsi="Arial" w:cs="Arial"/>
+          <w:sz w:val="24"/>
+          <w:szCs w:val="24"/>
+        </w:rPr>
+        <w:t>28</w:t>
+      </w:r>
+      <w:r>
+        <w:rPr>
+          <w:rFonts w:ascii="Arial" w:hAnsi="Arial" w:cs="Arial"/>
+          <w:sz w:val="24"/>
+          <w:szCs w:val="24"/>
+        </w:rPr>
+        <w:fldChar w:fldCharType="end"/>
       </w:r>
     </w:p>
     <w:p>
@@ -5196,7 +6602,39 @@
           <w:sz w:val="24"/>
           <w:szCs w:val="24"/>
         </w:rPr>
-        <w:t xml:space="preserve">9343 Butler Road, Portland, MI, 48875 </w:t>
+        <w:fldChar w:fldCharType="begin"/>
+      </w:r>
+      <w:r>
+        <w:rPr>
+          <w:rFonts w:ascii="Arial" w:hAnsi="Arial" w:cs="Arial"/>
+          <w:sz w:val="24"/>
+          <w:szCs w:val="24"/>
+        </w:rPr>
+        <w:instrText xml:space="preserve"> DOCPROPERTY  PhyAddress  \* MERGEFORMAT </w:instrText>
+      </w:r>
+      <w:r>
+        <w:rPr>
+          <w:rFonts w:ascii="Arial" w:hAnsi="Arial" w:cs="Arial"/>
+          <w:sz w:val="24"/>
+          <w:szCs w:val="24"/>
+        </w:rPr>
+        <w:fldChar w:fldCharType="separate"/>
+      </w:r>
+      <w:r>
+        <w:rPr>
+          <w:rFonts w:ascii="Arial" w:hAnsi="Arial" w:cs="Arial"/>
+          <w:sz w:val="24"/>
+          <w:szCs w:val="24"/>
+        </w:rPr>
+        <w:t>29</w:t>
+      </w:r>
+      <w:r>
+        <w:rPr>
+          <w:rFonts w:ascii="Arial" w:hAnsi="Arial" w:cs="Arial"/>
+          <w:sz w:val="24"/>
+          <w:szCs w:val="24"/>
+        </w:rPr>
+        <w:fldChar w:fldCharType="end"/>
       </w:r>
     </w:p>
     <w:p>
@@ -5214,7 +6652,47 @@
           <w:sz w:val="24"/>
           <w:szCs w:val="24"/>
         </w:rPr>
-        <w:t>Phone:5179743560</w:t>
+        <w:t>Phone:</w:t>
+      </w:r>
+      <w:r>
+        <w:rPr>
+          <w:rFonts w:ascii="Arial" w:hAnsi="Arial" w:cs="Arial"/>
+          <w:sz w:val="24"/>
+          <w:szCs w:val="24"/>
+        </w:rPr>
+        <w:fldChar w:fldCharType="begin"/>
+      </w:r>
+      <w:r>
+        <w:rPr>
+          <w:rFonts w:ascii="Arial" w:hAnsi="Arial" w:cs="Arial"/>
+          <w:sz w:val="24"/>
+          <w:szCs w:val="24"/>
+        </w:rPr>
+        <w:instrText xml:space="preserve"> DOCPROPERTY  PhyPhone  \* MERGEFORMAT </w:instrText>
+      </w:r>
+      <w:r>
+        <w:rPr>
+          <w:rFonts w:ascii="Arial" w:hAnsi="Arial" w:cs="Arial"/>
+          <w:sz w:val="24"/>
+          <w:szCs w:val="24"/>
+        </w:rPr>
+        <w:fldChar w:fldCharType="separate"/>
+      </w:r>
+      <w:r>
+        <w:rPr>
+          <w:rFonts w:ascii="Arial" w:hAnsi="Arial" w:cs="Arial"/>
+          <w:sz w:val="24"/>
+          <w:szCs w:val="24"/>
+        </w:rPr>
+        <w:t>30</w:t>
+      </w:r>
+      <w:r>
+        <w:rPr>
+          <w:rFonts w:ascii="Arial" w:hAnsi="Arial" w:cs="Arial"/>
+          <w:sz w:val="24"/>
+          <w:szCs w:val="24"/>
+        </w:rPr>
+        <w:fldChar w:fldCharType="end"/>
       </w:r>
     </w:p>
     <w:p>
@@ -5232,7 +6710,47 @@
           <w:sz w:val="24"/>
           <w:szCs w:val="24"/>
         </w:rPr>
-        <w:t>Fax:-NA-</w:t>
+        <w:t>Fax:</w:t>
+      </w:r>
+      <w:r>
+        <w:rPr>
+          <w:rFonts w:ascii="Arial" w:hAnsi="Arial" w:cs="Arial"/>
+          <w:sz w:val="24"/>
+          <w:szCs w:val="24"/>
+        </w:rPr>
+        <w:fldChar w:fldCharType="begin"/>
+      </w:r>
+      <w:r>
+        <w:rPr>
+          <w:rFonts w:ascii="Arial" w:hAnsi="Arial" w:cs="Arial"/>
+          <w:sz w:val="24"/>
+          <w:szCs w:val="24"/>
+        </w:rPr>
+        <w:instrText xml:space="preserve"> DOCPROPERTY  PhyFax  \* MERGEFORMAT </w:instrText>
+      </w:r>
+      <w:r>
+        <w:rPr>
+          <w:rFonts w:ascii="Arial" w:hAnsi="Arial" w:cs="Arial"/>
+          <w:sz w:val="24"/>
+          <w:szCs w:val="24"/>
+        </w:rPr>
+        <w:fldChar w:fldCharType="separate"/>
+      </w:r>
+      <w:r>
+        <w:rPr>
+          <w:rFonts w:ascii="Arial" w:hAnsi="Arial" w:cs="Arial"/>
+          <w:sz w:val="24"/>
+          <w:szCs w:val="24"/>
+        </w:rPr>
+        <w:t>31</w:t>
+      </w:r>
+      <w:r>
+        <w:rPr>
+          <w:rFonts w:ascii="Arial" w:hAnsi="Arial" w:cs="Arial"/>
+          <w:sz w:val="24"/>
+          <w:szCs w:val="24"/>
+        </w:rPr>
+        <w:fldChar w:fldCharType="end"/>
       </w:r>
     </w:p>
     <w:p>
@@ -6109,7 +7627,47 @@
           <w:sz w:val="24"/>
           <w:szCs w:val="24"/>
         </w:rPr>
-        <w:t>Patient Group:-NA-</w:t>
+        <w:t>Patient Group:</w:t>
+      </w:r>
+      <w:r>
+        <w:rPr>
+          <w:rFonts w:ascii="Arial" w:hAnsi="Arial" w:cs="Arial"/>
+          <w:sz w:val="24"/>
+          <w:szCs w:val="24"/>
+        </w:rPr>
+        <w:fldChar w:fldCharType="begin"/>
+      </w:r>
+      <w:r>
+        <w:rPr>
+          <w:rFonts w:ascii="Arial" w:hAnsi="Arial" w:cs="Arial"/>
+          <w:sz w:val="24"/>
+          <w:szCs w:val="24"/>
+        </w:rPr>
+        <w:instrText xml:space="preserve"> DOCPROPERTY  MedPatientGroup  \* MERGEFORMAT </w:instrText>
+      </w:r>
+      <w:r>
+        <w:rPr>
+          <w:rFonts w:ascii="Arial" w:hAnsi="Arial" w:cs="Arial"/>
+          <w:sz w:val="24"/>
+          <w:szCs w:val="24"/>
+        </w:rPr>
+        <w:fldChar w:fldCharType="separate"/>
+      </w:r>
+      <w:r>
+        <w:rPr>
+          <w:rFonts w:ascii="Arial" w:hAnsi="Arial" w:cs="Arial"/>
+          <w:sz w:val="24"/>
+          <w:szCs w:val="24"/>
+        </w:rPr>
+        <w:t>35</w:t>
+      </w:r>
+      <w:r>
+        <w:rPr>
+          <w:rFonts w:ascii="Arial" w:hAnsi="Arial" w:cs="Arial"/>
+          <w:sz w:val="24"/>
+          <w:szCs w:val="24"/>
+        </w:rPr>
+        <w:fldChar w:fldCharType="end"/>
       </w:r>
     </w:p>
     <w:p>
@@ -6134,7 +7692,47 @@
           <w:sz w:val="24"/>
           <w:szCs w:val="24"/>
         </w:rPr>
-        <w:t>:-NA-</w:t>
+        <w:t>:</w:t>
+      </w:r>
+      <w:r>
+        <w:rPr>
+          <w:rFonts w:ascii="Arial" w:hAnsi="Arial" w:cs="Arial"/>
+          <w:sz w:val="24"/>
+          <w:szCs w:val="24"/>
+        </w:rPr>
+        <w:fldChar w:fldCharType="begin"/>
+      </w:r>
+      <w:r>
+        <w:rPr>
+          <w:rFonts w:ascii="Arial" w:hAnsi="Arial" w:cs="Arial"/>
+          <w:sz w:val="24"/>
+          <w:szCs w:val="24"/>
+        </w:rPr>
+        <w:instrText xml:space="preserve"> DOCPROPERTY  MedPCN  \* MERGEFORMAT </w:instrText>
+      </w:r>
+      <w:r>
+        <w:rPr>
+          <w:rFonts w:ascii="Arial" w:hAnsi="Arial" w:cs="Arial"/>
+          <w:sz w:val="24"/>
+          <w:szCs w:val="24"/>
+        </w:rPr>
+        <w:fldChar w:fldCharType="separate"/>
+      </w:r>
+      <w:r>
+        <w:rPr>
+          <w:rFonts w:ascii="Arial" w:hAnsi="Arial" w:cs="Arial"/>
+          <w:sz w:val="24"/>
+          <w:szCs w:val="24"/>
+        </w:rPr>
+        <w:t>36</w:t>
+      </w:r>
+      <w:r>
+        <w:rPr>
+          <w:rFonts w:ascii="Arial" w:hAnsi="Arial" w:cs="Arial"/>
+          <w:sz w:val="24"/>
+          <w:szCs w:val="24"/>
+        </w:rPr>
+        <w:fldChar w:fldCharType="end"/>
       </w:r>
     </w:p>
     <w:p>
@@ -6167,90 +7765,202 @@
           <w:sz w:val="24"/>
           <w:szCs w:val="24"/>
         </w:rPr>
-        <w:instrText xml:space="preserve"> DOCPROPERTY  MemberId  \* MERGEFORMAT </w:instrText>
-      </w:r>
-      <w:r>
-        <w:rPr>
-          <w:rFonts w:ascii="Arial" w:hAnsi="Arial" w:cs="Arial"/>
-          <w:sz w:val="24"/>
-          <w:szCs w:val="24"/>
-        </w:rPr>
-        <w:fldChar w:fldCharType="separate"/>
-      </w:r>
-      <w:r>
-        <w:rPr>
-          <w:rFonts w:ascii="Arial" w:hAnsi="Arial" w:cs="Arial"/>
-          <w:sz w:val="24"/>
-          <w:szCs w:val="24"/>
-        </w:rPr>
-        <w:t>10</w:t>
-      </w:r>
-      <w:r>
-        <w:rPr>
-          <w:rFonts w:ascii="Arial" w:hAnsi="Arial" w:cs="Arial"/>
-          <w:sz w:val="24"/>
-          <w:szCs w:val="24"/>
-        </w:rPr>
-        <w:fldChar w:fldCharType="end"/>
-      </w:r>
-    </w:p>
-    <w:p>
-      <w:pPr>
-        <w:rPr>
-          <w:rFonts w:ascii="Arial" w:hAnsi="Arial" w:cs="Arial"/>
-          <w:sz w:val="24"/>
-          <w:szCs w:val="24"/>
-        </w:rPr>
-      </w:pPr>
-      <w:r>
-        <w:rPr>
-          <w:rFonts w:ascii="Arial" w:hAnsi="Arial" w:cs="Arial"/>
-          <w:sz w:val="24"/>
-          <w:szCs w:val="24"/>
-        </w:rPr>
-        <w:t>Medicare Subscriber #</w:t>
-      </w:r>
-      <w:r>
-        <w:rPr>
-          <w:rFonts w:ascii="Arial" w:hAnsi="Arial" w:cs="Arial"/>
-          <w:sz w:val="24"/>
-          <w:szCs w:val="24"/>
-        </w:rPr>
-        <w:t>:-NA-</w:t>
-      </w:r>
-    </w:p>
-    <w:p>
-      <w:pPr>
-        <w:rPr>
-          <w:rFonts w:ascii="Arial" w:hAnsi="Arial" w:cs="Arial"/>
-          <w:sz w:val="24"/>
-          <w:szCs w:val="24"/>
-        </w:rPr>
-      </w:pPr>
-      <w:r>
-        <w:rPr>
-          <w:rFonts w:ascii="Arial" w:hAnsi="Arial" w:cs="Arial"/>
-          <w:sz w:val="24"/>
-          <w:szCs w:val="24"/>
-        </w:rPr>
-        <w:t>Secondary/Supplement Insurance Carrier:-NA-</w:t>
-      </w:r>
-    </w:p>
-    <w:p>
-      <w:pPr>
-        <w:rPr>
-          <w:rFonts w:ascii="Arial" w:hAnsi="Arial" w:cs="Arial"/>
-          <w:sz w:val="24"/>
-          <w:szCs w:val="24"/>
-        </w:rPr>
-      </w:pPr>
-      <w:r>
-        <w:rPr>
-          <w:rFonts w:ascii="Arial" w:hAnsi="Arial" w:cs="Arial"/>
-          <w:sz w:val="24"/>
-          <w:szCs w:val="24"/>
-        </w:rPr>
-        <w:t>Subscriber #:-NA-</w:t>
+        <w:instrText xml:space="preserve"> DOCPROPERTY  MedMemberId  \* MERGEFORMAT </w:instrText>
+      </w:r>
+      <w:r>
+        <w:rPr>
+          <w:rFonts w:ascii="Arial" w:hAnsi="Arial" w:cs="Arial"/>
+          <w:sz w:val="24"/>
+          <w:szCs w:val="24"/>
+        </w:rPr>
+        <w:fldChar w:fldCharType="separate"/>
+      </w:r>
+      <w:r>
+        <w:rPr>
+          <w:rFonts w:ascii="Arial" w:hAnsi="Arial" w:cs="Arial"/>
+          <w:sz w:val="24"/>
+          <w:szCs w:val="24"/>
+        </w:rPr>
+        <w:t>37</w:t>
+      </w:r>
+      <w:r>
+        <w:rPr>
+          <w:rFonts w:ascii="Arial" w:hAnsi="Arial" w:cs="Arial"/>
+          <w:sz w:val="24"/>
+          <w:szCs w:val="24"/>
+        </w:rPr>
+        <w:fldChar w:fldCharType="end"/>
+      </w:r>
+    </w:p>
+    <w:p>
+      <w:pPr>
+        <w:rPr>
+          <w:rFonts w:ascii="Arial" w:hAnsi="Arial" w:cs="Arial"/>
+          <w:sz w:val="24"/>
+          <w:szCs w:val="24"/>
+        </w:rPr>
+      </w:pPr>
+      <w:r>
+        <w:rPr>
+          <w:rFonts w:ascii="Arial" w:hAnsi="Arial" w:cs="Arial"/>
+          <w:sz w:val="24"/>
+          <w:szCs w:val="24"/>
+        </w:rPr>
+        <w:t>Medicare Subscriber #:</w:t>
+      </w:r>
+      <w:r>
+        <w:rPr>
+          <w:rFonts w:ascii="Arial" w:hAnsi="Arial" w:cs="Arial"/>
+          <w:sz w:val="24"/>
+          <w:szCs w:val="24"/>
+        </w:rPr>
+        <w:fldChar w:fldCharType="begin"/>
+      </w:r>
+      <w:r>
+        <w:rPr>
+          <w:rFonts w:ascii="Arial" w:hAnsi="Arial" w:cs="Arial"/>
+          <w:sz w:val="24"/>
+          <w:szCs w:val="24"/>
+        </w:rPr>
+        <w:instrText xml:space="preserve"> DOCPROPERTY  MedSubscriber  \* MERGEFORMAT </w:instrText>
+      </w:r>
+      <w:r>
+        <w:rPr>
+          <w:rFonts w:ascii="Arial" w:hAnsi="Arial" w:cs="Arial"/>
+          <w:sz w:val="24"/>
+          <w:szCs w:val="24"/>
+        </w:rPr>
+        <w:fldChar w:fldCharType="separate"/>
+      </w:r>
+      <w:r>
+        <w:rPr>
+          <w:rFonts w:ascii="Arial" w:hAnsi="Arial" w:cs="Arial"/>
+          <w:sz w:val="24"/>
+          <w:szCs w:val="24"/>
+        </w:rPr>
+        <w:t>38</w:t>
+      </w:r>
+      <w:r>
+        <w:rPr>
+          <w:rFonts w:ascii="Arial" w:hAnsi="Arial" w:cs="Arial"/>
+          <w:sz w:val="24"/>
+          <w:szCs w:val="24"/>
+        </w:rPr>
+        <w:fldChar w:fldCharType="end"/>
+      </w:r>
+    </w:p>
+    <w:p>
+      <w:pPr>
+        <w:rPr>
+          <w:rFonts w:ascii="Arial" w:hAnsi="Arial" w:cs="Arial"/>
+          <w:sz w:val="24"/>
+          <w:szCs w:val="24"/>
+        </w:rPr>
+      </w:pPr>
+      <w:r>
+        <w:rPr>
+          <w:rFonts w:ascii="Arial" w:hAnsi="Arial" w:cs="Arial"/>
+          <w:sz w:val="24"/>
+          <w:szCs w:val="24"/>
+        </w:rPr>
+        <w:t>Secondary/Supplement Insurance Carrier:</w:t>
+      </w:r>
+      <w:r>
+        <w:rPr>
+          <w:rFonts w:ascii="Arial" w:hAnsi="Arial" w:cs="Arial"/>
+          <w:sz w:val="24"/>
+          <w:szCs w:val="24"/>
+        </w:rPr>
+        <w:fldChar w:fldCharType="begin"/>
+      </w:r>
+      <w:r>
+        <w:rPr>
+          <w:rFonts w:ascii="Arial" w:hAnsi="Arial" w:cs="Arial"/>
+          <w:sz w:val="24"/>
+          <w:szCs w:val="24"/>
+        </w:rPr>
+        <w:instrText xml:space="preserve"> DOCPROPERTY  MedSecondary  \* MERGEFORMAT </w:instrText>
+      </w:r>
+      <w:r>
+        <w:rPr>
+          <w:rFonts w:ascii="Arial" w:hAnsi="Arial" w:cs="Arial"/>
+          <w:sz w:val="24"/>
+          <w:szCs w:val="24"/>
+        </w:rPr>
+        <w:fldChar w:fldCharType="separate"/>
+      </w:r>
+      <w:r>
+        <w:rPr>
+          <w:rFonts w:ascii="Arial" w:hAnsi="Arial" w:cs="Arial"/>
+          <w:sz w:val="24"/>
+          <w:szCs w:val="24"/>
+        </w:rPr>
+        <w:t>39</w:t>
+      </w:r>
+      <w:r>
+        <w:rPr>
+          <w:rFonts w:ascii="Arial" w:hAnsi="Arial" w:cs="Arial"/>
+          <w:sz w:val="24"/>
+          <w:szCs w:val="24"/>
+        </w:rPr>
+        <w:fldChar w:fldCharType="end"/>
+      </w:r>
+    </w:p>
+    <w:p>
+      <w:pPr>
+        <w:rPr>
+          <w:rFonts w:ascii="Arial" w:hAnsi="Arial" w:cs="Arial"/>
+          <w:sz w:val="24"/>
+          <w:szCs w:val="24"/>
+        </w:rPr>
+      </w:pPr>
+      <w:r>
+        <w:rPr>
+          <w:rFonts w:ascii="Arial" w:hAnsi="Arial" w:cs="Arial"/>
+          <w:sz w:val="24"/>
+          <w:szCs w:val="24"/>
+        </w:rPr>
+        <w:t>Subscriber #:</w:t>
+      </w:r>
+      <w:r>
+        <w:rPr>
+          <w:rFonts w:ascii="Arial" w:hAnsi="Arial" w:cs="Arial"/>
+          <w:sz w:val="24"/>
+          <w:szCs w:val="24"/>
+        </w:rPr>
+        <w:fldChar w:fldCharType="begin"/>
+      </w:r>
+      <w:r>
+        <w:rPr>
+          <w:rFonts w:ascii="Arial" w:hAnsi="Arial" w:cs="Arial"/>
+          <w:sz w:val="24"/>
+          <w:szCs w:val="24"/>
+        </w:rPr>
+        <w:instrText xml:space="preserve"> DOCPROPERTY  MedSecondarySubscriber  \* MERGEFORMAT </w:instrText>
+      </w:r>
+      <w:r>
+        <w:rPr>
+          <w:rFonts w:ascii="Arial" w:hAnsi="Arial" w:cs="Arial"/>
+          <w:sz w:val="24"/>
+          <w:szCs w:val="24"/>
+        </w:rPr>
+        <w:fldChar w:fldCharType="separate"/>
+      </w:r>
+      <w:r>
+        <w:rPr>
+          <w:rFonts w:ascii="Arial" w:hAnsi="Arial" w:cs="Arial"/>
+          <w:sz w:val="24"/>
+          <w:szCs w:val="24"/>
+        </w:rPr>
+        <w:t>40</w:t>
+      </w:r>
+      <w:r>
+        <w:rPr>
+          <w:rFonts w:ascii="Arial" w:hAnsi="Arial" w:cs="Arial"/>
+          <w:sz w:val="24"/>
+          <w:szCs w:val="24"/>
+        </w:rPr>
+        <w:fldChar w:fldCharType="end"/>
       </w:r>
     </w:p>
     <w:p>
@@ -6558,6 +8268,54 @@
           <w:szCs w:val="28"/>
         </w:rPr>
         <w:t>General Intake Notes</w:t>
+      </w:r>
+      <w:r>
+        <w:rPr>
+          <w:rFonts w:ascii="Arial" w:hAnsi="Arial" w:cs="Arial"/>
+          <w:sz w:val="28"/>
+          <w:szCs w:val="28"/>
+        </w:rPr>
+        <w:t xml:space="preserve"> </w:t>
+      </w:r>
+      <w:r>
+        <w:rPr>
+          <w:rFonts w:ascii="Arial" w:hAnsi="Arial" w:cs="Arial"/>
+          <w:sz w:val="28"/>
+          <w:szCs w:val="28"/>
+        </w:rPr>
+        <w:fldChar w:fldCharType="begin"/>
+      </w:r>
+      <w:r>
+        <w:rPr>
+          <w:rFonts w:ascii="Arial" w:hAnsi="Arial" w:cs="Arial"/>
+          <w:sz w:val="28"/>
+          <w:szCs w:val="28"/>
+        </w:rPr>
+        <w:instrText xml:space="preserve"> DOCPROPERTY  GeneralIntakeNotes  \* MERGEFORMAT </w:instrText>
+      </w:r>
+      <w:r>
+        <w:rPr>
+          <w:rFonts w:ascii="Arial" w:hAnsi="Arial" w:cs="Arial"/>
+          <w:sz w:val="28"/>
+          <w:szCs w:val="28"/>
+        </w:rPr>
+        <w:fldChar w:fldCharType="separate"/>
+      </w:r>
+      <w:r>
+        <w:rPr>
+          <w:rFonts w:ascii="Arial" w:hAnsi="Arial" w:cs="Arial"/>
+          <w:sz w:val="28"/>
+          <w:szCs w:val="28"/>
+        </w:rPr>
+        <w:t>41</w:t>
+      </w:r>
+      <w:r>
+        <w:rPr>
+          <w:rFonts w:ascii="Arial" w:hAnsi="Arial" w:cs="Arial"/>
+          <w:sz w:val="28"/>
+          <w:szCs w:val="28"/>
+        </w:rPr>
+        <w:fldChar w:fldCharType="end"/>
       </w:r>
     </w:p>
     <w:p>
@@ -8525,7 +10283,7 @@
 </file>
 
 <file path=customXml/itemProps1.xml><?xml version="1.0" encoding="utf-8"?>
-<ds:datastoreItem xmlns:ds="http://schemas.openxmlformats.org/officeDocument/2006/customXml" ds:itemID="{0C8A019E-ADB2-4E6C-B781-F35B32ED7E15}">
+<ds:datastoreItem xmlns:ds="http://schemas.openxmlformats.org/officeDocument/2006/customXml" ds:itemID="{FEA3BE23-5ADB-47CB-A0FF-FB530827198B}">
   <ds:schemaRefs>
     <ds:schemaRef ds:uri="http://schemas.openxmlformats.org/officeDocument/2006/bibliography"/>
   </ds:schemaRefs>

</xml_diff>

<commit_message>
Creating an integration test that will create a document, and output a url that you can will be able to plugin and see the word doc
</commit_message>
<xml_diff>
--- a/dotnet/PhysiciansReach/PR.Export/Documents/BLANK_EXAM_NOTE.docx
+++ b/dotnet/PhysiciansReach/PR.Export/Documents/BLANK_EXAM_NOTE.docx
@@ -24,6 +24,7 @@
       <w:pPr>
         <w:pStyle w:val="BodyText"/>
         <w:spacing w:before="8"/>
+        <w:jc w:val="center"/>
         <w:rPr>
           <w:rFonts w:ascii="Arial"/>
           <w:b/>
@@ -35,6 +36,7 @@
       <w:pPr>
         <w:spacing w:before="1"/>
         <w:ind w:left="100"/>
+        <w:jc w:val="center"/>
         <w:rPr>
           <w:sz w:val="18"/>
         </w:rPr>
@@ -79,6 +81,7 @@
     <w:p>
       <w:pPr>
         <w:pStyle w:val="BodyText"/>
+        <w:jc w:val="center"/>
         <w:rPr>
           <w:sz w:val="20"/>
         </w:rPr>
@@ -87,6 +90,7 @@
     <w:p>
       <w:pPr>
         <w:pStyle w:val="BodyText"/>
+        <w:jc w:val="center"/>
         <w:rPr>
           <w:sz w:val="20"/>
         </w:rPr>
@@ -95,6 +99,7 @@
     <w:p>
       <w:pPr>
         <w:pStyle w:val="BodyText"/>
+        <w:jc w:val="center"/>
         <w:rPr>
           <w:sz w:val="20"/>
         </w:rPr>
@@ -103,11 +108,13 @@
     <w:p>
       <w:pPr>
         <w:pStyle w:val="BodyText"/>
+        <w:jc w:val="center"/>
       </w:pPr>
     </w:p>
     <w:p>
       <w:pPr>
         <w:ind w:left="100"/>
+        <w:jc w:val="center"/>
         <w:rPr>
           <w:rFonts w:ascii="Arial"/>
           <w:b/>
@@ -129,6 +136,7 @@
         <w:pStyle w:val="BodyText"/>
         <w:spacing w:before="14" w:line="244" w:lineRule="auto"/>
         <w:ind w:left="100" w:right="175"/>
+        <w:jc w:val="center"/>
       </w:pPr>
       <w:r>
         <w:rPr>
@@ -295,27 +303,13 @@
         <w:rPr>
           <w:w w:val="105"/>
         </w:rPr>
-        <w:t xml:space="preserve">     </w:t>
-      </w:r>
-      <w:r>
-        <w:rPr>
-          <w:w w:val="105"/>
-        </w:rPr>
-        <w:t xml:space="preserve"> Shoe </w:t>
-      </w:r>
-      <w:proofErr w:type="gramStart"/>
-      <w:r>
-        <w:rPr>
-          <w:w w:val="105"/>
-        </w:rPr>
-        <w:t>Size :</w:t>
-      </w:r>
-      <w:proofErr w:type="gramEnd"/>
-      <w:r>
-        <w:rPr>
-          <w:w w:val="105"/>
-        </w:rPr>
         <w:t xml:space="preserve"> </w:t>
+      </w:r>
+      <w:r>
+        <w:rPr>
+          <w:w w:val="105"/>
+        </w:rPr>
+        <w:t xml:space="preserve">Shoe Size : </w:t>
       </w:r>
       <w:r>
         <w:rPr>
@@ -393,12 +387,6 @@
         </w:rPr>
         <w:fldChar w:fldCharType="end"/>
       </w:r>
-      <w:r>
-        <w:rPr>
-          <w:w w:val="105"/>
-        </w:rPr>
-        <w:t xml:space="preserve"> </w:t>
-      </w:r>
     </w:p>
     <w:p>
       <w:pPr>
@@ -447,8 +435,7 @@
       <w:pPr>
         <w:pStyle w:val="Heading1"/>
         <w:spacing w:before="27" w:line="276" w:lineRule="auto"/>
-        <w:ind w:left="720" w:firstLine="720"/>
-        <w:jc w:val="both"/>
+        <w:jc w:val="center"/>
         <w:rPr>
           <w:w w:val="105"/>
         </w:rPr>
@@ -494,17 +481,16 @@
       <w:pPr>
         <w:pStyle w:val="Heading1"/>
         <w:spacing w:before="27" w:line="276" w:lineRule="auto"/>
-        <w:ind w:left="2045" w:hanging="192"/>
-        <w:jc w:val="both"/>
-        <w:rPr>
-          <w:w w:val="105"/>
-        </w:rPr>
-      </w:pPr>
-      <w:r>
-        <w:rPr>
-          <w:w w:val="105"/>
-        </w:rPr>
-        <w:t xml:space="preserve"> NPI: </w:t>
+        <w:jc w:val="center"/>
+        <w:rPr>
+          <w:w w:val="105"/>
+        </w:rPr>
+      </w:pPr>
+      <w:r>
+        <w:rPr>
+          <w:w w:val="105"/>
+        </w:rPr>
+        <w:t xml:space="preserve">NPI: </w:t>
       </w:r>
       <w:r>
         <w:rPr>
@@ -541,14 +527,13 @@
       <w:pPr>
         <w:pStyle w:val="Heading1"/>
         <w:spacing w:before="27" w:line="276" w:lineRule="auto"/>
-        <w:ind w:left="2045" w:hanging="192"/>
-        <w:jc w:val="both"/>
-      </w:pPr>
-      <w:r>
-        <w:rPr>
-          <w:w w:val="105"/>
-        </w:rPr>
-        <w:t xml:space="preserve"> DEA: </w:t>
+        <w:jc w:val="center"/>
+      </w:pPr>
+      <w:r>
+        <w:rPr>
+          <w:w w:val="105"/>
+        </w:rPr>
+        <w:t xml:space="preserve">DEA: </w:t>
       </w:r>
       <w:r>
         <w:rPr>
@@ -585,7 +570,7 @@
       <w:pPr>
         <w:spacing w:before="3"/>
         <w:ind w:right="116"/>
-        <w:jc w:val="right"/>
+        <w:jc w:val="center"/>
         <w:rPr>
           <w:rFonts w:ascii="Arial"/>
           <w:b/>
@@ -642,7 +627,7 @@
       <w:pPr>
         <w:spacing w:before="32"/>
         <w:ind w:right="118"/>
-        <w:jc w:val="right"/>
+        <w:jc w:val="center"/>
         <w:rPr>
           <w:rFonts w:ascii="Arial"/>
           <w:b/>
@@ -718,7 +703,7 @@
       <w:pPr>
         <w:spacing w:before="31"/>
         <w:ind w:right="117"/>
-        <w:jc w:val="right"/>
+        <w:jc w:val="center"/>
         <w:rPr>
           <w:rFonts w:ascii="Arial"/>
           <w:b/>
@@ -3708,6 +3693,9 @@
         <w:spacing w:before="98" w:line="220" w:lineRule="auto"/>
         <w:ind w:left="1581" w:right="38" w:hanging="1"/>
         <w:jc w:val="center"/>
+        <w:rPr>
+          <w:w w:val="105"/>
+        </w:rPr>
       </w:pPr>
       <w:r>
         <w:rPr>
@@ -3757,7 +3745,24 @@
         <w:rPr>
           <w:w w:val="105"/>
         </w:rPr>
-        <w:t xml:space="preserve"> Address:</w:t>
+        <w:t xml:space="preserve"> </w:t>
+      </w:r>
+    </w:p>
+    <w:p>
+      <w:pPr>
+        <w:pStyle w:val="BodyText"/>
+        <w:spacing w:before="98" w:line="220" w:lineRule="auto"/>
+        <w:ind w:left="1581" w:right="38" w:hanging="1"/>
+        <w:jc w:val="center"/>
+        <w:rPr>
+          <w:w w:val="105"/>
+        </w:rPr>
+      </w:pPr>
+      <w:r>
+        <w:rPr>
+          <w:w w:val="105"/>
+        </w:rPr>
+        <w:t>Address:</w:t>
       </w:r>
       <w:r>
         <w:rPr>
@@ -3800,7 +3805,21 @@
         <w:rPr>
           <w:w w:val="105"/>
         </w:rPr>
-        <w:t xml:space="preserve">  Phone:</w:t>
+        <w:t xml:space="preserve">  </w:t>
+      </w:r>
+    </w:p>
+    <w:p>
+      <w:pPr>
+        <w:pStyle w:val="BodyText"/>
+        <w:spacing w:before="98" w:line="220" w:lineRule="auto"/>
+        <w:ind w:left="1581" w:right="38" w:hanging="1"/>
+        <w:jc w:val="center"/>
+      </w:pPr>
+      <w:r>
+        <w:rPr>
+          <w:w w:val="105"/>
+        </w:rPr>
+        <w:t>Phone:</w:t>
       </w:r>
       <w:r>
         <w:rPr>
@@ -3845,6 +3864,7 @@
         <w:pStyle w:val="BodyText"/>
         <w:spacing w:line="217" w:lineRule="exact"/>
         <w:ind w:left="2001"/>
+        <w:jc w:val="center"/>
       </w:pPr>
       <w:r>
         <w:rPr>
@@ -3895,6 +3915,9 @@
         <w:spacing w:before="7" w:line="218" w:lineRule="auto"/>
         <w:ind w:left="2102" w:right="558" w:firstLine="1"/>
         <w:jc w:val="center"/>
+        <w:rPr>
+          <w:w w:val="105"/>
+        </w:rPr>
       </w:pPr>
       <w:r>
         <w:rPr>
@@ -3936,7 +3959,24 @@
         <w:rPr>
           <w:w w:val="105"/>
         </w:rPr>
-        <w:t xml:space="preserve"> Shoe Size: </w:t>
+        <w:t xml:space="preserve"> </w:t>
+      </w:r>
+    </w:p>
+    <w:p>
+      <w:pPr>
+        <w:pStyle w:val="BodyText"/>
+        <w:spacing w:before="7" w:line="218" w:lineRule="auto"/>
+        <w:ind w:left="2102" w:right="558" w:firstLine="1"/>
+        <w:jc w:val="center"/>
+        <w:rPr>
+          <w:w w:val="105"/>
+        </w:rPr>
+      </w:pPr>
+      <w:r>
+        <w:rPr>
+          <w:w w:val="105"/>
+        </w:rPr>
+        <w:t xml:space="preserve">Shoe Size: </w:t>
       </w:r>
       <w:r>
         <w:rPr>
@@ -3968,6 +4008,14 @@
         </w:rPr>
         <w:fldChar w:fldCharType="end"/>
       </w:r>
+    </w:p>
+    <w:p>
+      <w:pPr>
+        <w:pStyle w:val="BodyText"/>
+        <w:spacing w:before="7" w:line="218" w:lineRule="auto"/>
+        <w:ind w:left="2102" w:right="558" w:firstLine="1"/>
+        <w:jc w:val="center"/>
+      </w:pPr>
       <w:r>
         <w:rPr>
           <w:w w:val="105"/>
@@ -3981,8 +4029,6 @@
         </w:rPr>
         <w:t xml:space="preserve"> </w:t>
       </w:r>
-      <w:bookmarkStart w:id="0" w:name="_GoBack"/>
-      <w:bookmarkEnd w:id="0"/>
       <w:r>
         <w:rPr>
           <w:w w:val="105"/>
@@ -4012,6 +4058,13 @@
           <w:w w:val="105"/>
         </w:rPr>
         <w:fldChar w:fldCharType="end"/>
+      </w:r>
+      <w:r>
+        <w:rPr>
+          <w:spacing w:val="-28"/>
+          <w:w w:val="105"/>
+        </w:rPr>
+        <w:t xml:space="preserve"> </w:t>
       </w:r>
       <w:r>
         <w:rPr>
@@ -4209,8 +4262,8 @@
     <w:p>
       <w:pPr>
         <w:spacing w:before="13" w:line="254" w:lineRule="auto"/>
-        <w:ind w:left="2017" w:right="112" w:firstLine="720"/>
-        <w:jc w:val="both"/>
+        <w:ind w:right="112"/>
+        <w:jc w:val="center"/>
         <w:rPr>
           <w:rFonts w:ascii="Arial"/>
           <w:b/>
@@ -4267,8 +4320,8 @@
     <w:p>
       <w:pPr>
         <w:spacing w:before="13" w:line="254" w:lineRule="auto"/>
-        <w:ind w:left="3733" w:right="112" w:hanging="196"/>
-        <w:jc w:val="both"/>
+        <w:ind w:right="112"/>
+        <w:jc w:val="center"/>
         <w:rPr>
           <w:rFonts w:ascii="Arial"/>
           <w:b/>
@@ -4283,7 +4336,7 @@
           <w:w w:val="110"/>
           <w:sz w:val="18"/>
         </w:rPr>
-        <w:t xml:space="preserve"> NPI: </w:t>
+        <w:t xml:space="preserve">NPI: </w:t>
       </w:r>
       <w:r>
         <w:rPr>
@@ -4334,8 +4387,8 @@
     <w:p>
       <w:pPr>
         <w:spacing w:before="13" w:line="254" w:lineRule="auto"/>
-        <w:ind w:left="3733" w:right="112" w:hanging="196"/>
-        <w:jc w:val="both"/>
+        <w:ind w:right="112"/>
+        <w:jc w:val="center"/>
         <w:rPr>
           <w:rFonts w:ascii="Arial"/>
           <w:b/>
@@ -4349,7 +4402,7 @@
           <w:w w:val="110"/>
           <w:sz w:val="18"/>
         </w:rPr>
-        <w:t xml:space="preserve"> DEA:</w:t>
+        <w:t>DEA:</w:t>
       </w:r>
       <w:r>
         <w:rPr>
@@ -4411,7 +4464,7 @@
       <w:pPr>
         <w:spacing w:before="3"/>
         <w:ind w:right="111"/>
-        <w:jc w:val="right"/>
+        <w:jc w:val="center"/>
         <w:rPr>
           <w:rFonts w:ascii="Arial"/>
           <w:b/>
@@ -4468,7 +4521,7 @@
       <w:pPr>
         <w:spacing w:before="13"/>
         <w:ind w:right="113"/>
-        <w:jc w:val="right"/>
+        <w:jc w:val="center"/>
         <w:rPr>
           <w:rFonts w:ascii="Arial"/>
           <w:b/>
@@ -4544,7 +4597,7 @@
       <w:pPr>
         <w:spacing w:before="13"/>
         <w:ind w:right="112"/>
-        <w:jc w:val="right"/>
+        <w:jc w:val="center"/>
         <w:rPr>
           <w:rFonts w:ascii="Arial"/>
           <w:b/>
@@ -4973,7 +5026,10 @@
         <w:fldChar w:fldCharType="begin"/>
       </w:r>
       <w:r>
-        <w:instrText xml:space="preserve"> DOCPROPERTY  Insurance  \* MERGEFORMAT </w:instrText>
+        <w:instrText xml:space="preserve"> DOCPROPERTY  Insu</w:instrText>
+      </w:r>
+      <w:r>
+        <w:instrText xml:space="preserve">rance  \* MERGEFORMAT </w:instrText>
       </w:r>
       <w:r>
         <w:fldChar w:fldCharType="separate"/>
@@ -6224,39 +6280,28 @@
         <w:rPr>
           <w:w w:val="105"/>
         </w:rPr>
-        <w:instrText xml:space="preserve"> </w:instrText>
-      </w:r>
-      <w:r>
-        <w:rPr>
-          <w:rFonts w:hint="eastAsia"/>
-          <w:w w:val="105"/>
-        </w:rPr>
-        <w:instrText>DOCPROPERTY  IP  \* MERGEFORMAT</w:instrText>
-      </w:r>
-      <w:r>
-        <w:rPr>
-          <w:w w:val="105"/>
-        </w:rPr>
-        <w:instrText xml:space="preserve"> </w:instrText>
-      </w:r>
-      <w:r>
-        <w:rPr>
-          <w:w w:val="105"/>
-        </w:rPr>
-        <w:fldChar w:fldCharType="separate"/>
-      </w:r>
-      <w:r>
-        <w:rPr>
-          <w:w w:val="105"/>
-        </w:rPr>
-        <w:t>33</w:t>
-      </w:r>
-      <w:r>
-        <w:rPr>
-          <w:w w:val="105"/>
-        </w:rPr>
-        <w:fldChar w:fldCharType="end"/>
-      </w:r>
+        <w:instrText xml:space="preserve"> DOCPROPERTY  PhyNpi  \* MERGEFORMAT </w:instrText>
+      </w:r>
+      <w:r>
+        <w:rPr>
+          <w:w w:val="105"/>
+        </w:rPr>
+        <w:fldChar w:fldCharType="separate"/>
+      </w:r>
+      <w:r>
+        <w:rPr>
+          <w:w w:val="105"/>
+        </w:rPr>
+        <w:t>27</w:t>
+      </w:r>
+      <w:r>
+        <w:rPr>
+          <w:w w:val="105"/>
+        </w:rPr>
+        <w:fldChar w:fldCharType="end"/>
+      </w:r>
+      <w:bookmarkStart w:id="0" w:name="_GoBack"/>
+      <w:bookmarkEnd w:id="0"/>
     </w:p>
     <w:p>
       <w:pPr>
@@ -10283,7 +10328,7 @@
 </file>
 
 <file path=customXml/itemProps1.xml><?xml version="1.0" encoding="utf-8"?>
-<ds:datastoreItem xmlns:ds="http://schemas.openxmlformats.org/officeDocument/2006/customXml" ds:itemID="{FEA3BE23-5ADB-47CB-A0FF-FB530827198B}">
+<ds:datastoreItem xmlns:ds="http://schemas.openxmlformats.org/officeDocument/2006/customXml" ds:itemID="{E39D2F07-E547-46E9-A074-09E0A2612FE8}">
   <ds:schemaRefs>
     <ds:schemaRef ds:uri="http://schemas.openxmlformats.org/officeDocument/2006/bibliography"/>
   </ds:schemaRefs>

</xml_diff>

<commit_message>
Ensuring multiple Codes are loaded into the IntakeForm and they are mapped to the correct fields on the document
</commit_message>
<xml_diff>
--- a/dotnet/PhysiciansReach/PR.Export/Documents/BLANK_EXAM_NOTE.docx
+++ b/dotnet/PhysiciansReach/PR.Export/Documents/BLANK_EXAM_NOTE.docx
@@ -2243,31 +2243,75 @@
         <w:rPr>
           <w:w w:val="105"/>
         </w:rPr>
-        <w:instrText xml:space="preserve"> DOCPROPERTY  ICDDescription  \* MERGEFORMAT </w:instrText>
-      </w:r>
-      <w:r>
-        <w:rPr>
-          <w:w w:val="105"/>
-        </w:rPr>
-        <w:fldChar w:fldCharType="separate"/>
-      </w:r>
-      <w:r>
-        <w:rPr>
-          <w:w w:val="105"/>
-        </w:rPr>
-        <w:t>47</w:t>
-      </w:r>
-      <w:r>
-        <w:rPr>
-          <w:w w:val="105"/>
-        </w:rPr>
-        <w:fldChar w:fldCharType="end"/>
-      </w:r>
-      <w:r>
-        <w:rPr>
-          <w:w w:val="105"/>
-        </w:rPr>
-        <w:t xml:space="preserve"> , the patient has been advised to use the device for </w:t>
+        <w:instrText xml:space="preserve"> DOCPROPERTY  HCPCSDescription  \* MERGEFORMAT </w:instrText>
+      </w:r>
+      <w:r>
+        <w:rPr>
+          <w:w w:val="105"/>
+        </w:rPr>
+        <w:fldChar w:fldCharType="separate"/>
+      </w:r>
+      <w:r>
+        <w:rPr>
+          <w:w w:val="105"/>
+        </w:rPr>
+        <w:t>44</w:t>
+      </w:r>
+      <w:r>
+        <w:rPr>
+          <w:w w:val="105"/>
+        </w:rPr>
+        <w:fldChar w:fldCharType="end"/>
+      </w:r>
+      <w:r>
+        <w:rPr>
+          <w:w w:val="105"/>
+        </w:rPr>
+        <w:t xml:space="preserve"> </w:t>
+      </w:r>
+      <w:r>
+        <w:rPr>
+          <w:w w:val="105"/>
+        </w:rPr>
+        <w:fldChar w:fldCharType="begin"/>
+      </w:r>
+      <w:r>
+        <w:rPr>
+          <w:w w:val="105"/>
+        </w:rPr>
+        <w:instrText xml:space="preserve"> DOCPROPERTY  HCPCSCode  \* MERGEFORMAT </w:instrText>
+      </w:r>
+      <w:r>
+        <w:rPr>
+          <w:w w:val="105"/>
+        </w:rPr>
+        <w:fldChar w:fldCharType="separate"/>
+      </w:r>
+      <w:r>
+        <w:rPr>
+          <w:w w:val="105"/>
+        </w:rPr>
+        <w:t>4</w:t>
+      </w:r>
+      <w:bookmarkStart w:id="0" w:name="_GoBack"/>
+      <w:bookmarkEnd w:id="0"/>
+      <w:r>
+        <w:rPr>
+          <w:w w:val="105"/>
+        </w:rPr>
+        <w:t>2</w:t>
+      </w:r>
+      <w:r>
+        <w:rPr>
+          <w:w w:val="105"/>
+        </w:rPr>
+        <w:fldChar w:fldCharType="end"/>
+      </w:r>
+      <w:r>
+        <w:rPr>
+          <w:w w:val="105"/>
+        </w:rPr>
+        <w:t xml:space="preserve">, the patient has been advised to use the device for </w:t>
       </w:r>
       <w:r>
         <w:rPr>
@@ -2463,98 +2507,6 @@
         <w:spacing w:before="11"/>
         <w:rPr>
           <w:sz w:val="13"/>
-        </w:rPr>
-      </w:pPr>
-    </w:p>
-    <w:p>
-      <w:pPr>
-        <w:pStyle w:val="BodyText"/>
-        <w:ind w:left="100"/>
-      </w:pPr>
-      <w:r>
-        <w:rPr>
-          <w:w w:val="110"/>
-        </w:rPr>
-        <w:t xml:space="preserve">I believe the </w:t>
-      </w:r>
-      <w:r>
-        <w:rPr>
-          <w:w w:val="110"/>
-        </w:rPr>
-        <w:fldChar w:fldCharType="begin"/>
-      </w:r>
-      <w:r>
-        <w:rPr>
-          <w:w w:val="110"/>
-        </w:rPr>
-        <w:instrText xml:space="preserve"> DOCPROPERTY  HCPCSCode  \* MERGEFORMAT </w:instrText>
-      </w:r>
-      <w:r>
-        <w:rPr>
-          <w:w w:val="110"/>
-        </w:rPr>
-        <w:fldChar w:fldCharType="separate"/>
-      </w:r>
-      <w:r>
-        <w:rPr>
-          <w:w w:val="110"/>
-        </w:rPr>
-        <w:t>42</w:t>
-      </w:r>
-      <w:r>
-        <w:rPr>
-          <w:w w:val="110"/>
-        </w:rPr>
-        <w:fldChar w:fldCharType="end"/>
-      </w:r>
-      <w:r>
-        <w:rPr>
-          <w:w w:val="110"/>
-        </w:rPr>
-        <w:t xml:space="preserve"> will beneﬁt </w:t>
-      </w:r>
-      <w:r>
-        <w:rPr>
-          <w:w w:val="110"/>
-        </w:rPr>
-        <w:fldChar w:fldCharType="begin"/>
-      </w:r>
-      <w:r>
-        <w:rPr>
-          <w:w w:val="110"/>
-        </w:rPr>
-        <w:instrText xml:space="preserve"> DOCPROPERTY  PatientName  \* MERGEFORMAT </w:instrText>
-      </w:r>
-      <w:r>
-        <w:rPr>
-          <w:w w:val="110"/>
-        </w:rPr>
-        <w:fldChar w:fldCharType="separate"/>
-      </w:r>
-      <w:r>
-        <w:rPr>
-          <w:w w:val="110"/>
-        </w:rPr>
-        <w:t>1</w:t>
-      </w:r>
-      <w:r>
-        <w:rPr>
-          <w:w w:val="110"/>
-        </w:rPr>
-        <w:fldChar w:fldCharType="end"/>
-      </w:r>
-      <w:r>
-        <w:rPr>
-          <w:w w:val="110"/>
-        </w:rPr>
-        <w:t xml:space="preserve"> by helping to reduce pain by restricting mobility of the trunk.</w:t>
-      </w:r>
-    </w:p>
-    <w:p>
-      <w:pPr>
-        <w:pStyle w:val="BodyText"/>
-        <w:rPr>
-          <w:sz w:val="18"/>
         </w:rPr>
       </w:pPr>
     </w:p>
@@ -2874,7 +2826,14 @@
         <w:rPr>
           <w:w w:val="105"/>
         </w:rPr>
-        <w:t>, verify and conﬁrm this order for the above-named patient, and certify that I have personally performed the assessment of the patient for the prescribed treatment and device and verify that it is reasonably and medically necessary, according to accepted standards of medical practice within the community, for this patient’s medical condition.</w:t>
+        <w:t xml:space="preserve">, verify and conﬁrm this order for the above-named patient, and certify that I have personally performed the assessment of the patient for the </w:t>
+      </w:r>
+      <w:r>
+        <w:rPr>
+          <w:w w:val="105"/>
+        </w:rPr>
+        <w:lastRenderedPageBreak/>
+        <w:t>prescribed treatment and device and verify that it is reasonably and medically necessary, according to accepted standards of medical practice within the community, for this patient’s medical condition.</w:t>
       </w:r>
     </w:p>
     <w:p>
@@ -4747,6 +4706,42 @@
         <w:rPr>
           <w:w w:val="105"/>
         </w:rPr>
+        <w:instrText xml:space="preserve"> DOCPROPERTY  PainChart  \* MERGEFORMAT </w:instrText>
+      </w:r>
+      <w:r>
+        <w:rPr>
+          <w:w w:val="105"/>
+        </w:rPr>
+        <w:fldChar w:fldCharType="separate"/>
+      </w:r>
+      <w:r>
+        <w:rPr>
+          <w:w w:val="105"/>
+        </w:rPr>
+        <w:t>13</w:t>
+      </w:r>
+      <w:r>
+        <w:rPr>
+          <w:w w:val="105"/>
+        </w:rPr>
+        <w:fldChar w:fldCharType="end"/>
+      </w:r>
+      <w:r>
+        <w:rPr>
+          <w:w w:val="105"/>
+        </w:rPr>
+        <w:t xml:space="preserve"> pain  </w:t>
+      </w:r>
+      <w:r>
+        <w:rPr>
+          <w:w w:val="105"/>
+        </w:rPr>
+        <w:fldChar w:fldCharType="begin"/>
+      </w:r>
+      <w:r>
+        <w:rPr>
+          <w:w w:val="105"/>
+        </w:rPr>
         <w:instrText xml:space="preserve"> DOCPROPERTY  ICDCode  \* MERGEFORMAT </w:instrText>
       </w:r>
       <w:r>
@@ -4771,7 +4766,13 @@
         <w:rPr>
           <w:w w:val="105"/>
         </w:rPr>
-        <w:t>,</w:t>
+        <w:t>.</w:t>
+      </w:r>
+      <w:r>
+        <w:rPr>
+          <w:w w:val="105"/>
+        </w:rPr>
+        <w:tab/>
       </w:r>
     </w:p>
     <w:p>
@@ -5026,10 +5027,7 @@
         <w:fldChar w:fldCharType="begin"/>
       </w:r>
       <w:r>
-        <w:instrText xml:space="preserve"> DOCPROPERTY  Insu</w:instrText>
-      </w:r>
-      <w:r>
-        <w:instrText xml:space="preserve">rance  \* MERGEFORMAT </w:instrText>
+        <w:instrText xml:space="preserve"> DOCPROPERTY  Insurance  \* MERGEFORMAT </w:instrText>
       </w:r>
       <w:r>
         <w:fldChar w:fldCharType="separate"/>
@@ -5119,19 +5117,55 @@
         <w:rPr>
           <w:w w:val="105"/>
         </w:rPr>
-        <w:instrText xml:space="preserve"> DOCPROPERTY  ICDDescription  \* MERGEFORMAT </w:instrText>
-      </w:r>
-      <w:r>
-        <w:rPr>
-          <w:w w:val="105"/>
-        </w:rPr>
-        <w:fldChar w:fldCharType="separate"/>
-      </w:r>
-      <w:r>
-        <w:rPr>
-          <w:w w:val="105"/>
-        </w:rPr>
-        <w:t>47</w:t>
+        <w:instrText xml:space="preserve"> DOCPROPERTY  HCPCSDescription  \* MERGEFORMAT </w:instrText>
+      </w:r>
+      <w:r>
+        <w:rPr>
+          <w:w w:val="105"/>
+        </w:rPr>
+        <w:fldChar w:fldCharType="separate"/>
+      </w:r>
+      <w:r>
+        <w:rPr>
+          <w:w w:val="105"/>
+        </w:rPr>
+        <w:t>44</w:t>
+      </w:r>
+      <w:r>
+        <w:rPr>
+          <w:w w:val="105"/>
+        </w:rPr>
+        <w:fldChar w:fldCharType="end"/>
+      </w:r>
+      <w:r>
+        <w:rPr>
+          <w:w w:val="105"/>
+        </w:rPr>
+        <w:t xml:space="preserve"> </w:t>
+      </w:r>
+      <w:r>
+        <w:rPr>
+          <w:w w:val="105"/>
+        </w:rPr>
+        <w:fldChar w:fldCharType="begin"/>
+      </w:r>
+      <w:r>
+        <w:rPr>
+          <w:w w:val="105"/>
+        </w:rPr>
+        <w:instrText xml:space="preserve"> DOCPROPERTY  HCPCSCode  \* MERGEFORMAT </w:instrText>
+      </w:r>
+      <w:r>
+        <w:rPr>
+          <w:w w:val="105"/>
+        </w:rPr>
+        <w:fldChar w:fldCharType="separate"/>
+      </w:r>
+      <w:r>
+        <w:rPr>
+          <w:w w:val="105"/>
+        </w:rPr>
+        <w:t>42</w:t>
       </w:r>
       <w:r>
         <w:rPr>
@@ -6300,8 +6334,6 @@
         </w:rPr>
         <w:fldChar w:fldCharType="end"/>
       </w:r>
-      <w:bookmarkStart w:id="0" w:name="_GoBack"/>
-      <w:bookmarkEnd w:id="0"/>
     </w:p>
     <w:p>
       <w:pPr>
@@ -10328,7 +10360,7 @@
 </file>
 
 <file path=customXml/itemProps1.xml><?xml version="1.0" encoding="utf-8"?>
-<ds:datastoreItem xmlns:ds="http://schemas.openxmlformats.org/officeDocument/2006/customXml" ds:itemID="{E39D2F07-E547-46E9-A074-09E0A2612FE8}">
+<ds:datastoreItem xmlns:ds="http://schemas.openxmlformats.org/officeDocument/2006/customXml" ds:itemID="{F745B05F-55D7-4612-9B74-1460B66EBB19}">
   <ds:schemaRefs>
     <ds:schemaRef ds:uri="http://schemas.openxmlformats.org/officeDocument/2006/bibliography"/>
   </ds:schemaRefs>

</xml_diff>

<commit_message>
Fixing a few api calls, and making minor adjustments to the word doc.
</commit_message>
<xml_diff>
--- a/dotnet/PhysiciansReach/PR.Export/Documents/BLANK_EXAM_NOTE.docx
+++ b/dotnet/PhysiciansReach/PR.Export/Documents/BLANK_EXAM_NOTE.docx
@@ -893,7 +893,7 @@
                           </a:ln>
                           <a:extLst>
                             <a:ext uri="{909E8E84-426E-40dd-AFC4-6F175D3DCCD1}">
-                              <a14:hiddenFill xmlns="" xmlns:pic="http://schemas.openxmlformats.org/drawingml/2006/picture" xmlns:a14="http://schemas.microsoft.com/office/drawing/2010/main" xmlns:w="http://schemas.openxmlformats.org/wordprocessingml/2006/main" xmlns:w10="urn:schemas-microsoft-com:office:word" xmlns:v="urn:schemas-microsoft-com:vml" xmlns:o="urn:schemas-microsoft-com:office:office" xmlns:mv="urn:schemas-microsoft-com:mac:vml" xmlns:mo="http://schemas.microsoft.com/office/mac/office/2008/main">
+                              <a14:hiddenFill xmlns:mo="http://schemas.microsoft.com/office/mac/office/2008/main" xmlns:mv="urn:schemas-microsoft-com:mac:vml" xmlns:o="urn:schemas-microsoft-com:office:office" xmlns:v="urn:schemas-microsoft-com:vml" xmlns:w10="urn:schemas-microsoft-com:office:word" xmlns:w="http://schemas.openxmlformats.org/wordprocessingml/2006/main" xmlns:a14="http://schemas.microsoft.com/office/drawing/2010/main" xmlns:pic="http://schemas.openxmlformats.org/drawingml/2006/picture" xmlns="">
                                 <a:noFill/>
                               </a14:hiddenFill>
                             </a:ext>
@@ -907,7 +907,7 @@
               </wp:inline>
             </w:drawing>
           </mc:Choice>
-          <mc:Fallback xmlns:a="http://schemas.openxmlformats.org/drawingml/2006/main" xmlns:a14="http://schemas.microsoft.com/office/drawing/2010/main" xmlns:mv="urn:schemas-microsoft-com:mac:vml" xmlns:mo="http://schemas.microsoft.com/office/mac/office/2008/main" xmlns:pic="http://schemas.openxmlformats.org/drawingml/2006/picture">
+          <mc:Fallback xmlns:pic="http://schemas.openxmlformats.org/drawingml/2006/picture" xmlns:mo="http://schemas.microsoft.com/office/mac/office/2008/main" xmlns:mv="urn:schemas-microsoft-com:mac:vml" xmlns:a14="http://schemas.microsoft.com/office/drawing/2010/main" xmlns:a="http://schemas.openxmlformats.org/drawingml/2006/main">
             <w:pict>
               <v:group id="Group 6" style="width:486.15pt;height:.75pt;mso-position-horizontal-relative:char;mso-position-vertical-relative:line" coordsize="9723,15" o:spid="_x0000_s1026" w14:anchorId="54794BAA" o:gfxdata="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">
                 <v:line id="Line 7" style="position:absolute;visibility:visible;mso-wrap-style:square" o:spid="_x0000_s1027" strokecolor="#545454" o:connectortype="straight" from="9723,8" to="9723,8" o:gfxdata="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"/>
@@ -2291,15 +2291,7 @@
         <w:rPr>
           <w:w w:val="105"/>
         </w:rPr>
-        <w:t>4</w:t>
-      </w:r>
-      <w:bookmarkStart w:id="0" w:name="_GoBack"/>
-      <w:bookmarkEnd w:id="0"/>
-      <w:r>
-        <w:rPr>
-          <w:w w:val="105"/>
-        </w:rPr>
-        <w:t>2</w:t>
+        <w:t>42</w:t>
       </w:r>
       <w:r>
         <w:rPr>
@@ -2944,14 +2936,14 @@
                           </a:ln>
                           <a:extLst>
                             <a:ext uri="{909E8E84-426E-40dd-AFC4-6F175D3DCCD1}">
-                              <a14:hiddenFill xmlns:lc="http://schemas.openxmlformats.org/drawingml/2006/lockedCanvas" xmlns:a14="http://schemas.microsoft.com/office/drawing/2010/main" xmlns:w="http://schemas.openxmlformats.org/wordprocessingml/2006/main" xmlns:w10="urn:schemas-microsoft-com:office:word" xmlns:v="urn:schemas-microsoft-com:vml" xmlns:o="urn:schemas-microsoft-com:office:office" xmlns:mv="urn:schemas-microsoft-com:mac:vml" xmlns:mo="http://schemas.microsoft.com/office/mac/office/2008/main" xmlns="">
+                              <a14:hiddenFill xmlns="" xmlns:mo="http://schemas.microsoft.com/office/mac/office/2008/main" xmlns:mv="urn:schemas-microsoft-com:mac:vml" xmlns:o="urn:schemas-microsoft-com:office:office" xmlns:v="urn:schemas-microsoft-com:vml" xmlns:w10="urn:schemas-microsoft-com:office:word" xmlns:w="http://schemas.openxmlformats.org/wordprocessingml/2006/main" xmlns:a14="http://schemas.microsoft.com/office/drawing/2010/main" xmlns:lc="http://schemas.openxmlformats.org/drawingml/2006/lockedCanvas">
                                 <a:solidFill>
                                   <a:srgbClr val="FFFFFF"/>
                                 </a:solidFill>
                               </a14:hiddenFill>
                             </a:ext>
                             <a:ext uri="{91240B29-F687-4f45-9708-019B960494DF}">
-                              <a14:hiddenLine xmlns:lc="http://schemas.openxmlformats.org/drawingml/2006/lockedCanvas" xmlns:a14="http://schemas.microsoft.com/office/drawing/2010/main" xmlns:w="http://schemas.openxmlformats.org/wordprocessingml/2006/main" xmlns:w10="urn:schemas-microsoft-com:office:word" xmlns:v="urn:schemas-microsoft-com:vml" xmlns:o="urn:schemas-microsoft-com:office:office" xmlns:mv="urn:schemas-microsoft-com:mac:vml" xmlns:mo="http://schemas.microsoft.com/office/mac/office/2008/main" xmlns="" w="9525">
+                              <a14:hiddenLine xmlns="" xmlns:mo="http://schemas.microsoft.com/office/mac/office/2008/main" xmlns:mv="urn:schemas-microsoft-com:mac:vml" xmlns:o="urn:schemas-microsoft-com:office:office" xmlns:v="urn:schemas-microsoft-com:vml" xmlns:w10="urn:schemas-microsoft-com:office:word" xmlns:w="http://schemas.openxmlformats.org/wordprocessingml/2006/main" xmlns:a14="http://schemas.microsoft.com/office/drawing/2010/main" xmlns:lc="http://schemas.openxmlformats.org/drawingml/2006/lockedCanvas" w="9525">
                                 <a:solidFill>
                                   <a:srgbClr val="000000"/>
                                 </a:solidFill>
@@ -3030,7 +3022,7 @@
                           </a:ln>
                           <a:extLst>
                             <a:ext uri="{909E8E84-426E-40dd-AFC4-6F175D3DCCD1}">
-                              <a14:hiddenFill xmlns:lc="http://schemas.openxmlformats.org/drawingml/2006/lockedCanvas" xmlns:a14="http://schemas.microsoft.com/office/drawing/2010/main" xmlns:w="http://schemas.openxmlformats.org/wordprocessingml/2006/main" xmlns:w10="urn:schemas-microsoft-com:office:word" xmlns:v="urn:schemas-microsoft-com:vml" xmlns:o="urn:schemas-microsoft-com:office:office" xmlns:mv="urn:schemas-microsoft-com:mac:vml" xmlns:mo="http://schemas.microsoft.com/office/mac/office/2008/main" xmlns="">
+                              <a14:hiddenFill xmlns="" xmlns:mo="http://schemas.microsoft.com/office/mac/office/2008/main" xmlns:mv="urn:schemas-microsoft-com:mac:vml" xmlns:o="urn:schemas-microsoft-com:office:office" xmlns:v="urn:schemas-microsoft-com:vml" xmlns:w10="urn:schemas-microsoft-com:office:word" xmlns:w="http://schemas.openxmlformats.org/wordprocessingml/2006/main" xmlns:a14="http://schemas.microsoft.com/office/drawing/2010/main" xmlns:lc="http://schemas.openxmlformats.org/drawingml/2006/lockedCanvas">
                                 <a:solidFill>
                                   <a:srgbClr val="FFFFFF"/>
                                 </a:solidFill>
@@ -3061,14 +3053,14 @@
                           </a:ln>
                           <a:extLst>
                             <a:ext uri="{909E8E84-426E-40dd-AFC4-6F175D3DCCD1}">
-                              <a14:hiddenFill xmlns:lc="http://schemas.openxmlformats.org/drawingml/2006/lockedCanvas" xmlns:a14="http://schemas.microsoft.com/office/drawing/2010/main" xmlns:w="http://schemas.openxmlformats.org/wordprocessingml/2006/main" xmlns:w10="urn:schemas-microsoft-com:office:word" xmlns:v="urn:schemas-microsoft-com:vml" xmlns:o="urn:schemas-microsoft-com:office:office" xmlns:mv="urn:schemas-microsoft-com:mac:vml" xmlns:mo="http://schemas.microsoft.com/office/mac/office/2008/main" xmlns="">
+                              <a14:hiddenFill xmlns="" xmlns:mo="http://schemas.microsoft.com/office/mac/office/2008/main" xmlns:mv="urn:schemas-microsoft-com:mac:vml" xmlns:o="urn:schemas-microsoft-com:office:office" xmlns:v="urn:schemas-microsoft-com:vml" xmlns:w10="urn:schemas-microsoft-com:office:word" xmlns:w="http://schemas.openxmlformats.org/wordprocessingml/2006/main" xmlns:a14="http://schemas.microsoft.com/office/drawing/2010/main" xmlns:lc="http://schemas.openxmlformats.org/drawingml/2006/lockedCanvas">
                                 <a:solidFill>
                                   <a:srgbClr val="FFFFFF"/>
                                 </a:solidFill>
                               </a14:hiddenFill>
                             </a:ext>
                             <a:ext uri="{91240B29-F687-4f45-9708-019B960494DF}">
-                              <a14:hiddenLine xmlns:lc="http://schemas.openxmlformats.org/drawingml/2006/lockedCanvas" xmlns:a14="http://schemas.microsoft.com/office/drawing/2010/main" xmlns:w="http://schemas.openxmlformats.org/wordprocessingml/2006/main" xmlns:w10="urn:schemas-microsoft-com:office:word" xmlns:v="urn:schemas-microsoft-com:vml" xmlns:o="urn:schemas-microsoft-com:office:office" xmlns:mv="urn:schemas-microsoft-com:mac:vml" xmlns:mo="http://schemas.microsoft.com/office/mac/office/2008/main" xmlns="" w="9525">
+                              <a14:hiddenLine xmlns="" xmlns:mo="http://schemas.microsoft.com/office/mac/office/2008/main" xmlns:mv="urn:schemas-microsoft-com:mac:vml" xmlns:o="urn:schemas-microsoft-com:office:office" xmlns:v="urn:schemas-microsoft-com:vml" xmlns:w10="urn:schemas-microsoft-com:office:word" xmlns:w="http://schemas.openxmlformats.org/wordprocessingml/2006/main" xmlns:a14="http://schemas.microsoft.com/office/drawing/2010/main" xmlns:lc="http://schemas.openxmlformats.org/drawingml/2006/lockedCanvas" w="9525">
                                 <a:solidFill>
                                   <a:srgbClr val="000000"/>
                                 </a:solidFill>
@@ -3270,6 +3262,9 @@
         <w:pStyle w:val="BodyText"/>
         <w:spacing w:line="218" w:lineRule="auto"/>
         <w:ind w:left="4656" w:right="786"/>
+        <w:rPr>
+          <w:w w:val="105"/>
+        </w:rPr>
       </w:pPr>
       <w:r>
         <w:rPr>
@@ -3369,7 +3364,21 @@
           <w:rFonts w:hint="eastAsia"/>
           <w:w w:val="105"/>
         </w:rPr>
-        <w:t xml:space="preserve">, NPI: </w:t>
+        <w:t xml:space="preserve">, </w:t>
+      </w:r>
+    </w:p>
+    <w:p>
+      <w:pPr>
+        <w:pStyle w:val="BodyText"/>
+        <w:spacing w:line="218" w:lineRule="auto"/>
+        <w:ind w:left="4656" w:right="786"/>
+      </w:pPr>
+      <w:r>
+        <w:rPr>
+          <w:rFonts w:hint="eastAsia"/>
+          <w:w w:val="105"/>
+        </w:rPr>
+        <w:t xml:space="preserve">NPI: </w:t>
       </w:r>
       <w:r>
         <w:rPr>
@@ -3420,29 +3429,23 @@
         <w:pStyle w:val="BodyText"/>
         <w:spacing w:line="202" w:lineRule="exact"/>
         <w:ind w:left="4618" w:right="4536"/>
-        <w:jc w:val="center"/>
-        <w:rPr>
-          <w:w w:val="105"/>
-        </w:rPr>
-      </w:pPr>
+        <w:rPr>
+          <w:w w:val="105"/>
+        </w:rPr>
+      </w:pPr>
+      <w:r>
+        <w:rPr>
+          <w:w w:val="105"/>
+        </w:rPr>
+        <w:t xml:space="preserve"> </w:t>
+      </w:r>
       <w:r>
         <w:rPr>
           <w:rFonts w:hint="eastAsia"/>
           <w:w w:val="105"/>
         </w:rPr>
-        <w:t xml:space="preserve">From IP Address: </w:t>
-      </w:r>
-    </w:p>
-    <w:p>
-      <w:pPr>
-        <w:pStyle w:val="BodyText"/>
-        <w:spacing w:line="202" w:lineRule="exact"/>
-        <w:ind w:left="4618" w:right="4536"/>
-        <w:jc w:val="center"/>
-        <w:rPr>
-          <w:w w:val="105"/>
-        </w:rPr>
-      </w:pPr>
+        <w:t>From IP Address:</w:t>
+      </w:r>
       <w:r>
         <w:rPr>
           <w:w w:val="105"/>
@@ -4049,21 +4052,11 @@
       <w:r>
         <w:t xml:space="preserve">DOB: </w:t>
       </w:r>
-      <w:r>
-        <w:fldChar w:fldCharType="begin"/>
-      </w:r>
-      <w:r>
-        <w:instrText xml:space="preserve"> DOCPROPERTY  Dob  \* MERGEFORMAT </w:instrText>
-      </w:r>
-      <w:r>
-        <w:fldChar w:fldCharType="separate"/>
-      </w:r>
-      <w:r>
-        <w:t>7</w:t>
-      </w:r>
-      <w:r>
-        <w:fldChar w:fldCharType="end"/>
-      </w:r>
+      <w:fldSimple w:instr=" DOCPROPERTY  Dob  \* MERGEFORMAT ">
+        <w:r>
+          <w:t>7</w:t>
+        </w:r>
+      </w:fldSimple>
     </w:p>
     <w:p>
       <w:pPr>
@@ -4674,7 +4667,6 @@
     <w:p>
       <w:pPr>
         <w:spacing w:before="101" w:line="202" w:lineRule="exact"/>
-        <w:ind w:left="114"/>
         <w:rPr>
           <w:rFonts w:ascii="Arial"/>
           <w:b/>
@@ -4999,21 +4991,11 @@
       <w:r>
         <w:t xml:space="preserve">Member ID: </w:t>
       </w:r>
-      <w:r>
-        <w:fldChar w:fldCharType="begin"/>
-      </w:r>
-      <w:r>
-        <w:instrText xml:space="preserve"> DOCPROPERTY  MedMemberId  \* MERGEFORMAT </w:instrText>
-      </w:r>
-      <w:r>
-        <w:fldChar w:fldCharType="separate"/>
-      </w:r>
-      <w:r>
-        <w:t>37</w:t>
-      </w:r>
-      <w:r>
-        <w:fldChar w:fldCharType="end"/>
-      </w:r>
+      <w:fldSimple w:instr=" DOCPROPERTY  MedMemberId  \* MERGEFORMAT ">
+        <w:r>
+          <w:t>37</w:t>
+        </w:r>
+      </w:fldSimple>
     </w:p>
     <w:p>
       <w:pPr>
@@ -5023,21 +5005,11 @@
       <w:r>
         <w:t xml:space="preserve">Insurance Type: </w:t>
       </w:r>
-      <w:r>
-        <w:fldChar w:fldCharType="begin"/>
-      </w:r>
-      <w:r>
-        <w:instrText xml:space="preserve"> DOCPROPERTY  Insurance  \* MERGEFORMAT </w:instrText>
-      </w:r>
-      <w:r>
-        <w:fldChar w:fldCharType="separate"/>
-      </w:r>
-      <w:r>
-        <w:t>25</w:t>
-      </w:r>
-      <w:r>
-        <w:fldChar w:fldCharType="end"/>
-      </w:r>
+      <w:fldSimple w:instr=" DOCPROPERTY  Insurance  \* MERGEFORMAT ">
+        <w:r>
+          <w:t>25</w:t>
+        </w:r>
+      </w:fldSimple>
     </w:p>
     <w:p>
       <w:pPr>
@@ -5900,14 +5872,14 @@
                           </a:ln>
                           <a:extLst>
                             <a:ext uri="{909E8E84-426E-40dd-AFC4-6F175D3DCCD1}">
-                              <a14:hiddenFill xmlns:lc="http://schemas.openxmlformats.org/drawingml/2006/lockedCanvas" xmlns:a14="http://schemas.microsoft.com/office/drawing/2010/main" xmlns:w="http://schemas.openxmlformats.org/wordprocessingml/2006/main" xmlns:w10="urn:schemas-microsoft-com:office:word" xmlns:v="urn:schemas-microsoft-com:vml" xmlns:o="urn:schemas-microsoft-com:office:office" xmlns:mv="urn:schemas-microsoft-com:mac:vml" xmlns:mo="http://schemas.microsoft.com/office/mac/office/2008/main" xmlns="">
+                              <a14:hiddenFill xmlns="" xmlns:mo="http://schemas.microsoft.com/office/mac/office/2008/main" xmlns:mv="urn:schemas-microsoft-com:mac:vml" xmlns:o="urn:schemas-microsoft-com:office:office" xmlns:v="urn:schemas-microsoft-com:vml" xmlns:w10="urn:schemas-microsoft-com:office:word" xmlns:w="http://schemas.openxmlformats.org/wordprocessingml/2006/main" xmlns:a14="http://schemas.microsoft.com/office/drawing/2010/main" xmlns:lc="http://schemas.openxmlformats.org/drawingml/2006/lockedCanvas">
                                 <a:solidFill>
                                   <a:srgbClr val="FFFFFF"/>
                                 </a:solidFill>
                               </a14:hiddenFill>
                             </a:ext>
                             <a:ext uri="{91240B29-F687-4f45-9708-019B960494DF}">
-                              <a14:hiddenLine xmlns:lc="http://schemas.openxmlformats.org/drawingml/2006/lockedCanvas" xmlns:a14="http://schemas.microsoft.com/office/drawing/2010/main" xmlns:w="http://schemas.openxmlformats.org/wordprocessingml/2006/main" xmlns:w10="urn:schemas-microsoft-com:office:word" xmlns:v="urn:schemas-microsoft-com:vml" xmlns:o="urn:schemas-microsoft-com:office:office" xmlns:mv="urn:schemas-microsoft-com:mac:vml" xmlns:mo="http://schemas.microsoft.com/office/mac/office/2008/main" xmlns="" w="9525">
+                              <a14:hiddenLine xmlns="" xmlns:mo="http://schemas.microsoft.com/office/mac/office/2008/main" xmlns:mv="urn:schemas-microsoft-com:mac:vml" xmlns:o="urn:schemas-microsoft-com:office:office" xmlns:v="urn:schemas-microsoft-com:vml" xmlns:w10="urn:schemas-microsoft-com:office:word" xmlns:w="http://schemas.openxmlformats.org/wordprocessingml/2006/main" xmlns:a14="http://schemas.microsoft.com/office/drawing/2010/main" xmlns:lc="http://schemas.openxmlformats.org/drawingml/2006/lockedCanvas" w="9525">
                                 <a:solidFill>
                                   <a:srgbClr val="000000"/>
                                 </a:solidFill>
@@ -5986,7 +5958,7 @@
                           </a:ln>
                           <a:extLst>
                             <a:ext uri="{909E8E84-426E-40dd-AFC4-6F175D3DCCD1}">
-                              <a14:hiddenFill xmlns:lc="http://schemas.openxmlformats.org/drawingml/2006/lockedCanvas" xmlns:a14="http://schemas.microsoft.com/office/drawing/2010/main" xmlns:w="http://schemas.openxmlformats.org/wordprocessingml/2006/main" xmlns:w10="urn:schemas-microsoft-com:office:word" xmlns:v="urn:schemas-microsoft-com:vml" xmlns:o="urn:schemas-microsoft-com:office:office" xmlns:mv="urn:schemas-microsoft-com:mac:vml" xmlns:mo="http://schemas.microsoft.com/office/mac/office/2008/main" xmlns="">
+                              <a14:hiddenFill xmlns="" xmlns:mo="http://schemas.microsoft.com/office/mac/office/2008/main" xmlns:mv="urn:schemas-microsoft-com:mac:vml" xmlns:o="urn:schemas-microsoft-com:office:office" xmlns:v="urn:schemas-microsoft-com:vml" xmlns:w10="urn:schemas-microsoft-com:office:word" xmlns:w="http://schemas.openxmlformats.org/wordprocessingml/2006/main" xmlns:a14="http://schemas.microsoft.com/office/drawing/2010/main" xmlns:lc="http://schemas.openxmlformats.org/drawingml/2006/lockedCanvas">
                                 <a:solidFill>
                                   <a:srgbClr val="FFFFFF"/>
                                 </a:solidFill>
@@ -6017,14 +5989,14 @@
                           </a:ln>
                           <a:extLst>
                             <a:ext uri="{909E8E84-426E-40dd-AFC4-6F175D3DCCD1}">
-                              <a14:hiddenFill xmlns:lc="http://schemas.openxmlformats.org/drawingml/2006/lockedCanvas" xmlns:a14="http://schemas.microsoft.com/office/drawing/2010/main" xmlns:w="http://schemas.openxmlformats.org/wordprocessingml/2006/main" xmlns:w10="urn:schemas-microsoft-com:office:word" xmlns:v="urn:schemas-microsoft-com:vml" xmlns:o="urn:schemas-microsoft-com:office:office" xmlns:mv="urn:schemas-microsoft-com:mac:vml" xmlns:mo="http://schemas.microsoft.com/office/mac/office/2008/main" xmlns="">
+                              <a14:hiddenFill xmlns="" xmlns:mo="http://schemas.microsoft.com/office/mac/office/2008/main" xmlns:mv="urn:schemas-microsoft-com:mac:vml" xmlns:o="urn:schemas-microsoft-com:office:office" xmlns:v="urn:schemas-microsoft-com:vml" xmlns:w10="urn:schemas-microsoft-com:office:word" xmlns:w="http://schemas.openxmlformats.org/wordprocessingml/2006/main" xmlns:a14="http://schemas.microsoft.com/office/drawing/2010/main" xmlns:lc="http://schemas.openxmlformats.org/drawingml/2006/lockedCanvas">
                                 <a:solidFill>
                                   <a:srgbClr val="FFFFFF"/>
                                 </a:solidFill>
                               </a14:hiddenFill>
                             </a:ext>
                             <a:ext uri="{91240B29-F687-4f45-9708-019B960494DF}">
-                              <a14:hiddenLine xmlns:lc="http://schemas.openxmlformats.org/drawingml/2006/lockedCanvas" xmlns:a14="http://schemas.microsoft.com/office/drawing/2010/main" xmlns:w="http://schemas.openxmlformats.org/wordprocessingml/2006/main" xmlns:w10="urn:schemas-microsoft-com:office:word" xmlns:v="urn:schemas-microsoft-com:vml" xmlns:o="urn:schemas-microsoft-com:office:office" xmlns:mv="urn:schemas-microsoft-com:mac:vml" xmlns:mo="http://schemas.microsoft.com/office/mac/office/2008/main" xmlns="" w="9525">
+                              <a14:hiddenLine xmlns="" xmlns:mo="http://schemas.microsoft.com/office/mac/office/2008/main" xmlns:mv="urn:schemas-microsoft-com:mac:vml" xmlns:o="urn:schemas-microsoft-com:office:office" xmlns:v="urn:schemas-microsoft-com:vml" xmlns:w10="urn:schemas-microsoft-com:office:word" xmlns:w="http://schemas.openxmlformats.org/wordprocessingml/2006/main" xmlns:a14="http://schemas.microsoft.com/office/drawing/2010/main" xmlns:lc="http://schemas.openxmlformats.org/drawingml/2006/lockedCanvas" w="9525">
                                 <a:solidFill>
                                   <a:srgbClr val="000000"/>
                                 </a:solidFill>
@@ -6203,6 +6175,9 @@
         <w:pStyle w:val="BodyText"/>
         <w:spacing w:line="218" w:lineRule="auto"/>
         <w:ind w:left="4656" w:right="786"/>
+        <w:rPr>
+          <w:w w:val="105"/>
+        </w:rPr>
       </w:pPr>
       <w:r>
         <w:rPr>
@@ -6302,7 +6277,21 @@
           <w:rFonts w:hint="eastAsia"/>
           <w:w w:val="105"/>
         </w:rPr>
-        <w:t xml:space="preserve">, NPI: </w:t>
+        <w:t xml:space="preserve">, </w:t>
+      </w:r>
+    </w:p>
+    <w:p>
+      <w:pPr>
+        <w:pStyle w:val="BodyText"/>
+        <w:spacing w:line="218" w:lineRule="auto"/>
+        <w:ind w:left="4656" w:right="786"/>
+      </w:pPr>
+      <w:r>
+        <w:rPr>
+          <w:rFonts w:hint="eastAsia"/>
+          <w:w w:val="105"/>
+        </w:rPr>
+        <w:t xml:space="preserve">NPI: </w:t>
       </w:r>
       <w:r>
         <w:rPr>
@@ -6334,16 +6323,14 @@
         </w:rPr>
         <w:fldChar w:fldCharType="end"/>
       </w:r>
+      <w:bookmarkStart w:id="0" w:name="_GoBack"/>
+      <w:bookmarkEnd w:id="0"/>
     </w:p>
     <w:p>
       <w:pPr>
         <w:pStyle w:val="BodyText"/>
         <w:spacing w:line="202" w:lineRule="exact"/>
         <w:ind w:left="4618" w:right="4536"/>
-        <w:jc w:val="center"/>
-        <w:rPr>
-          <w:w w:val="105"/>
-        </w:rPr>
       </w:pPr>
       <w:r>
         <w:rPr>
@@ -6352,14 +6339,6 @@
         </w:rPr>
         <w:t xml:space="preserve">From IP Address: </w:t>
       </w:r>
-    </w:p>
-    <w:p>
-      <w:pPr>
-        <w:pStyle w:val="BodyText"/>
-        <w:spacing w:line="202" w:lineRule="exact"/>
-        <w:ind w:left="4618" w:right="4536"/>
-        <w:jc w:val="center"/>
-      </w:pPr>
       <w:r>
         <w:rPr>
           <w:w w:val="105"/>
@@ -8562,14 +8541,14 @@
                       </a:ln>
                       <a:extLst>
                         <a:ext uri="{909E8E84-426E-40dd-AFC4-6F175D3DCCD1}">
-                          <a14:hiddenFill xmlns:a14="http://schemas.microsoft.com/office/drawing/2010/main" xmlns:w="http://schemas.openxmlformats.org/wordprocessingml/2006/main" xmlns:w10="urn:schemas-microsoft-com:office:word" xmlns:v="urn:schemas-microsoft-com:vml" xmlns:o="urn:schemas-microsoft-com:office:office" xmlns:mv="urn:schemas-microsoft-com:mac:vml" xmlns:mo="http://schemas.microsoft.com/office/mac/office/2008/main" xmlns="">
+                          <a14:hiddenFill xmlns="" xmlns:mo="http://schemas.microsoft.com/office/mac/office/2008/main" xmlns:mv="urn:schemas-microsoft-com:mac:vml" xmlns:o="urn:schemas-microsoft-com:office:office" xmlns:v="urn:schemas-microsoft-com:vml" xmlns:w10="urn:schemas-microsoft-com:office:word" xmlns:w="http://schemas.openxmlformats.org/wordprocessingml/2006/main" xmlns:a14="http://schemas.microsoft.com/office/drawing/2010/main">
                             <a:solidFill>
                               <a:srgbClr val="FFFFFF"/>
                             </a:solidFill>
                           </a14:hiddenFill>
                         </a:ext>
                         <a:ext uri="{91240B29-F687-4f45-9708-019B960494DF}">
-                          <a14:hiddenLine xmlns:a14="http://schemas.microsoft.com/office/drawing/2010/main" xmlns:w="http://schemas.openxmlformats.org/wordprocessingml/2006/main" xmlns:w10="urn:schemas-microsoft-com:office:word" xmlns:v="urn:schemas-microsoft-com:vml" xmlns:o="urn:schemas-microsoft-com:office:office" xmlns:mv="urn:schemas-microsoft-com:mac:vml" xmlns:mo="http://schemas.microsoft.com/office/mac/office/2008/main" xmlns="" w="9525">
+                          <a14:hiddenLine xmlns="" xmlns:mo="http://schemas.microsoft.com/office/mac/office/2008/main" xmlns:mv="urn:schemas-microsoft-com:mac:vml" xmlns:o="urn:schemas-microsoft-com:office:office" xmlns:v="urn:schemas-microsoft-com:vml" xmlns:w10="urn:schemas-microsoft-com:office:word" xmlns:w="http://schemas.openxmlformats.org/wordprocessingml/2006/main" xmlns:a14="http://schemas.microsoft.com/office/drawing/2010/main" w="9525">
                             <a:solidFill>
                               <a:srgbClr val="000000"/>
                             </a:solidFill>
@@ -8788,14 +8767,14 @@
                       </a:ln>
                       <a:extLst>
                         <a:ext uri="{909E8E84-426E-40dd-AFC4-6F175D3DCCD1}">
-                          <a14:hiddenFill xmlns:a14="http://schemas.microsoft.com/office/drawing/2010/main" xmlns:w="http://schemas.openxmlformats.org/wordprocessingml/2006/main" xmlns:w10="urn:schemas-microsoft-com:office:word" xmlns:v="urn:schemas-microsoft-com:vml" xmlns:o="urn:schemas-microsoft-com:office:office" xmlns:mv="urn:schemas-microsoft-com:mac:vml" xmlns:mo="http://schemas.microsoft.com/office/mac/office/2008/main" xmlns="">
+                          <a14:hiddenFill xmlns="" xmlns:mo="http://schemas.microsoft.com/office/mac/office/2008/main" xmlns:mv="urn:schemas-microsoft-com:mac:vml" xmlns:o="urn:schemas-microsoft-com:office:office" xmlns:v="urn:schemas-microsoft-com:vml" xmlns:w10="urn:schemas-microsoft-com:office:word" xmlns:w="http://schemas.openxmlformats.org/wordprocessingml/2006/main" xmlns:a14="http://schemas.microsoft.com/office/drawing/2010/main">
                             <a:solidFill>
                               <a:srgbClr val="FFFFFF"/>
                             </a:solidFill>
                           </a14:hiddenFill>
                         </a:ext>
                         <a:ext uri="{91240B29-F687-4f45-9708-019B960494DF}">
-                          <a14:hiddenLine xmlns:a14="http://schemas.microsoft.com/office/drawing/2010/main" xmlns:w="http://schemas.openxmlformats.org/wordprocessingml/2006/main" xmlns:w10="urn:schemas-microsoft-com:office:word" xmlns:v="urn:schemas-microsoft-com:vml" xmlns:o="urn:schemas-microsoft-com:office:office" xmlns:mv="urn:schemas-microsoft-com:mac:vml" xmlns:mo="http://schemas.microsoft.com/office/mac/office/2008/main" xmlns="" w="9525">
+                          <a14:hiddenLine xmlns="" xmlns:mo="http://schemas.microsoft.com/office/mac/office/2008/main" xmlns:mv="urn:schemas-microsoft-com:mac:vml" xmlns:o="urn:schemas-microsoft-com:office:office" xmlns:v="urn:schemas-microsoft-com:vml" xmlns:w10="urn:schemas-microsoft-com:office:word" xmlns:w="http://schemas.openxmlformats.org/wordprocessingml/2006/main" xmlns:a14="http://schemas.microsoft.com/office/drawing/2010/main" w="9525">
                             <a:solidFill>
                               <a:srgbClr val="000000"/>
                             </a:solidFill>
@@ -8994,14 +8973,14 @@
                       </a:ln>
                       <a:extLst>
                         <a:ext uri="{909E8E84-426E-40dd-AFC4-6F175D3DCCD1}">
-                          <a14:hiddenFill xmlns:a14="http://schemas.microsoft.com/office/drawing/2010/main" xmlns:w="http://schemas.openxmlformats.org/wordprocessingml/2006/main" xmlns:w10="urn:schemas-microsoft-com:office:word" xmlns:v="urn:schemas-microsoft-com:vml" xmlns:o="urn:schemas-microsoft-com:office:office" xmlns:mv="urn:schemas-microsoft-com:mac:vml" xmlns:mo="http://schemas.microsoft.com/office/mac/office/2008/main" xmlns="">
+                          <a14:hiddenFill xmlns="" xmlns:mo="http://schemas.microsoft.com/office/mac/office/2008/main" xmlns:mv="urn:schemas-microsoft-com:mac:vml" xmlns:o="urn:schemas-microsoft-com:office:office" xmlns:v="urn:schemas-microsoft-com:vml" xmlns:w10="urn:schemas-microsoft-com:office:word" xmlns:w="http://schemas.openxmlformats.org/wordprocessingml/2006/main" xmlns:a14="http://schemas.microsoft.com/office/drawing/2010/main">
                             <a:solidFill>
                               <a:srgbClr val="FFFFFF"/>
                             </a:solidFill>
                           </a14:hiddenFill>
                         </a:ext>
                         <a:ext uri="{91240B29-F687-4f45-9708-019B960494DF}">
-                          <a14:hiddenLine xmlns:a14="http://schemas.microsoft.com/office/drawing/2010/main" xmlns:w="http://schemas.openxmlformats.org/wordprocessingml/2006/main" xmlns:w10="urn:schemas-microsoft-com:office:word" xmlns:v="urn:schemas-microsoft-com:vml" xmlns:o="urn:schemas-microsoft-com:office:office" xmlns:mv="urn:schemas-microsoft-com:mac:vml" xmlns:mo="http://schemas.microsoft.com/office/mac/office/2008/main" xmlns="" w="9525">
+                          <a14:hiddenLine xmlns="" xmlns:mo="http://schemas.microsoft.com/office/mac/office/2008/main" xmlns:mv="urn:schemas-microsoft-com:mac:vml" xmlns:o="urn:schemas-microsoft-com:office:office" xmlns:v="urn:schemas-microsoft-com:vml" xmlns:w10="urn:schemas-microsoft-com:office:word" xmlns:w="http://schemas.openxmlformats.org/wordprocessingml/2006/main" xmlns:a14="http://schemas.microsoft.com/office/drawing/2010/main" w="9525">
                             <a:solidFill>
                               <a:srgbClr val="000000"/>
                             </a:solidFill>
@@ -10360,7 +10339,7 @@
 </file>
 
 <file path=customXml/itemProps1.xml><?xml version="1.0" encoding="utf-8"?>
-<ds:datastoreItem xmlns:ds="http://schemas.openxmlformats.org/officeDocument/2006/customXml" ds:itemID="{F745B05F-55D7-4612-9B74-1460B66EBB19}">
+<ds:datastoreItem xmlns:ds="http://schemas.openxmlformats.org/officeDocument/2006/customXml" ds:itemID="{028D89E0-325A-478B-83ED-9E47B0317ACB}">
   <ds:schemaRefs>
     <ds:schemaRef ds:uri="http://schemas.openxmlformats.org/officeDocument/2006/bibliography"/>
   </ds:schemaRefs>

</xml_diff>

<commit_message>
Updating the UI for pain DME, added Additional Dr Notes to the word doc. Removed the Pain Chart image
</commit_message>
<xml_diff>
--- a/dotnet/PhysiciansReach/PR.Export/Documents/BLANK_EXAM_NOTE.docx
+++ b/dotnet/PhysiciansReach/PR.Export/Documents/BLANK_EXAM_NOTE.docx
@@ -893,7 +893,7 @@
                           </a:ln>
                           <a:extLst>
                             <a:ext uri="{909E8E84-426E-40dd-AFC4-6F175D3DCCD1}">
-                              <a14:hiddenFill xmlns:mo="http://schemas.microsoft.com/office/mac/office/2008/main" xmlns:mv="urn:schemas-microsoft-com:mac:vml" xmlns:o="urn:schemas-microsoft-com:office:office" xmlns:v="urn:schemas-microsoft-com:vml" xmlns:w10="urn:schemas-microsoft-com:office:word" xmlns:w="http://schemas.openxmlformats.org/wordprocessingml/2006/main" xmlns:a14="http://schemas.microsoft.com/office/drawing/2010/main" xmlns:pic="http://schemas.openxmlformats.org/drawingml/2006/picture" xmlns="">
+                              <a14:hiddenFill xmlns="" xmlns:pic="http://schemas.openxmlformats.org/drawingml/2006/picture" xmlns:a14="http://schemas.microsoft.com/office/drawing/2010/main" xmlns:w="http://schemas.openxmlformats.org/wordprocessingml/2006/main" xmlns:w10="urn:schemas-microsoft-com:office:word" xmlns:v="urn:schemas-microsoft-com:vml" xmlns:o="urn:schemas-microsoft-com:office:office" xmlns:mv="urn:schemas-microsoft-com:mac:vml" xmlns:mo="http://schemas.microsoft.com/office/mac/office/2008/main">
                                 <a:noFill/>
                               </a14:hiddenFill>
                             </a:ext>
@@ -907,7 +907,7 @@
               </wp:inline>
             </w:drawing>
           </mc:Choice>
-          <mc:Fallback xmlns:pic="http://schemas.openxmlformats.org/drawingml/2006/picture" xmlns:mo="http://schemas.microsoft.com/office/mac/office/2008/main" xmlns:mv="urn:schemas-microsoft-com:mac:vml" xmlns:a14="http://schemas.microsoft.com/office/drawing/2010/main" xmlns:a="http://schemas.openxmlformats.org/drawingml/2006/main">
+          <mc:Fallback xmlns:a="http://schemas.openxmlformats.org/drawingml/2006/main" xmlns:a14="http://schemas.microsoft.com/office/drawing/2010/main" xmlns:mv="urn:schemas-microsoft-com:mac:vml" xmlns:mo="http://schemas.microsoft.com/office/mac/office/2008/main" xmlns:pic="http://schemas.openxmlformats.org/drawingml/2006/picture">
             <w:pict>
               <v:group id="Group 6" style="width:486.15pt;height:.75pt;mso-position-horizontal-relative:char;mso-position-vertical-relative:line" coordsize="9723,15" o:spid="_x0000_s1026" w14:anchorId="54794BAA" o:gfxdata="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">
                 <v:line id="Line 7" style="position:absolute;visibility:visible;mso-wrap-style:square" o:spid="_x0000_s1027" strokecolor="#545454" o:connectortype="straight" from="9723,8" to="9723,8" o:gfxdata="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"/>
@@ -2936,14 +2936,14 @@
                           </a:ln>
                           <a:extLst>
                             <a:ext uri="{909E8E84-426E-40dd-AFC4-6F175D3DCCD1}">
-                              <a14:hiddenFill xmlns="" xmlns:mo="http://schemas.microsoft.com/office/mac/office/2008/main" xmlns:mv="urn:schemas-microsoft-com:mac:vml" xmlns:o="urn:schemas-microsoft-com:office:office" xmlns:v="urn:schemas-microsoft-com:vml" xmlns:w10="urn:schemas-microsoft-com:office:word" xmlns:w="http://schemas.openxmlformats.org/wordprocessingml/2006/main" xmlns:a14="http://schemas.microsoft.com/office/drawing/2010/main" xmlns:lc="http://schemas.openxmlformats.org/drawingml/2006/lockedCanvas">
+                              <a14:hiddenFill xmlns:lc="http://schemas.openxmlformats.org/drawingml/2006/lockedCanvas" xmlns:a14="http://schemas.microsoft.com/office/drawing/2010/main" xmlns:w="http://schemas.openxmlformats.org/wordprocessingml/2006/main" xmlns:w10="urn:schemas-microsoft-com:office:word" xmlns:v="urn:schemas-microsoft-com:vml" xmlns:o="urn:schemas-microsoft-com:office:office" xmlns:mv="urn:schemas-microsoft-com:mac:vml" xmlns:mo="http://schemas.microsoft.com/office/mac/office/2008/main" xmlns="">
                                 <a:solidFill>
                                   <a:srgbClr val="FFFFFF"/>
                                 </a:solidFill>
                               </a14:hiddenFill>
                             </a:ext>
                             <a:ext uri="{91240B29-F687-4f45-9708-019B960494DF}">
-                              <a14:hiddenLine xmlns="" xmlns:mo="http://schemas.microsoft.com/office/mac/office/2008/main" xmlns:mv="urn:schemas-microsoft-com:mac:vml" xmlns:o="urn:schemas-microsoft-com:office:office" xmlns:v="urn:schemas-microsoft-com:vml" xmlns:w10="urn:schemas-microsoft-com:office:word" xmlns:w="http://schemas.openxmlformats.org/wordprocessingml/2006/main" xmlns:a14="http://schemas.microsoft.com/office/drawing/2010/main" xmlns:lc="http://schemas.openxmlformats.org/drawingml/2006/lockedCanvas" w="9525">
+                              <a14:hiddenLine xmlns:lc="http://schemas.openxmlformats.org/drawingml/2006/lockedCanvas" xmlns:a14="http://schemas.microsoft.com/office/drawing/2010/main" xmlns:w="http://schemas.openxmlformats.org/wordprocessingml/2006/main" xmlns:w10="urn:schemas-microsoft-com:office:word" xmlns:v="urn:schemas-microsoft-com:vml" xmlns:o="urn:schemas-microsoft-com:office:office" xmlns:mv="urn:schemas-microsoft-com:mac:vml" xmlns:mo="http://schemas.microsoft.com/office/mac/office/2008/main" xmlns="" w="9525">
                                 <a:solidFill>
                                   <a:srgbClr val="000000"/>
                                 </a:solidFill>
@@ -3022,7 +3022,7 @@
                           </a:ln>
                           <a:extLst>
                             <a:ext uri="{909E8E84-426E-40dd-AFC4-6F175D3DCCD1}">
-                              <a14:hiddenFill xmlns="" xmlns:mo="http://schemas.microsoft.com/office/mac/office/2008/main" xmlns:mv="urn:schemas-microsoft-com:mac:vml" xmlns:o="urn:schemas-microsoft-com:office:office" xmlns:v="urn:schemas-microsoft-com:vml" xmlns:w10="urn:schemas-microsoft-com:office:word" xmlns:w="http://schemas.openxmlformats.org/wordprocessingml/2006/main" xmlns:a14="http://schemas.microsoft.com/office/drawing/2010/main" xmlns:lc="http://schemas.openxmlformats.org/drawingml/2006/lockedCanvas">
+                              <a14:hiddenFill xmlns:lc="http://schemas.openxmlformats.org/drawingml/2006/lockedCanvas" xmlns:a14="http://schemas.microsoft.com/office/drawing/2010/main" xmlns:w="http://schemas.openxmlformats.org/wordprocessingml/2006/main" xmlns:w10="urn:schemas-microsoft-com:office:word" xmlns:v="urn:schemas-microsoft-com:vml" xmlns:o="urn:schemas-microsoft-com:office:office" xmlns:mv="urn:schemas-microsoft-com:mac:vml" xmlns:mo="http://schemas.microsoft.com/office/mac/office/2008/main" xmlns="">
                                 <a:solidFill>
                                   <a:srgbClr val="FFFFFF"/>
                                 </a:solidFill>
@@ -3053,14 +3053,14 @@
                           </a:ln>
                           <a:extLst>
                             <a:ext uri="{909E8E84-426E-40dd-AFC4-6F175D3DCCD1}">
-                              <a14:hiddenFill xmlns="" xmlns:mo="http://schemas.microsoft.com/office/mac/office/2008/main" xmlns:mv="urn:schemas-microsoft-com:mac:vml" xmlns:o="urn:schemas-microsoft-com:office:office" xmlns:v="urn:schemas-microsoft-com:vml" xmlns:w10="urn:schemas-microsoft-com:office:word" xmlns:w="http://schemas.openxmlformats.org/wordprocessingml/2006/main" xmlns:a14="http://schemas.microsoft.com/office/drawing/2010/main" xmlns:lc="http://schemas.openxmlformats.org/drawingml/2006/lockedCanvas">
+                              <a14:hiddenFill xmlns:lc="http://schemas.openxmlformats.org/drawingml/2006/lockedCanvas" xmlns:a14="http://schemas.microsoft.com/office/drawing/2010/main" xmlns:w="http://schemas.openxmlformats.org/wordprocessingml/2006/main" xmlns:w10="urn:schemas-microsoft-com:office:word" xmlns:v="urn:schemas-microsoft-com:vml" xmlns:o="urn:schemas-microsoft-com:office:office" xmlns:mv="urn:schemas-microsoft-com:mac:vml" xmlns:mo="http://schemas.microsoft.com/office/mac/office/2008/main" xmlns="">
                                 <a:solidFill>
                                   <a:srgbClr val="FFFFFF"/>
                                 </a:solidFill>
                               </a14:hiddenFill>
                             </a:ext>
                             <a:ext uri="{91240B29-F687-4f45-9708-019B960494DF}">
-                              <a14:hiddenLine xmlns="" xmlns:mo="http://schemas.microsoft.com/office/mac/office/2008/main" xmlns:mv="urn:schemas-microsoft-com:mac:vml" xmlns:o="urn:schemas-microsoft-com:office:office" xmlns:v="urn:schemas-microsoft-com:vml" xmlns:w10="urn:schemas-microsoft-com:office:word" xmlns:w="http://schemas.openxmlformats.org/wordprocessingml/2006/main" xmlns:a14="http://schemas.microsoft.com/office/drawing/2010/main" xmlns:lc="http://schemas.openxmlformats.org/drawingml/2006/lockedCanvas" w="9525">
+                              <a14:hiddenLine xmlns:lc="http://schemas.openxmlformats.org/drawingml/2006/lockedCanvas" xmlns:a14="http://schemas.microsoft.com/office/drawing/2010/main" xmlns:w="http://schemas.openxmlformats.org/wordprocessingml/2006/main" xmlns:w10="urn:schemas-microsoft-com:office:word" xmlns:v="urn:schemas-microsoft-com:vml" xmlns:o="urn:schemas-microsoft-com:office:office" xmlns:mv="urn:schemas-microsoft-com:mac:vml" xmlns:mo="http://schemas.microsoft.com/office/mac/office/2008/main" xmlns="" w="9525">
                                 <a:solidFill>
                                   <a:srgbClr val="000000"/>
                                 </a:solidFill>
@@ -4052,11 +4052,21 @@
       <w:r>
         <w:t xml:space="preserve">DOB: </w:t>
       </w:r>
-      <w:fldSimple w:instr=" DOCPROPERTY  Dob  \* MERGEFORMAT ">
-        <w:r>
-          <w:t>7</w:t>
-        </w:r>
-      </w:fldSimple>
+      <w:r>
+        <w:fldChar w:fldCharType="begin"/>
+      </w:r>
+      <w:r>
+        <w:instrText xml:space="preserve"> DOCPROPERTY  Dob  \* MERGEFORMAT </w:instrText>
+      </w:r>
+      <w:r>
+        <w:fldChar w:fldCharType="separate"/>
+      </w:r>
+      <w:r>
+        <w:t>7</w:t>
+      </w:r>
+      <w:r>
+        <w:fldChar w:fldCharType="end"/>
+      </w:r>
     </w:p>
     <w:p>
       <w:pPr>
@@ -4991,11 +5001,21 @@
       <w:r>
         <w:t xml:space="preserve">Member ID: </w:t>
       </w:r>
-      <w:fldSimple w:instr=" DOCPROPERTY  MedMemberId  \* MERGEFORMAT ">
-        <w:r>
-          <w:t>37</w:t>
-        </w:r>
-      </w:fldSimple>
+      <w:r>
+        <w:fldChar w:fldCharType="begin"/>
+      </w:r>
+      <w:r>
+        <w:instrText xml:space="preserve"> DOCPROPERTY  MedMemberId  \* MERGEFORMAT </w:instrText>
+      </w:r>
+      <w:r>
+        <w:fldChar w:fldCharType="separate"/>
+      </w:r>
+      <w:r>
+        <w:t>37</w:t>
+      </w:r>
+      <w:r>
+        <w:fldChar w:fldCharType="end"/>
+      </w:r>
     </w:p>
     <w:p>
       <w:pPr>
@@ -5005,11 +5025,21 @@
       <w:r>
         <w:t xml:space="preserve">Insurance Type: </w:t>
       </w:r>
-      <w:fldSimple w:instr=" DOCPROPERTY  Insurance  \* MERGEFORMAT ">
-        <w:r>
-          <w:t>25</w:t>
-        </w:r>
-      </w:fldSimple>
+      <w:r>
+        <w:fldChar w:fldCharType="begin"/>
+      </w:r>
+      <w:r>
+        <w:instrText xml:space="preserve"> DOCPROPERTY  Insurance  \* MERGEFORMAT </w:instrText>
+      </w:r>
+      <w:r>
+        <w:fldChar w:fldCharType="separate"/>
+      </w:r>
+      <w:r>
+        <w:t>25</w:t>
+      </w:r>
+      <w:r>
+        <w:fldChar w:fldCharType="end"/>
+      </w:r>
     </w:p>
     <w:p>
       <w:pPr>
@@ -5643,116 +5673,111 @@
     </w:p>
     <w:p>
       <w:pPr>
-        <w:pStyle w:val="BodyText"/>
-        <w:spacing w:before="12" w:line="218" w:lineRule="auto"/>
-        <w:ind w:right="175"/>
-      </w:pPr>
-      <w:r>
-        <w:rPr>
-          <w:w w:val="105"/>
-        </w:rPr>
-        <w:t xml:space="preserve">Thoroughly reviewed all available medical information on record and listened to survey recording. Contacted patient today, </w:t>
-      </w:r>
-      <w:r>
-        <w:rPr>
-          <w:w w:val="105"/>
-        </w:rPr>
-        <w:fldChar w:fldCharType="begin"/>
-      </w:r>
-      <w:r>
-        <w:rPr>
-          <w:w w:val="105"/>
-        </w:rPr>
-        <w:instrText xml:space="preserve"> DOCPROPERTY  ServiceDate  \* MERGEFORMAT </w:instrText>
-      </w:r>
-      <w:r>
-        <w:rPr>
-          <w:w w:val="105"/>
-        </w:rPr>
-        <w:fldChar w:fldCharType="separate"/>
-      </w:r>
-      <w:r>
-        <w:rPr>
-          <w:w w:val="105"/>
-        </w:rPr>
-        <w:t>24</w:t>
-      </w:r>
-      <w:r>
-        <w:rPr>
-          <w:w w:val="105"/>
-        </w:rPr>
-        <w:fldChar w:fldCharType="end"/>
-      </w:r>
-      <w:r>
-        <w:rPr>
-          <w:w w:val="105"/>
-        </w:rPr>
-        <w:t xml:space="preserve">, today for further evaluation and remote examination. Patient advised to f/u with PCP regarding this and other ongoing medical issues. Consultant's n/n provided for future reference, as needed. Patient with understanding of </w:t>
-      </w:r>
-      <w:proofErr w:type="spellStart"/>
-      <w:r>
-        <w:rPr>
-          <w:w w:val="105"/>
-        </w:rPr>
-        <w:t>and</w:t>
-      </w:r>
-      <w:proofErr w:type="spellEnd"/>
-      <w:r>
-        <w:rPr>
-          <w:w w:val="105"/>
-        </w:rPr>
-        <w:t xml:space="preserve"> agreement with plan of care. </w:t>
-      </w:r>
-      <w:proofErr w:type="spellStart"/>
-      <w:r>
-        <w:rPr>
-          <w:w w:val="105"/>
-        </w:rPr>
-        <w:t>cdb</w:t>
-      </w:r>
-      <w:proofErr w:type="spellEnd"/>
-      <w:r>
-        <w:rPr>
-          <w:w w:val="105"/>
-        </w:rPr>
-        <w:t xml:space="preserve">. </w:t>
-      </w:r>
-      <w:r>
-        <w:rPr>
-          <w:w w:val="105"/>
-        </w:rPr>
-        <w:fldChar w:fldCharType="begin"/>
-      </w:r>
-      <w:r>
-        <w:rPr>
-          <w:w w:val="105"/>
-        </w:rPr>
-        <w:instrText xml:space="preserve"> DOCPROPERTY  ServiceDate  \* MERGEFORMAT </w:instrText>
-      </w:r>
-      <w:r>
-        <w:rPr>
-          <w:w w:val="105"/>
-        </w:rPr>
-        <w:fldChar w:fldCharType="separate"/>
-      </w:r>
-      <w:r>
-        <w:rPr>
-          <w:w w:val="105"/>
-        </w:rPr>
-        <w:t>24</w:t>
-      </w:r>
-      <w:r>
-        <w:rPr>
-          <w:w w:val="105"/>
-        </w:rPr>
-        <w:fldChar w:fldCharType="end"/>
-      </w:r>
-      <w:r>
-        <w:rPr>
-          <w:w w:val="105"/>
-        </w:rPr>
-        <w:t>.</w:t>
-      </w:r>
+        <w:spacing w:line="218" w:lineRule="auto"/>
+        <w:rPr>
+          <w:w w:val="105"/>
+          <w:sz w:val="16"/>
+          <w:szCs w:val="16"/>
+        </w:rPr>
+      </w:pPr>
+      <w:r>
+        <w:rPr>
+          <w:w w:val="105"/>
+          <w:sz w:val="16"/>
+          <w:szCs w:val="16"/>
+        </w:rPr>
+        <w:fldChar w:fldCharType="begin"/>
+      </w:r>
+      <w:r>
+        <w:rPr>
+          <w:w w:val="105"/>
+          <w:sz w:val="16"/>
+          <w:szCs w:val="16"/>
+        </w:rPr>
+        <w:instrText xml:space="preserve"> DOCPROPERTY  DrNotes1  \* MERGEFORMAT </w:instrText>
+      </w:r>
+      <w:r>
+        <w:rPr>
+          <w:w w:val="105"/>
+          <w:sz w:val="16"/>
+          <w:szCs w:val="16"/>
+        </w:rPr>
+        <w:fldChar w:fldCharType="separate"/>
+      </w:r>
+      <w:r>
+        <w:rPr>
+          <w:w w:val="105"/>
+          <w:sz w:val="16"/>
+          <w:szCs w:val="16"/>
+        </w:rPr>
+        <w:t>48</w:t>
+      </w:r>
+      <w:r>
+        <w:rPr>
+          <w:w w:val="105"/>
+          <w:sz w:val="16"/>
+          <w:szCs w:val="16"/>
+        </w:rPr>
+        <w:fldChar w:fldCharType="end"/>
+      </w:r>
+      <w:r>
+        <w:rPr>
+          <w:w w:val="105"/>
+          <w:sz w:val="16"/>
+          <w:szCs w:val="16"/>
+        </w:rPr>
+        <w:t xml:space="preserve"> </w:t>
+      </w:r>
+      <w:r>
+        <w:rPr>
+          <w:w w:val="105"/>
+          <w:sz w:val="16"/>
+          <w:szCs w:val="16"/>
+        </w:rPr>
+        <w:fldChar w:fldCharType="begin"/>
+      </w:r>
+      <w:r>
+        <w:rPr>
+          <w:w w:val="105"/>
+          <w:sz w:val="16"/>
+          <w:szCs w:val="16"/>
+        </w:rPr>
+        <w:instrText xml:space="preserve"> DOCPROPERTY  DrNotes2  \* MERGEFORMAT </w:instrText>
+      </w:r>
+      <w:r>
+        <w:rPr>
+          <w:w w:val="105"/>
+          <w:sz w:val="16"/>
+          <w:szCs w:val="16"/>
+        </w:rPr>
+        <w:fldChar w:fldCharType="separate"/>
+      </w:r>
+      <w:r>
+        <w:rPr>
+          <w:w w:val="105"/>
+          <w:sz w:val="16"/>
+          <w:szCs w:val="16"/>
+        </w:rPr>
+        <w:t>49</w:t>
+      </w:r>
+      <w:r>
+        <w:rPr>
+          <w:w w:val="105"/>
+          <w:sz w:val="16"/>
+          <w:szCs w:val="16"/>
+        </w:rPr>
+        <w:fldChar w:fldCharType="end"/>
+      </w:r>
+    </w:p>
+    <w:p>
+      <w:pPr>
+        <w:spacing w:line="218" w:lineRule="auto"/>
+        <w:rPr>
+          <w:w w:val="105"/>
+          <w:sz w:val="16"/>
+          <w:szCs w:val="16"/>
+        </w:rPr>
+      </w:pPr>
     </w:p>
     <w:p>
       <w:pPr>
@@ -5872,14 +5897,14 @@
                           </a:ln>
                           <a:extLst>
                             <a:ext uri="{909E8E84-426E-40dd-AFC4-6F175D3DCCD1}">
-                              <a14:hiddenFill xmlns="" xmlns:mo="http://schemas.microsoft.com/office/mac/office/2008/main" xmlns:mv="urn:schemas-microsoft-com:mac:vml" xmlns:o="urn:schemas-microsoft-com:office:office" xmlns:v="urn:schemas-microsoft-com:vml" xmlns:w10="urn:schemas-microsoft-com:office:word" xmlns:w="http://schemas.openxmlformats.org/wordprocessingml/2006/main" xmlns:a14="http://schemas.microsoft.com/office/drawing/2010/main" xmlns:lc="http://schemas.openxmlformats.org/drawingml/2006/lockedCanvas">
+                              <a14:hiddenFill xmlns:lc="http://schemas.openxmlformats.org/drawingml/2006/lockedCanvas" xmlns:a14="http://schemas.microsoft.com/office/drawing/2010/main" xmlns:w="http://schemas.openxmlformats.org/wordprocessingml/2006/main" xmlns:w10="urn:schemas-microsoft-com:office:word" xmlns:v="urn:schemas-microsoft-com:vml" xmlns:o="urn:schemas-microsoft-com:office:office" xmlns:mv="urn:schemas-microsoft-com:mac:vml" xmlns:mo="http://schemas.microsoft.com/office/mac/office/2008/main" xmlns="">
                                 <a:solidFill>
                                   <a:srgbClr val="FFFFFF"/>
                                 </a:solidFill>
                               </a14:hiddenFill>
                             </a:ext>
                             <a:ext uri="{91240B29-F687-4f45-9708-019B960494DF}">
-                              <a14:hiddenLine xmlns="" xmlns:mo="http://schemas.microsoft.com/office/mac/office/2008/main" xmlns:mv="urn:schemas-microsoft-com:mac:vml" xmlns:o="urn:schemas-microsoft-com:office:office" xmlns:v="urn:schemas-microsoft-com:vml" xmlns:w10="urn:schemas-microsoft-com:office:word" xmlns:w="http://schemas.openxmlformats.org/wordprocessingml/2006/main" xmlns:a14="http://schemas.microsoft.com/office/drawing/2010/main" xmlns:lc="http://schemas.openxmlformats.org/drawingml/2006/lockedCanvas" w="9525">
+                              <a14:hiddenLine xmlns:lc="http://schemas.openxmlformats.org/drawingml/2006/lockedCanvas" xmlns:a14="http://schemas.microsoft.com/office/drawing/2010/main" xmlns:w="http://schemas.openxmlformats.org/wordprocessingml/2006/main" xmlns:w10="urn:schemas-microsoft-com:office:word" xmlns:v="urn:schemas-microsoft-com:vml" xmlns:o="urn:schemas-microsoft-com:office:office" xmlns:mv="urn:schemas-microsoft-com:mac:vml" xmlns:mo="http://schemas.microsoft.com/office/mac/office/2008/main" xmlns="" w="9525">
                                 <a:solidFill>
                                   <a:srgbClr val="000000"/>
                                 </a:solidFill>
@@ -5958,7 +5983,7 @@
                           </a:ln>
                           <a:extLst>
                             <a:ext uri="{909E8E84-426E-40dd-AFC4-6F175D3DCCD1}">
-                              <a14:hiddenFill xmlns="" xmlns:mo="http://schemas.microsoft.com/office/mac/office/2008/main" xmlns:mv="urn:schemas-microsoft-com:mac:vml" xmlns:o="urn:schemas-microsoft-com:office:office" xmlns:v="urn:schemas-microsoft-com:vml" xmlns:w10="urn:schemas-microsoft-com:office:word" xmlns:w="http://schemas.openxmlformats.org/wordprocessingml/2006/main" xmlns:a14="http://schemas.microsoft.com/office/drawing/2010/main" xmlns:lc="http://schemas.openxmlformats.org/drawingml/2006/lockedCanvas">
+                              <a14:hiddenFill xmlns:lc="http://schemas.openxmlformats.org/drawingml/2006/lockedCanvas" xmlns:a14="http://schemas.microsoft.com/office/drawing/2010/main" xmlns:w="http://schemas.openxmlformats.org/wordprocessingml/2006/main" xmlns:w10="urn:schemas-microsoft-com:office:word" xmlns:v="urn:schemas-microsoft-com:vml" xmlns:o="urn:schemas-microsoft-com:office:office" xmlns:mv="urn:schemas-microsoft-com:mac:vml" xmlns:mo="http://schemas.microsoft.com/office/mac/office/2008/main" xmlns="">
                                 <a:solidFill>
                                   <a:srgbClr val="FFFFFF"/>
                                 </a:solidFill>
@@ -5989,14 +6014,14 @@
                           </a:ln>
                           <a:extLst>
                             <a:ext uri="{909E8E84-426E-40dd-AFC4-6F175D3DCCD1}">
-                              <a14:hiddenFill xmlns="" xmlns:mo="http://schemas.microsoft.com/office/mac/office/2008/main" xmlns:mv="urn:schemas-microsoft-com:mac:vml" xmlns:o="urn:schemas-microsoft-com:office:office" xmlns:v="urn:schemas-microsoft-com:vml" xmlns:w10="urn:schemas-microsoft-com:office:word" xmlns:w="http://schemas.openxmlformats.org/wordprocessingml/2006/main" xmlns:a14="http://schemas.microsoft.com/office/drawing/2010/main" xmlns:lc="http://schemas.openxmlformats.org/drawingml/2006/lockedCanvas">
+                              <a14:hiddenFill xmlns:lc="http://schemas.openxmlformats.org/drawingml/2006/lockedCanvas" xmlns:a14="http://schemas.microsoft.com/office/drawing/2010/main" xmlns:w="http://schemas.openxmlformats.org/wordprocessingml/2006/main" xmlns:w10="urn:schemas-microsoft-com:office:word" xmlns:v="urn:schemas-microsoft-com:vml" xmlns:o="urn:schemas-microsoft-com:office:office" xmlns:mv="urn:schemas-microsoft-com:mac:vml" xmlns:mo="http://schemas.microsoft.com/office/mac/office/2008/main" xmlns="">
                                 <a:solidFill>
                                   <a:srgbClr val="FFFFFF"/>
                                 </a:solidFill>
                               </a14:hiddenFill>
                             </a:ext>
                             <a:ext uri="{91240B29-F687-4f45-9708-019B960494DF}">
-                              <a14:hiddenLine xmlns="" xmlns:mo="http://schemas.microsoft.com/office/mac/office/2008/main" xmlns:mv="urn:schemas-microsoft-com:mac:vml" xmlns:o="urn:schemas-microsoft-com:office:office" xmlns:v="urn:schemas-microsoft-com:vml" xmlns:w10="urn:schemas-microsoft-com:office:word" xmlns:w="http://schemas.openxmlformats.org/wordprocessingml/2006/main" xmlns:a14="http://schemas.microsoft.com/office/drawing/2010/main" xmlns:lc="http://schemas.openxmlformats.org/drawingml/2006/lockedCanvas" w="9525">
+                              <a14:hiddenLine xmlns:lc="http://schemas.openxmlformats.org/drawingml/2006/lockedCanvas" xmlns:a14="http://schemas.microsoft.com/office/drawing/2010/main" xmlns:w="http://schemas.openxmlformats.org/wordprocessingml/2006/main" xmlns:w10="urn:schemas-microsoft-com:office:word" xmlns:v="urn:schemas-microsoft-com:vml" xmlns:o="urn:schemas-microsoft-com:office:office" xmlns:mv="urn:schemas-microsoft-com:mac:vml" xmlns:mo="http://schemas.microsoft.com/office/mac/office/2008/main" xmlns="" w="9525">
                                 <a:solidFill>
                                   <a:srgbClr val="000000"/>
                                 </a:solidFill>
@@ -6323,8 +6348,6 @@
         </w:rPr>
         <w:fldChar w:fldCharType="end"/>
       </w:r>
-      <w:bookmarkStart w:id="0" w:name="_GoBack"/>
-      <w:bookmarkEnd w:id="0"/>
     </w:p>
     <w:p>
       <w:pPr>
@@ -8182,63 +8205,8 @@
           <w:szCs w:val="28"/>
         </w:rPr>
       </w:pPr>
-      <w:r>
-        <w:rPr>
-          <w:rFonts w:ascii="Arial" w:hAnsi="Arial" w:cs="Arial"/>
-          <w:noProof/>
-          <w:color w:val="A6A6A6" w:themeColor="background1" w:themeShade="A6"/>
-          <w:sz w:val="28"/>
-          <w:szCs w:val="28"/>
-        </w:rPr>
-        <w:drawing>
-          <wp:inline distT="0" distB="0" distL="0" distR="0" wp14:anchorId="1D734319" wp14:editId="22931FD1">
-            <wp:extent cx="6791325" cy="3086100"/>
-            <wp:effectExtent l="0" t="0" r="9525" b="0"/>
-            <wp:docPr id="4" name="Picture 4"/>
-            <wp:cNvGraphicFramePr>
-              <a:graphicFrameLocks xmlns:a="http://schemas.openxmlformats.org/drawingml/2006/main" noChangeAspect="1"/>
-            </wp:cNvGraphicFramePr>
-            <a:graphic xmlns:a="http://schemas.openxmlformats.org/drawingml/2006/main">
-              <a:graphicData uri="http://schemas.openxmlformats.org/drawingml/2006/picture">
-                <pic:pic xmlns:pic="http://schemas.openxmlformats.org/drawingml/2006/picture">
-                  <pic:nvPicPr>
-                    <pic:cNvPr id="0" name="Picture 1"/>
-                    <pic:cNvPicPr>
-                      <a:picLocks noChangeAspect="1" noChangeArrowheads="1"/>
-                    </pic:cNvPicPr>
-                  </pic:nvPicPr>
-                  <pic:blipFill>
-                    <a:blip r:embed="rId17">
-                      <a:extLst>
-                        <a:ext uri="{28A0092B-C50C-407E-A947-70E740481C1C}">
-                          <a14:useLocalDpi xmlns:a14="http://schemas.microsoft.com/office/drawing/2010/main" val="0"/>
-                        </a:ext>
-                      </a:extLst>
-                    </a:blip>
-                    <a:srcRect/>
-                    <a:stretch>
-                      <a:fillRect/>
-                    </a:stretch>
-                  </pic:blipFill>
-                  <pic:spPr bwMode="auto">
-                    <a:xfrm>
-                      <a:off x="0" y="0"/>
-                      <a:ext cx="6791325" cy="3086100"/>
-                    </a:xfrm>
-                    <a:prstGeom prst="rect">
-                      <a:avLst/>
-                    </a:prstGeom>
-                    <a:noFill/>
-                    <a:ln>
-                      <a:noFill/>
-                    </a:ln>
-                  </pic:spPr>
-                </pic:pic>
-              </a:graphicData>
-            </a:graphic>
-          </wp:inline>
-        </w:drawing>
-      </w:r>
+      <w:bookmarkStart w:id="0" w:name="_GoBack"/>
+      <w:bookmarkEnd w:id="0"/>
     </w:p>
     <w:p>
       <w:pPr>
@@ -8541,14 +8509,14 @@
                       </a:ln>
                       <a:extLst>
                         <a:ext uri="{909E8E84-426E-40dd-AFC4-6F175D3DCCD1}">
-                          <a14:hiddenFill xmlns="" xmlns:mo="http://schemas.microsoft.com/office/mac/office/2008/main" xmlns:mv="urn:schemas-microsoft-com:mac:vml" xmlns:o="urn:schemas-microsoft-com:office:office" xmlns:v="urn:schemas-microsoft-com:vml" xmlns:w10="urn:schemas-microsoft-com:office:word" xmlns:w="http://schemas.openxmlformats.org/wordprocessingml/2006/main" xmlns:a14="http://schemas.microsoft.com/office/drawing/2010/main">
+                          <a14:hiddenFill xmlns:a14="http://schemas.microsoft.com/office/drawing/2010/main" xmlns:w="http://schemas.openxmlformats.org/wordprocessingml/2006/main" xmlns:w10="urn:schemas-microsoft-com:office:word" xmlns:v="urn:schemas-microsoft-com:vml" xmlns:o="urn:schemas-microsoft-com:office:office" xmlns:mv="urn:schemas-microsoft-com:mac:vml" xmlns:mo="http://schemas.microsoft.com/office/mac/office/2008/main" xmlns="">
                             <a:solidFill>
                               <a:srgbClr val="FFFFFF"/>
                             </a:solidFill>
                           </a14:hiddenFill>
                         </a:ext>
                         <a:ext uri="{91240B29-F687-4f45-9708-019B960494DF}">
-                          <a14:hiddenLine xmlns="" xmlns:mo="http://schemas.microsoft.com/office/mac/office/2008/main" xmlns:mv="urn:schemas-microsoft-com:mac:vml" xmlns:o="urn:schemas-microsoft-com:office:office" xmlns:v="urn:schemas-microsoft-com:vml" xmlns:w10="urn:schemas-microsoft-com:office:word" xmlns:w="http://schemas.openxmlformats.org/wordprocessingml/2006/main" xmlns:a14="http://schemas.microsoft.com/office/drawing/2010/main" w="9525">
+                          <a14:hiddenLine xmlns:a14="http://schemas.microsoft.com/office/drawing/2010/main" xmlns:w="http://schemas.openxmlformats.org/wordprocessingml/2006/main" xmlns:w10="urn:schemas-microsoft-com:office:word" xmlns:v="urn:schemas-microsoft-com:vml" xmlns:o="urn:schemas-microsoft-com:office:office" xmlns:mv="urn:schemas-microsoft-com:mac:vml" xmlns:mo="http://schemas.microsoft.com/office/mac/office/2008/main" xmlns="" w="9525">
                             <a:solidFill>
                               <a:srgbClr val="000000"/>
                             </a:solidFill>
@@ -8767,14 +8735,14 @@
                       </a:ln>
                       <a:extLst>
                         <a:ext uri="{909E8E84-426E-40dd-AFC4-6F175D3DCCD1}">
-                          <a14:hiddenFill xmlns="" xmlns:mo="http://schemas.microsoft.com/office/mac/office/2008/main" xmlns:mv="urn:schemas-microsoft-com:mac:vml" xmlns:o="urn:schemas-microsoft-com:office:office" xmlns:v="urn:schemas-microsoft-com:vml" xmlns:w10="urn:schemas-microsoft-com:office:word" xmlns:w="http://schemas.openxmlformats.org/wordprocessingml/2006/main" xmlns:a14="http://schemas.microsoft.com/office/drawing/2010/main">
+                          <a14:hiddenFill xmlns:a14="http://schemas.microsoft.com/office/drawing/2010/main" xmlns:w="http://schemas.openxmlformats.org/wordprocessingml/2006/main" xmlns:w10="urn:schemas-microsoft-com:office:word" xmlns:v="urn:schemas-microsoft-com:vml" xmlns:o="urn:schemas-microsoft-com:office:office" xmlns:mv="urn:schemas-microsoft-com:mac:vml" xmlns:mo="http://schemas.microsoft.com/office/mac/office/2008/main" xmlns="">
                             <a:solidFill>
                               <a:srgbClr val="FFFFFF"/>
                             </a:solidFill>
                           </a14:hiddenFill>
                         </a:ext>
                         <a:ext uri="{91240B29-F687-4f45-9708-019B960494DF}">
-                          <a14:hiddenLine xmlns="" xmlns:mo="http://schemas.microsoft.com/office/mac/office/2008/main" xmlns:mv="urn:schemas-microsoft-com:mac:vml" xmlns:o="urn:schemas-microsoft-com:office:office" xmlns:v="urn:schemas-microsoft-com:vml" xmlns:w10="urn:schemas-microsoft-com:office:word" xmlns:w="http://schemas.openxmlformats.org/wordprocessingml/2006/main" xmlns:a14="http://schemas.microsoft.com/office/drawing/2010/main" w="9525">
+                          <a14:hiddenLine xmlns:a14="http://schemas.microsoft.com/office/drawing/2010/main" xmlns:w="http://schemas.openxmlformats.org/wordprocessingml/2006/main" xmlns:w10="urn:schemas-microsoft-com:office:word" xmlns:v="urn:schemas-microsoft-com:vml" xmlns:o="urn:schemas-microsoft-com:office:office" xmlns:mv="urn:schemas-microsoft-com:mac:vml" xmlns:mo="http://schemas.microsoft.com/office/mac/office/2008/main" xmlns="" w="9525">
                             <a:solidFill>
                               <a:srgbClr val="000000"/>
                             </a:solidFill>
@@ -8973,14 +8941,14 @@
                       </a:ln>
                       <a:extLst>
                         <a:ext uri="{909E8E84-426E-40dd-AFC4-6F175D3DCCD1}">
-                          <a14:hiddenFill xmlns="" xmlns:mo="http://schemas.microsoft.com/office/mac/office/2008/main" xmlns:mv="urn:schemas-microsoft-com:mac:vml" xmlns:o="urn:schemas-microsoft-com:office:office" xmlns:v="urn:schemas-microsoft-com:vml" xmlns:w10="urn:schemas-microsoft-com:office:word" xmlns:w="http://schemas.openxmlformats.org/wordprocessingml/2006/main" xmlns:a14="http://schemas.microsoft.com/office/drawing/2010/main">
+                          <a14:hiddenFill xmlns:a14="http://schemas.microsoft.com/office/drawing/2010/main" xmlns:w="http://schemas.openxmlformats.org/wordprocessingml/2006/main" xmlns:w10="urn:schemas-microsoft-com:office:word" xmlns:v="urn:schemas-microsoft-com:vml" xmlns:o="urn:schemas-microsoft-com:office:office" xmlns:mv="urn:schemas-microsoft-com:mac:vml" xmlns:mo="http://schemas.microsoft.com/office/mac/office/2008/main" xmlns="">
                             <a:solidFill>
                               <a:srgbClr val="FFFFFF"/>
                             </a:solidFill>
                           </a14:hiddenFill>
                         </a:ext>
                         <a:ext uri="{91240B29-F687-4f45-9708-019B960494DF}">
-                          <a14:hiddenLine xmlns="" xmlns:mo="http://schemas.microsoft.com/office/mac/office/2008/main" xmlns:mv="urn:schemas-microsoft-com:mac:vml" xmlns:o="urn:schemas-microsoft-com:office:office" xmlns:v="urn:schemas-microsoft-com:vml" xmlns:w10="urn:schemas-microsoft-com:office:word" xmlns:w="http://schemas.openxmlformats.org/wordprocessingml/2006/main" xmlns:a14="http://schemas.microsoft.com/office/drawing/2010/main" w="9525">
+                          <a14:hiddenLine xmlns:a14="http://schemas.microsoft.com/office/drawing/2010/main" xmlns:w="http://schemas.openxmlformats.org/wordprocessingml/2006/main" xmlns:w10="urn:schemas-microsoft-com:office:word" xmlns:v="urn:schemas-microsoft-com:vml" xmlns:o="urn:schemas-microsoft-com:office:office" xmlns:mv="urn:schemas-microsoft-com:mac:vml" xmlns:mo="http://schemas.microsoft.com/office/mac/office/2008/main" xmlns="" w="9525">
                             <a:solidFill>
                               <a:srgbClr val="000000"/>
                             </a:solidFill>
@@ -10339,7 +10307,7 @@
 </file>
 
 <file path=customXml/itemProps1.xml><?xml version="1.0" encoding="utf-8"?>
-<ds:datastoreItem xmlns:ds="http://schemas.openxmlformats.org/officeDocument/2006/customXml" ds:itemID="{028D89E0-325A-478B-83ED-9E47B0317ACB}">
+<ds:datastoreItem xmlns:ds="http://schemas.openxmlformats.org/officeDocument/2006/customXml" ds:itemID="{09945C2C-2510-4777-A02A-C956B104E24A}">
   <ds:schemaRefs>
     <ds:schemaRef ds:uri="http://schemas.openxmlformats.org/officeDocument/2006/bibliography"/>
   </ds:schemaRefs>

</xml_diff>

<commit_message>
Ensuring both signatures are being added to the doc.
</commit_message>
<xml_diff>
--- a/dotnet/PhysiciansReach/PR.Export/Documents/BLANK_EXAM_NOTE.docx
+++ b/dotnet/PhysiciansReach/PR.Export/Documents/BLANK_EXAM_NOTE.docx
@@ -5808,29 +5808,7 @@
           <w:sz w:val="21"/>
         </w:rPr>
       </w:pPr>
-    </w:p>
-    <w:p>
-      <w:pPr>
-        <w:rPr>
-          <w:sz w:val="21"/>
-        </w:rPr>
-        <w:sectPr>
-          <w:type w:val="continuous"/>
-          <w:pgSz w:w="11910" w:h="16840"/>
-          <w:pgMar w:top="640" w:right="600" w:bottom="280" w:left="600" w:header="720" w:footer="720" w:gutter="0"/>
-          <w:cols w:space="720"/>
-        </w:sectPr>
-      </w:pPr>
-    </w:p>
-    <w:p>
-      <w:pPr>
-        <w:pStyle w:val="BodyText"/>
-        <w:spacing w:line="218" w:lineRule="auto"/>
-        <w:ind w:left="4656" w:right="786"/>
-        <w:rPr>
-          <w:w w:val="105"/>
-        </w:rPr>
-      </w:pPr>
+      <w:bookmarkStart w:id="0" w:name="_GoBack"/>
       <w:r>
         <w:rPr>
           <w:noProof/>
@@ -5838,16 +5816,16 @@
         <mc:AlternateContent>
           <mc:Choice Requires="wpg">
             <w:drawing>
-              <wp:anchor distT="0" distB="0" distL="114300" distR="114300" simplePos="0" relativeHeight="251661312" behindDoc="0" locked="0" layoutInCell="1" allowOverlap="1" wp14:anchorId="3B6B68CE" wp14:editId="22A06853">
+              <wp:anchor distT="0" distB="0" distL="114300" distR="114300" simplePos="0" relativeHeight="251661312" behindDoc="0" locked="0" layoutInCell="1" allowOverlap="1" wp14:anchorId="3B6B68CE" wp14:editId="63F462E7">
                 <wp:simplePos x="0" y="0"/>
                 <wp:positionH relativeFrom="page">
-                  <wp:posOffset>224790</wp:posOffset>
+                  <wp:posOffset>228600</wp:posOffset>
                 </wp:positionH>
                 <wp:positionV relativeFrom="paragraph">
-                  <wp:posOffset>63500</wp:posOffset>
+                  <wp:posOffset>111125</wp:posOffset>
                 </wp:positionV>
-                <wp:extent cx="1776095" cy="396240"/>
-                <wp:effectExtent l="0" t="0" r="14605" b="22860"/>
+                <wp:extent cx="1776095" cy="501015"/>
+                <wp:effectExtent l="0" t="0" r="14605" b="13335"/>
                 <wp:wrapNone/>
                 <wp:docPr id="37" name="Group 37"/>
                 <wp:cNvGraphicFramePr/>
@@ -5858,9 +5836,9 @@
                       <wpg:grpSpPr bwMode="auto">
                         <a:xfrm>
                           <a:off x="0" y="0"/>
-                          <a:ext cx="1776095" cy="396240"/>
-                          <a:chOff x="0" y="0"/>
-                          <a:chExt cx="2797" cy="624"/>
+                          <a:ext cx="1776095" cy="501015"/>
+                          <a:chOff x="0" y="-165"/>
+                          <a:chExt cx="2797" cy="789"/>
                         </a:xfrm>
                       </wpg:grpSpPr>
                       <pic:pic xmlns:pic="http://schemas.openxmlformats.org/drawingml/2006/picture">
@@ -5871,22 +5849,15 @@
                           </pic:cNvPicPr>
                         </pic:nvPicPr>
                         <pic:blipFill>
-                          <a:blip r:embed="rId15">
-                            <a:extLst>
-                              <a:ext uri="{28A0092B-C50C-407E-A947-70E740481C1C}">
-                                <a14:useLocalDpi xmlns:a14="http://schemas.microsoft.com/office/drawing/2010/main" val="0"/>
-                              </a:ext>
-                            </a:extLst>
-                          </a:blip>
-                          <a:srcRect/>
+                          <a:blip r:embed="rId17"/>
                           <a:stretch>
                             <a:fillRect/>
                           </a:stretch>
                         </pic:blipFill>
                         <pic:spPr bwMode="auto">
                           <a:xfrm>
-                            <a:off x="185" y="0"/>
-                            <a:ext cx="1632" cy="563"/>
+                            <a:off x="71" y="-165"/>
+                            <a:ext cx="2059" cy="705"/>
                           </a:xfrm>
                           <a:prstGeom prst="rect">
                             <a:avLst/>
@@ -6111,9 +6082,9 @@
           </mc:Choice>
           <mc:Fallback>
             <w:pict>
-              <v:group w14:anchorId="3B6B68CE" id="Group 37" o:spid="_x0000_s1030" style="position:absolute;left:0;text-align:left;margin-left:17.7pt;margin-top:5pt;width:139.85pt;height:31.2pt;z-index:251661312;mso-position-horizontal-relative:page" coordsize="2797,624" o:gfxdata="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">
-                <v:shape id="Picture 38" o:spid="_x0000_s1031" type="#_x0000_t75" style="position:absolute;left:185;width:1632;height:563;visibility:visible;mso-wrap-style:square" o:gfxdata="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">
-                  <v:imagedata r:id="rId16" o:title=""/>
+              <v:group w14:anchorId="3B6B68CE" id="Group 37" o:spid="_x0000_s1030" style="position:absolute;margin-left:18pt;margin-top:8.75pt;width:139.85pt;height:39.45pt;z-index:251661312;mso-position-horizontal-relative:page" coordorigin=",-165" coordsize="2797,789" o:gfxdata="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">
+                <v:shape id="Picture 38" o:spid="_x0000_s1031" type="#_x0000_t75" style="position:absolute;left:71;top:-165;width:2059;height:705;visibility:visible;mso-wrap-style:square" o:gfxdata="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">
+                  <v:imagedata r:id="rId18" o:title=""/>
                 </v:shape>
                 <v:shape id="AutoShape 4" o:spid="_x0000_s1032" style="position:absolute;top:616;width:2797;height:2;visibility:visible;mso-wrap-style:square;v-text-anchor:top" coordsize="2797,2" o:gfxdata="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" path="m,l1878,t-15,l2796,e" filled="f" strokecolor="#545454">
                   <v:path arrowok="t" o:connecttype="custom" o:connectlocs="0,0;1878,0;1863,0;2796,0" o:connectangles="0,0,0,0"/>
@@ -6187,6 +6158,30 @@
           </mc:Fallback>
         </mc:AlternateContent>
       </w:r>
+      <w:bookmarkEnd w:id="0"/>
+    </w:p>
+    <w:p>
+      <w:pPr>
+        <w:rPr>
+          <w:sz w:val="21"/>
+        </w:rPr>
+        <w:sectPr>
+          <w:type w:val="continuous"/>
+          <w:pgSz w:w="11910" w:h="16840"/>
+          <w:pgMar w:top="640" w:right="600" w:bottom="280" w:left="600" w:header="720" w:footer="720" w:gutter="0"/>
+          <w:cols w:space="720"/>
+        </w:sectPr>
+      </w:pPr>
+    </w:p>
+    <w:p>
+      <w:pPr>
+        <w:pStyle w:val="BodyText"/>
+        <w:spacing w:line="218" w:lineRule="auto"/>
+        <w:ind w:left="4656" w:right="786"/>
+        <w:rPr>
+          <w:w w:val="105"/>
+        </w:rPr>
+      </w:pPr>
       <w:r>
         <w:rPr>
           <w:rFonts w:hint="eastAsia"/>
@@ -8205,8 +8200,6 @@
           <w:szCs w:val="28"/>
         </w:rPr>
       </w:pPr>
-      <w:bookmarkStart w:id="0" w:name="_GoBack"/>
-      <w:bookmarkEnd w:id="0"/>
     </w:p>
     <w:p>
       <w:pPr>
@@ -10307,7 +10300,7 @@
 </file>
 
 <file path=customXml/itemProps1.xml><?xml version="1.0" encoding="utf-8"?>
-<ds:datastoreItem xmlns:ds="http://schemas.openxmlformats.org/officeDocument/2006/customXml" ds:itemID="{09945C2C-2510-4777-A02A-C956B104E24A}">
+<ds:datastoreItem xmlns:ds="http://schemas.openxmlformats.org/officeDocument/2006/customXml" ds:itemID="{768BAC0F-05D0-4647-92F4-A9661122C579}">
   <ds:schemaRefs>
     <ds:schemaRef ds:uri="http://schemas.openxmlformats.org/officeDocument/2006/bibliography"/>
   </ds:schemaRefs>

</xml_diff>